<commit_message>
Updated New BDO-Approved format As-is ver 2 for all | 06-02-26
</commit_message>
<xml_diff>
--- a/Projects/Database Management System (BMS)/As-Is/v2/BDO-UPSRLM-AIPS-v2-BMS’2025.docx
+++ b/Projects/Database Management System (BMS)/As-Is/v2/BDO-UPSRLM-AIPS-v2-BMS’2025.docx
@@ -79,7 +79,7 @@
       </w:tr>
       <w:tr>
         <w:trPr>
-          <w:trHeight w:val="4344"/>
+          <w:trHeight w:val="2218"/>
         </w:trPr>
         <w:tc>
           <w:tcPr>
@@ -114,6 +114,7 @@
                     <w:color w:val="808080" w:themeColor="background1" w:themeShade="80"/>
                     <w:sz w:val="24"/>
                     <w:szCs w:val="24"/>
+                    <w:lang w:val="en-IN"/>
                   </w:rPr>
                 </w:pPr>
                 <w:r>
@@ -122,8 +123,20 @@
                     <w:color w:val="002060"/>
                     <w:sz w:val="28"/>
                     <w:szCs w:val="28"/>
+                    <w:lang w:val="en-IN"/>
                   </w:rPr>
-                  <w:t>As-Is analysis</w:t>
+                  <w:t xml:space="preserve">As-Is analysis of UPSRLM Database Management System (Beneficiary Management </w:t>
+                </w:r>
+                <w:proofErr w:type="gramStart"/>
+                <w:r>
+                  <w:rPr>
+                    <w:rFonts w:ascii="Trebuchet MS" w:hAnsi="Trebuchet MS"/>
+                    <w:color w:val="002060"/>
+                    <w:sz w:val="28"/>
+                    <w:szCs w:val="28"/>
+                    <w:lang w:val="en-IN"/>
+                  </w:rPr>
+                  <w:t xml:space="preserve">System)  </w:t>
                 </w:r>
                 <w:r>
                   <w:rPr>
@@ -131,206 +144,20 @@
                     <w:color w:val="002060"/>
                     <w:sz w:val="28"/>
                     <w:szCs w:val="28"/>
+                    <w:lang w:val="en-IN"/>
                   </w:rPr>
-                  <w:t xml:space="preserve"> of </w:t>
+                  <w:t xml:space="preserve"> </w:t>
                 </w:r>
+                <w:proofErr w:type="gramEnd"/>
                 <w:r>
                   <w:rPr>
                     <w:rFonts w:ascii="Trebuchet MS" w:hAnsi="Trebuchet MS"/>
                     <w:color w:val="002060"/>
                     <w:sz w:val="28"/>
                     <w:szCs w:val="28"/>
+                    <w:lang w:val="en-IN"/>
                   </w:rPr>
-                  <w:t>UPSRLM Beneficiary Management Cycle</w:t>
-                </w:r>
-                <w:r>
-                  <w:rPr>
-                    <w:rFonts w:ascii="Trebuchet MS" w:hAnsi="Trebuchet MS"/>
-                    <w:color w:val="002060"/>
-                    <w:sz w:val="28"/>
-                    <w:szCs w:val="28"/>
-                  </w:rPr>
-                  <w:t xml:space="preserve">              </w:t>
-                </w:r>
-                <w:r>
-                  <w:rPr>
-                    <w:rFonts w:ascii="Trebuchet MS" w:hAnsi="Trebuchet MS"/>
-                    <w:color w:val="002060"/>
-                    <w:sz w:val="28"/>
-                    <w:szCs w:val="28"/>
-                  </w:rPr>
-                  <w:t xml:space="preserve">                   Key Process Steps</w:t>
-                </w:r>
-                <w:r>
-                  <w:rPr>
-                    <w:rFonts w:ascii="Trebuchet MS" w:hAnsi="Trebuchet MS"/>
-                    <w:color w:val="002060"/>
-                    <w:sz w:val="28"/>
-                    <w:szCs w:val="28"/>
-                  </w:rPr>
-                  <w:t xml:space="preserve">:                                                                                 1. </w:t>
-                </w:r>
-                <w:r>
-                  <w:rPr>
-                    <w:rFonts w:ascii="Trebuchet MS" w:hAnsi="Trebuchet MS"/>
-                    <w:color w:val="002060"/>
-                    <w:sz w:val="28"/>
-                    <w:szCs w:val="28"/>
-                  </w:rPr>
-                  <w:t>Annual Action Planning (AAP)</w:t>
-                </w:r>
-                <w:r>
-                  <w:rPr>
-                    <w:rFonts w:ascii="Trebuchet MS" w:hAnsi="Trebuchet MS"/>
-                    <w:color w:val="002060"/>
-                    <w:sz w:val="28"/>
-                    <w:szCs w:val="28"/>
-                  </w:rPr>
-                  <w:t xml:space="preserve"> Process</w:t>
-                </w:r>
-                <w:r>
-                  <w:rPr>
-                    <w:rFonts w:ascii="Trebuchet MS" w:hAnsi="Trebuchet MS"/>
-                    <w:color w:val="002060"/>
-                    <w:sz w:val="28"/>
-                    <w:szCs w:val="28"/>
-                  </w:rPr>
-                  <w:t xml:space="preserve">                                                                                                                  2. </w:t>
-                </w:r>
-                <w:r>
-                  <w:rPr>
-                    <w:rFonts w:ascii="Trebuchet MS" w:hAnsi="Trebuchet MS"/>
-                    <w:color w:val="002060"/>
-                    <w:sz w:val="28"/>
-                    <w:szCs w:val="28"/>
-                  </w:rPr>
-                  <w:t>SHG Member Onboarding</w:t>
-                </w:r>
-                <w:r>
-                  <w:rPr>
-                    <w:rFonts w:ascii="Trebuchet MS" w:hAnsi="Trebuchet MS"/>
-                    <w:color w:val="002060"/>
-                    <w:sz w:val="28"/>
-                    <w:szCs w:val="28"/>
-                  </w:rPr>
-                  <w:t xml:space="preserve"> Process</w:t>
-                </w:r>
-                <w:r>
-                  <w:rPr>
-                    <w:rFonts w:ascii="Trebuchet MS" w:hAnsi="Trebuchet MS"/>
-                    <w:color w:val="002060"/>
-                    <w:sz w:val="28"/>
-                    <w:szCs w:val="28"/>
-                  </w:rPr>
-                  <w:t xml:space="preserve">      </w:t>
-                </w:r>
-                <w:r>
-                  <w:rPr>
-                    <w:rFonts w:ascii="Trebuchet MS" w:hAnsi="Trebuchet MS"/>
-                    <w:color w:val="002060"/>
-                    <w:sz w:val="28"/>
-                    <w:szCs w:val="28"/>
-                  </w:rPr>
-                  <w:t>Recordin</w:t>
-                </w:r>
-                <w:r>
-                  <w:rPr>
-                    <w:rFonts w:ascii="Trebuchet MS" w:hAnsi="Trebuchet MS"/>
-                    <w:color w:val="002060"/>
-                    <w:sz w:val="28"/>
-                    <w:szCs w:val="28"/>
-                  </w:rPr>
-                  <w:t xml:space="preserve">g Period:                                                                     </w:t>
-                </w:r>
-                <w:r>
-                  <w:rPr>
-                    <w:rFonts w:ascii="Trebuchet MS" w:hAnsi="Trebuchet MS"/>
-                    <w:color w:val="002060"/>
-                    <w:sz w:val="28"/>
-                    <w:szCs w:val="28"/>
-                  </w:rPr>
-                  <w:t>1</w:t>
-                </w:r>
-                <w:r>
-                  <w:rPr>
-                    <w:rFonts w:ascii="Trebuchet MS" w:hAnsi="Trebuchet MS"/>
-                    <w:color w:val="002060"/>
-                    <w:sz w:val="28"/>
-                    <w:szCs w:val="28"/>
-                  </w:rPr>
-                  <w:t>7</w:t>
-                </w:r>
-                <w:r>
-                  <w:rPr>
-                    <w:rFonts w:ascii="Trebuchet MS" w:hAnsi="Trebuchet MS"/>
-                    <w:color w:val="002060"/>
-                    <w:sz w:val="28"/>
-                    <w:szCs w:val="28"/>
-                  </w:rPr>
-                  <w:t>t</w:t>
-                </w:r>
-                <w:r>
-                  <w:rPr>
-                    <w:rFonts w:ascii="Trebuchet MS" w:hAnsi="Trebuchet MS"/>
-                    <w:color w:val="002060"/>
-                    <w:sz w:val="28"/>
-                    <w:szCs w:val="28"/>
-                  </w:rPr>
-                  <w:t>h</w:t>
-                </w:r>
-                <w:r>
-                  <w:rPr>
-                    <w:rFonts w:ascii="Trebuchet MS" w:hAnsi="Trebuchet MS"/>
-                    <w:color w:val="002060"/>
-                    <w:sz w:val="28"/>
-                    <w:szCs w:val="28"/>
-                  </w:rPr>
-                  <w:t xml:space="preserve"> </w:t>
-                </w:r>
-                <w:r>
-                  <w:rPr>
-                    <w:rFonts w:ascii="Trebuchet MS" w:hAnsi="Trebuchet MS"/>
-                    <w:color w:val="002060"/>
-                    <w:sz w:val="28"/>
-                    <w:szCs w:val="28"/>
-                  </w:rPr>
-                  <w:t xml:space="preserve">September 2025 to </w:t>
-                </w:r>
-                <w:r>
-                  <w:rPr>
-                    <w:rFonts w:ascii="Trebuchet MS" w:hAnsi="Trebuchet MS"/>
-                    <w:color w:val="002060"/>
-                    <w:sz w:val="28"/>
-                    <w:szCs w:val="28"/>
-                  </w:rPr>
-                  <w:t>20</w:t>
-                </w:r>
-                <w:r>
-                  <w:rPr>
-                    <w:rFonts w:ascii="Trebuchet MS" w:hAnsi="Trebuchet MS"/>
-                    <w:color w:val="002060"/>
-                    <w:sz w:val="28"/>
-                    <w:szCs w:val="28"/>
-                  </w:rPr>
-                  <w:t xml:space="preserve">th </w:t>
-                </w:r>
-                <w:r>
-                  <w:rPr>
-                    <w:rFonts w:ascii="Trebuchet MS" w:hAnsi="Trebuchet MS"/>
-                    <w:color w:val="002060"/>
-                    <w:sz w:val="28"/>
-                    <w:szCs w:val="28"/>
-                  </w:rPr>
-                  <w:t>September</w:t>
-                </w:r>
-                <w:r>
-                  <w:rPr>
-                    <w:rFonts w:ascii="Trebuchet MS" w:hAnsi="Trebuchet MS"/>
-                    <w:color w:val="002060"/>
-                    <w:sz w:val="28"/>
-                    <w:szCs w:val="28"/>
-                  </w:rPr>
-                  <w:t xml:space="preserve"> 2025</w:t>
+                  <w:t xml:space="preserve">                             Key Process Steps:                                                                                 1. Annual Action Planning (AAP) Process                                                                                                                  2. SHG Member Onboarding Process      </w:t>
                 </w:r>
               </w:p>
             </w:sdtContent>
@@ -592,7 +419,6 @@
           <w:p>
             <w:pPr>
               <w:spacing w:line="276" w:lineRule="auto"/>
-              <w:jc w:val="both"/>
               <w:rPr>
                 <w:b/>
                 <w:szCs w:val="20"/>
@@ -604,7 +430,7 @@
                 <w:color w:val="FFFFFF" w:themeColor="background1"/>
                 <w:szCs w:val="20"/>
               </w:rPr>
-              <w:t xml:space="preserve">As-Is Process Study-UPSRLM </w:t>
+              <w:t>As-Is Process Study-UPSRLM</w:t>
             </w:r>
             <w:r>
               <w:rPr>
@@ -612,7 +438,23 @@
                 <w:color w:val="FFFFFF" w:themeColor="background1"/>
                 <w:szCs w:val="20"/>
               </w:rPr>
-              <w:t>Beneficiary Management Cycle</w:t>
+              <w:t xml:space="preserve"> Database Management System</w:t>
+            </w:r>
+            <w:r>
+              <w:rPr>
+                <w:b/>
+                <w:color w:val="FFFFFF" w:themeColor="background1"/>
+                <w:szCs w:val="20"/>
+              </w:rPr>
+              <w:t xml:space="preserve"> </w:t>
+            </w:r>
+            <w:r>
+              <w:rPr>
+                <w:b/>
+                <w:color w:val="FFFFFF" w:themeColor="background1"/>
+                <w:szCs w:val="20"/>
+              </w:rPr>
+              <w:t>(BMS)</w:t>
             </w:r>
           </w:p>
         </w:tc>
@@ -662,13 +504,7 @@
               <w:rPr>
                 <w:color w:val="002060"/>
               </w:rPr>
-              <w:t>1</w:t>
-            </w:r>
-            <w:r>
-              <w:rPr>
-                <w:color w:val="002060"/>
-              </w:rPr>
-              <w:t>7</w:t>
+              <w:t>11</w:t>
             </w:r>
             <w:r>
               <w:rPr>
@@ -761,29 +597,25 @@
               <w:spacing w:line="276" w:lineRule="auto"/>
               <w:rPr>
                 <w:color w:val="002060"/>
-                <w:szCs w:val="20"/>
               </w:rPr>
             </w:pPr>
             <w:r>
               <w:rPr>
                 <w:color w:val="002060"/>
-                <w:szCs w:val="20"/>
               </w:rPr>
               <w:t xml:space="preserve">Ver </w:t>
             </w:r>
             <w:r>
               <w:rPr>
                 <w:color w:val="002060"/>
-                <w:szCs w:val="20"/>
               </w:rPr>
-              <w:t>2</w:t>
+              <w:t>0.</w:t>
             </w:r>
             <w:r>
               <w:rPr>
                 <w:color w:val="002060"/>
-                <w:szCs w:val="20"/>
               </w:rPr>
-              <w:t>.0</w:t>
+              <w:t>2</w:t>
             </w:r>
           </w:p>
         </w:tc>
@@ -1052,82 +884,96 @@
       <w:pPr>
         <w:spacing w:line="276" w:lineRule="auto"/>
         <w:jc w:val="both"/>
-      </w:pPr>
-    </w:p>
-    <w:p>
-      <w:pPr>
-        <w:spacing w:line="276" w:lineRule="auto"/>
-        <w:jc w:val="both"/>
-        <w:rPr>
-          <w:sz w:val="28"/>
-          <w:szCs w:val="32"/>
-        </w:rPr>
-      </w:pPr>
-      <w:r>
-        <w:rPr>
+        <w:rPr>
+          <w:rFonts w:eastAsia="Trebuchet MS" w:cs="Trebuchet MS"/>
+          <w:color w:val="595959" w:themeColor="text1" w:themeTint="A6"/>
+          <w:sz w:val="44"/>
+          <w:szCs w:val="44"/>
+        </w:rPr>
+      </w:pPr>
+      <w:r>
+        <w:rPr>
+          <w:rFonts w:eastAsia="Trebuchet MS" w:cs="Trebuchet MS"/>
           <w:b/>
+          <w:bCs/>
+          <w:color w:val="595959" w:themeColor="text1" w:themeTint="A6"/>
           <w:sz w:val="44"/>
-          <w:szCs w:val="32"/>
-        </w:rPr>
-        <w:t>Approvals</w:t>
+          <w:szCs w:val="44"/>
+        </w:rPr>
+        <w:t>Change Record</w:t>
       </w:r>
     </w:p>
     <w:tbl>
       <w:tblPr>
-        <w:tblStyle w:val="ListTable3-Accent61"/>
-        <w:tblW w:w="5000" w:type="pct"/>
+        <w:tblStyle w:val="ListTable3-Accent6"/>
+        <w:tblW w:w="0" w:type="auto"/>
         <w:tblBorders>
-          <w:top w:val="single" w:sz="4" w:space="0" w:color="FFFFFF" w:themeColor="background1"/>
-          <w:left w:val="single" w:sz="4" w:space="0" w:color="FFFFFF" w:themeColor="background1"/>
-          <w:bottom w:val="single" w:sz="4" w:space="0" w:color="FFFFFF" w:themeColor="background1"/>
-          <w:right w:val="single" w:sz="4" w:space="0" w:color="FFFFFF" w:themeColor="background1"/>
-          <w:insideH w:val="single" w:sz="4" w:space="0" w:color="FFFFFF" w:themeColor="background1"/>
-          <w:insideV w:val="single" w:sz="4" w:space="0" w:color="FFFFFF" w:themeColor="background1"/>
+          <w:top w:val="single" w:sz="6" w:space="0" w:color="auto"/>
+          <w:left w:val="single" w:sz="6" w:space="0" w:color="auto"/>
+          <w:bottom w:val="single" w:sz="6" w:space="0" w:color="auto"/>
+          <w:right w:val="single" w:sz="6" w:space="0" w:color="auto"/>
         </w:tblBorders>
         <w:tblLook w:val="04A0" w:firstRow="1" w:lastRow="0" w:firstColumn="1" w:lastColumn="0" w:noHBand="0" w:noVBand="1"/>
       </w:tblPr>
       <w:tblGrid>
-        <w:gridCol w:w="2171"/>
-        <w:gridCol w:w="3891"/>
-        <w:gridCol w:w="1541"/>
-        <w:gridCol w:w="2534"/>
+        <w:gridCol w:w="1980"/>
+        <w:gridCol w:w="3105"/>
+        <w:gridCol w:w="1410"/>
+        <w:gridCol w:w="3390"/>
       </w:tblGrid>
       <w:tr>
         <w:trPr>
           <w:cnfStyle w:val="100000000000" w:firstRow="1" w:lastRow="0" w:firstColumn="0" w:lastColumn="0" w:oddVBand="0" w:evenVBand="0" w:oddHBand="0" w:evenHBand="0" w:firstRowFirstColumn="0" w:firstRowLastColumn="0" w:lastRowFirstColumn="0" w:lastRowLastColumn="0"/>
-          <w:trHeight w:hRule="exact" w:val="340"/>
+          <w:trHeight w:val="330"/>
         </w:trPr>
         <w:tc>
           <w:tcPr>
             <w:cnfStyle w:val="001000000100" w:firstRow="0" w:lastRow="0" w:firstColumn="1" w:lastColumn="0" w:oddVBand="0" w:evenVBand="0" w:oddHBand="0" w:evenHBand="0" w:firstRowFirstColumn="1" w:firstRowLastColumn="0" w:lastRowFirstColumn="0" w:lastRowLastColumn="0"/>
-            <w:tcW w:w="1071" w:type="pct"/>
+            <w:tcW w:w="1980" w:type="dxa"/>
             <w:tcBorders>
-              <w:bottom w:val="single" w:sz="4" w:space="0" w:color="FFFFFF" w:themeColor="background1"/>
+              <w:top w:val="single" w:sz="6" w:space="0" w:color="FFFFFF" w:themeColor="background1"/>
+              <w:left w:val="single" w:sz="6" w:space="0" w:color="FFFFFF" w:themeColor="background1"/>
+              <w:bottom w:val="single" w:sz="6" w:space="0" w:color="auto"/>
+              <w:right w:val="single" w:sz="6" w:space="0" w:color="FFFFFF" w:themeColor="background1"/>
             </w:tcBorders>
+            <w:tcMar>
+              <w:left w:w="105" w:type="dxa"/>
+              <w:right w:w="105" w:type="dxa"/>
+            </w:tcMar>
           </w:tcPr>
           <w:p>
             <w:pPr>
               <w:spacing w:line="276" w:lineRule="auto"/>
               <w:jc w:val="center"/>
               <w:rPr>
-                <w:b w:val="0"/>
+                <w:rFonts w:eastAsia="Trebuchet MS" w:cs="Trebuchet MS"/>
                 <w:color w:val="FFFFFF" w:themeColor="background1"/>
+                <w:szCs w:val="20"/>
               </w:rPr>
             </w:pPr>
             <w:r>
               <w:rPr>
+                <w:rFonts w:eastAsia="Trebuchet MS" w:cs="Trebuchet MS"/>
                 <w:color w:val="FFFFFF" w:themeColor="background1"/>
+                <w:szCs w:val="20"/>
               </w:rPr>
-              <w:t>Name</w:t>
+              <w:t>Date Approved</w:t>
             </w:r>
           </w:p>
         </w:tc>
         <w:tc>
           <w:tcPr>
-            <w:tcW w:w="1919" w:type="pct"/>
+            <w:tcW w:w="3105" w:type="dxa"/>
             <w:tcBorders>
-              <w:bottom w:val="single" w:sz="4" w:space="0" w:color="FFFFFF" w:themeColor="background1"/>
+              <w:top w:val="single" w:sz="6" w:space="0" w:color="FFFFFF" w:themeColor="background1"/>
+              <w:left w:val="single" w:sz="6" w:space="0" w:color="FFFFFF" w:themeColor="background1"/>
+              <w:bottom w:val="single" w:sz="6" w:space="0" w:color="auto"/>
+              <w:right w:val="single" w:sz="6" w:space="0" w:color="FFFFFF" w:themeColor="background1"/>
             </w:tcBorders>
+            <w:tcMar>
+              <w:left w:w="105" w:type="dxa"/>
+              <w:right w:w="105" w:type="dxa"/>
+            </w:tcMar>
           </w:tcPr>
           <w:p>
             <w:pPr>
@@ -1135,24 +981,36 @@
               <w:jc w:val="center"/>
               <w:cnfStyle w:val="100000000000" w:firstRow="1" w:lastRow="0" w:firstColumn="0" w:lastColumn="0" w:oddVBand="0" w:evenVBand="0" w:oddHBand="0" w:evenHBand="0" w:firstRowFirstColumn="0" w:firstRowLastColumn="0" w:lastRowFirstColumn="0" w:lastRowLastColumn="0"/>
               <w:rPr>
+                <w:rFonts w:eastAsia="Trebuchet MS" w:cs="Trebuchet MS"/>
                 <w:b w:val="0"/>
+                <w:bCs w:val="0"/>
                 <w:color w:val="FFFFFF" w:themeColor="background1"/>
+                <w:szCs w:val="20"/>
               </w:rPr>
             </w:pPr>
             <w:r>
               <w:rPr>
+                <w:rFonts w:eastAsia="Trebuchet MS" w:cs="Trebuchet MS"/>
                 <w:color w:val="FFFFFF" w:themeColor="background1"/>
+                <w:szCs w:val="20"/>
               </w:rPr>
-              <w:t>Title</w:t>
+              <w:t>Author</w:t>
             </w:r>
           </w:p>
         </w:tc>
         <w:tc>
           <w:tcPr>
-            <w:tcW w:w="760" w:type="pct"/>
+            <w:tcW w:w="1410" w:type="dxa"/>
             <w:tcBorders>
-              <w:bottom w:val="single" w:sz="4" w:space="0" w:color="FFFFFF" w:themeColor="background1"/>
+              <w:top w:val="single" w:sz="6" w:space="0" w:color="FFFFFF" w:themeColor="background1"/>
+              <w:left w:val="single" w:sz="6" w:space="0" w:color="FFFFFF" w:themeColor="background1"/>
+              <w:bottom w:val="single" w:sz="6" w:space="0" w:color="auto"/>
+              <w:right w:val="single" w:sz="6" w:space="0" w:color="FFFFFF" w:themeColor="background1"/>
             </w:tcBorders>
+            <w:tcMar>
+              <w:left w:w="105" w:type="dxa"/>
+              <w:right w:w="105" w:type="dxa"/>
+            </w:tcMar>
           </w:tcPr>
           <w:p>
             <w:pPr>
@@ -1160,24 +1018,36 @@
               <w:jc w:val="center"/>
               <w:cnfStyle w:val="100000000000" w:firstRow="1" w:lastRow="0" w:firstColumn="0" w:lastColumn="0" w:oddVBand="0" w:evenVBand="0" w:oddHBand="0" w:evenHBand="0" w:firstRowFirstColumn="0" w:firstRowLastColumn="0" w:lastRowFirstColumn="0" w:lastRowLastColumn="0"/>
               <w:rPr>
+                <w:rFonts w:eastAsia="Trebuchet MS" w:cs="Trebuchet MS"/>
                 <w:b w:val="0"/>
+                <w:bCs w:val="0"/>
                 <w:color w:val="FFFFFF" w:themeColor="background1"/>
+                <w:szCs w:val="20"/>
               </w:rPr>
             </w:pPr>
             <w:r>
               <w:rPr>
+                <w:rFonts w:eastAsia="Trebuchet MS" w:cs="Trebuchet MS"/>
                 <w:color w:val="FFFFFF" w:themeColor="background1"/>
+                <w:szCs w:val="20"/>
               </w:rPr>
-              <w:t>Date of Issue</w:t>
+              <w:t>Version</w:t>
             </w:r>
           </w:p>
         </w:tc>
         <w:tc>
           <w:tcPr>
-            <w:tcW w:w="1250" w:type="pct"/>
+            <w:tcW w:w="3390" w:type="dxa"/>
             <w:tcBorders>
-              <w:bottom w:val="single" w:sz="4" w:space="0" w:color="FFFFFF" w:themeColor="background1"/>
+              <w:top w:val="single" w:sz="6" w:space="0" w:color="FFFFFF" w:themeColor="background1"/>
+              <w:left w:val="single" w:sz="6" w:space="0" w:color="FFFFFF" w:themeColor="background1"/>
+              <w:bottom w:val="single" w:sz="6" w:space="0" w:color="auto"/>
+              <w:right w:val="single" w:sz="6" w:space="0" w:color="FFFFFF" w:themeColor="background1"/>
             </w:tcBorders>
+            <w:tcMar>
+              <w:left w:w="105" w:type="dxa"/>
+              <w:right w:w="105" w:type="dxa"/>
+            </w:tcMar>
           </w:tcPr>
           <w:p>
             <w:pPr>
@@ -1185,15 +1055,20 @@
               <w:jc w:val="center"/>
               <w:cnfStyle w:val="100000000000" w:firstRow="1" w:lastRow="0" w:firstColumn="0" w:lastColumn="0" w:oddVBand="0" w:evenVBand="0" w:oddHBand="0" w:evenHBand="0" w:firstRowFirstColumn="0" w:firstRowLastColumn="0" w:lastRowFirstColumn="0" w:lastRowLastColumn="0"/>
               <w:rPr>
+                <w:rFonts w:eastAsia="Trebuchet MS" w:cs="Trebuchet MS"/>
                 <w:b w:val="0"/>
+                <w:bCs w:val="0"/>
                 <w:color w:val="FFFFFF" w:themeColor="background1"/>
+                <w:szCs w:val="20"/>
               </w:rPr>
             </w:pPr>
             <w:r>
               <w:rPr>
+                <w:rFonts w:eastAsia="Trebuchet MS" w:cs="Trebuchet MS"/>
                 <w:color w:val="FFFFFF" w:themeColor="background1"/>
+                <w:szCs w:val="20"/>
               </w:rPr>
-              <w:t>Version</w:t>
+              <w:t>Change Description</w:t>
             </w:r>
           </w:p>
         </w:tc>
@@ -1201,23 +1076,27 @@
       <w:tr>
         <w:trPr>
           <w:cnfStyle w:val="000000100000" w:firstRow="0" w:lastRow="0" w:firstColumn="0" w:lastColumn="0" w:oddVBand="0" w:evenVBand="0" w:oddHBand="1" w:evenHBand="0" w:firstRowFirstColumn="0" w:firstRowLastColumn="0" w:lastRowFirstColumn="0" w:lastRowLastColumn="0"/>
-          <w:trHeight w:val="340"/>
+          <w:trHeight w:val="330"/>
         </w:trPr>
         <w:tc>
           <w:tcPr>
             <w:cnfStyle w:val="001000000000" w:firstRow="0" w:lastRow="0" w:firstColumn="1" w:lastColumn="0" w:oddVBand="0" w:evenVBand="0" w:oddHBand="0" w:evenHBand="0" w:firstRowFirstColumn="0" w:firstRowLastColumn="0" w:lastRowFirstColumn="0" w:lastRowLastColumn="0"/>
-            <w:tcW w:w="1071" w:type="pct"/>
+            <w:tcW w:w="1980" w:type="dxa"/>
             <w:tcBorders>
-              <w:top w:val="single" w:sz="4" w:space="0" w:color="FFFFFF" w:themeColor="background1"/>
-              <w:left w:val="single" w:sz="4" w:space="0" w:color="FFFFFF" w:themeColor="background1"/>
-              <w:bottom w:val="single" w:sz="4" w:space="0" w:color="FFFFFF" w:themeColor="background1"/>
-              <w:right w:val="single" w:sz="4" w:space="0" w:color="FFFFFF" w:themeColor="background1"/>
+              <w:top w:val="single" w:sz="6" w:space="0" w:color="auto"/>
+              <w:left w:val="single" w:sz="6" w:space="0" w:color="auto"/>
+              <w:bottom w:val="single" w:sz="6" w:space="0" w:color="auto"/>
+              <w:right w:val="single" w:sz="6" w:space="0" w:color="auto"/>
             </w:tcBorders>
             <w:shd w:val="clear" w:color="auto" w:fill="E7E6E6" w:themeFill="background2"/>
+            <w:tcMar>
+              <w:left w:w="105" w:type="dxa"/>
+              <w:right w:w="105" w:type="dxa"/>
+            </w:tcMar>
           </w:tcPr>
           <w:p>
             <w:pPr>
-              <w:spacing w:line="276" w:lineRule="auto"/>
+              <w:spacing w:after="160" w:line="276" w:lineRule="auto"/>
               <w:jc w:val="both"/>
               <w:rPr>
                 <w:b w:val="0"/>
@@ -1231,24 +1110,28 @@
                 <w:bCs w:val="0"/>
                 <w:color w:val="002060"/>
               </w:rPr>
-              <w:t>Sachin A Kumar</w:t>
+              <w:t>16-09-2025</w:t>
             </w:r>
           </w:p>
         </w:tc>
         <w:tc>
           <w:tcPr>
-            <w:tcW w:w="1919" w:type="pct"/>
+            <w:tcW w:w="3105" w:type="dxa"/>
             <w:tcBorders>
-              <w:top w:val="single" w:sz="4" w:space="0" w:color="FFFFFF" w:themeColor="background1"/>
-              <w:left w:val="single" w:sz="4" w:space="0" w:color="FFFFFF" w:themeColor="background1"/>
-              <w:bottom w:val="single" w:sz="4" w:space="0" w:color="FFFFFF" w:themeColor="background1"/>
-              <w:right w:val="single" w:sz="4" w:space="0" w:color="FFFFFF" w:themeColor="background1"/>
+              <w:top w:val="single" w:sz="6" w:space="0" w:color="auto"/>
+              <w:left w:val="single" w:sz="6" w:space="0" w:color="auto"/>
+              <w:bottom w:val="single" w:sz="6" w:space="0" w:color="auto"/>
+              <w:right w:val="single" w:sz="6" w:space="0" w:color="auto"/>
             </w:tcBorders>
             <w:shd w:val="clear" w:color="auto" w:fill="E7E6E6" w:themeFill="background2"/>
+            <w:tcMar>
+              <w:left w:w="105" w:type="dxa"/>
+              <w:right w:w="105" w:type="dxa"/>
+            </w:tcMar>
           </w:tcPr>
           <w:p>
             <w:pPr>
-              <w:spacing w:line="276" w:lineRule="auto"/>
+              <w:spacing w:after="160" w:line="276" w:lineRule="auto"/>
               <w:jc w:val="both"/>
               <w:cnfStyle w:val="000000100000" w:firstRow="0" w:lastRow="0" w:firstColumn="0" w:lastColumn="0" w:oddVBand="0" w:evenVBand="0" w:oddHBand="1" w:evenHBand="0" w:firstRowFirstColumn="0" w:firstRowLastColumn="0" w:lastRowFirstColumn="0" w:lastRowLastColumn="0"/>
               <w:rPr>
@@ -1259,25 +1142,29 @@
               <w:rPr>
                 <w:color w:val="002060"/>
               </w:rPr>
-              <w:t>Project Manager-BDO India LLP</w:t>
+              <w:t>MohammadBin Niaz</w:t>
             </w:r>
           </w:p>
         </w:tc>
         <w:tc>
           <w:tcPr>
-            <w:tcW w:w="760" w:type="pct"/>
+            <w:tcW w:w="1410" w:type="dxa"/>
             <w:tcBorders>
-              <w:top w:val="single" w:sz="4" w:space="0" w:color="FFFFFF" w:themeColor="background1"/>
-              <w:left w:val="single" w:sz="4" w:space="0" w:color="FFFFFF" w:themeColor="background1"/>
-              <w:bottom w:val="single" w:sz="4" w:space="0" w:color="FFFFFF" w:themeColor="background1"/>
-              <w:right w:val="single" w:sz="4" w:space="0" w:color="FFFFFF" w:themeColor="background1"/>
+              <w:top w:val="single" w:sz="6" w:space="0" w:color="auto"/>
+              <w:left w:val="single" w:sz="6" w:space="0" w:color="auto"/>
+              <w:bottom w:val="single" w:sz="6" w:space="0" w:color="auto"/>
+              <w:right w:val="single" w:sz="6" w:space="0" w:color="auto"/>
             </w:tcBorders>
             <w:shd w:val="clear" w:color="auto" w:fill="E7E6E6" w:themeFill="background2"/>
+            <w:tcMar>
+              <w:left w:w="105" w:type="dxa"/>
+              <w:right w:w="105" w:type="dxa"/>
+            </w:tcMar>
           </w:tcPr>
           <w:p>
             <w:pPr>
-              <w:spacing w:line="276" w:lineRule="auto"/>
-              <w:jc w:val="center"/>
+              <w:spacing w:after="160" w:line="276" w:lineRule="auto"/>
+              <w:jc w:val="both"/>
               <w:cnfStyle w:val="000000100000" w:firstRow="0" w:lastRow="0" w:firstColumn="0" w:lastColumn="0" w:oddVBand="0" w:evenVBand="0" w:oddHBand="1" w:evenHBand="0" w:firstRowFirstColumn="0" w:firstRowLastColumn="0" w:lastRowFirstColumn="0" w:lastRowLastColumn="0"/>
               <w:rPr>
                 <w:color w:val="002060"/>
@@ -1287,25 +1174,29 @@
               <w:rPr>
                 <w:color w:val="002060"/>
               </w:rPr>
-              <w:t>20-09-2025</w:t>
+              <w:t>0.1</w:t>
             </w:r>
           </w:p>
         </w:tc>
         <w:tc>
           <w:tcPr>
-            <w:tcW w:w="1250" w:type="pct"/>
+            <w:tcW w:w="3390" w:type="dxa"/>
             <w:tcBorders>
-              <w:top w:val="single" w:sz="4" w:space="0" w:color="FFFFFF" w:themeColor="background1"/>
-              <w:left w:val="single" w:sz="4" w:space="0" w:color="FFFFFF" w:themeColor="background1"/>
-              <w:bottom w:val="single" w:sz="4" w:space="0" w:color="FFFFFF" w:themeColor="background1"/>
-              <w:right w:val="single" w:sz="4" w:space="0" w:color="FFFFFF" w:themeColor="background1"/>
+              <w:top w:val="single" w:sz="6" w:space="0" w:color="auto"/>
+              <w:left w:val="single" w:sz="6" w:space="0" w:color="auto"/>
+              <w:bottom w:val="single" w:sz="6" w:space="0" w:color="auto"/>
+              <w:right w:val="single" w:sz="6" w:space="0" w:color="auto"/>
             </w:tcBorders>
             <w:shd w:val="clear" w:color="auto" w:fill="E7E6E6" w:themeFill="background2"/>
+            <w:tcMar>
+              <w:left w:w="105" w:type="dxa"/>
+              <w:right w:w="105" w:type="dxa"/>
+            </w:tcMar>
           </w:tcPr>
           <w:p>
             <w:pPr>
-              <w:spacing w:line="276" w:lineRule="auto"/>
-              <w:jc w:val="center"/>
+              <w:spacing w:after="160" w:line="276" w:lineRule="auto"/>
+              <w:jc w:val="both"/>
               <w:cnfStyle w:val="000000100000" w:firstRow="0" w:lastRow="0" w:firstColumn="0" w:lastColumn="0" w:oddVBand="0" w:evenVBand="0" w:oddHBand="1" w:evenHBand="0" w:firstRowFirstColumn="0" w:firstRowLastColumn="0" w:lastRowFirstColumn="0" w:lastRowLastColumn="0"/>
               <w:rPr>
                 <w:color w:val="002060"/>
@@ -1314,39 +1205,35 @@
             <w:r>
               <w:rPr>
                 <w:color w:val="002060"/>
-                <w:szCs w:val="20"/>
               </w:rPr>
-              <w:t>2</w:t>
-            </w:r>
-            <w:r>
-              <w:rPr>
-                <w:color w:val="002060"/>
-                <w:szCs w:val="20"/>
-              </w:rPr>
-              <w:t>.0</w:t>
+              <w:t xml:space="preserve">Document reviewed </w:t>
             </w:r>
           </w:p>
         </w:tc>
       </w:tr>
       <w:tr>
         <w:trPr>
-          <w:trHeight w:val="340"/>
+          <w:trHeight w:val="330"/>
         </w:trPr>
         <w:tc>
           <w:tcPr>
             <w:cnfStyle w:val="001000000000" w:firstRow="0" w:lastRow="0" w:firstColumn="1" w:lastColumn="0" w:oddVBand="0" w:evenVBand="0" w:oddHBand="0" w:evenHBand="0" w:firstRowFirstColumn="0" w:firstRowLastColumn="0" w:lastRowFirstColumn="0" w:lastRowLastColumn="0"/>
-            <w:tcW w:w="1071" w:type="pct"/>
+            <w:tcW w:w="1980" w:type="dxa"/>
             <w:tcBorders>
-              <w:top w:val="single" w:sz="4" w:space="0" w:color="FFFFFF" w:themeColor="background1"/>
-              <w:left w:val="single" w:sz="4" w:space="0" w:color="FFFFFF" w:themeColor="background1"/>
-              <w:bottom w:val="single" w:sz="4" w:space="0" w:color="FFFFFF" w:themeColor="background1"/>
-              <w:right w:val="single" w:sz="4" w:space="0" w:color="FFFFFF" w:themeColor="background1"/>
+              <w:top w:val="single" w:sz="6" w:space="0" w:color="auto"/>
+              <w:left w:val="single" w:sz="6" w:space="0" w:color="auto"/>
+              <w:bottom w:val="single" w:sz="6" w:space="0" w:color="auto"/>
+              <w:right w:val="single" w:sz="6" w:space="0" w:color="auto"/>
             </w:tcBorders>
             <w:shd w:val="clear" w:color="auto" w:fill="E7E6E6" w:themeFill="background2"/>
+            <w:tcMar>
+              <w:left w:w="105" w:type="dxa"/>
+              <w:right w:w="105" w:type="dxa"/>
+            </w:tcMar>
           </w:tcPr>
           <w:p>
             <w:pPr>
-              <w:spacing w:line="276" w:lineRule="auto"/>
+              <w:spacing w:after="160" w:line="276" w:lineRule="auto"/>
               <w:jc w:val="both"/>
               <w:rPr>
                 <w:b w:val="0"/>
@@ -1360,69 +1247,29 @@
                 <w:bCs w:val="0"/>
                 <w:color w:val="002060"/>
               </w:rPr>
-              <w:t>Team BDO</w:t>
+              <w:t>19-09-2025</w:t>
             </w:r>
           </w:p>
         </w:tc>
         <w:tc>
           <w:tcPr>
-            <w:tcW w:w="1919" w:type="pct"/>
+            <w:tcW w:w="3105" w:type="dxa"/>
             <w:tcBorders>
-              <w:top w:val="single" w:sz="4" w:space="0" w:color="FFFFFF" w:themeColor="background1"/>
-              <w:left w:val="single" w:sz="4" w:space="0" w:color="FFFFFF" w:themeColor="background1"/>
-              <w:bottom w:val="single" w:sz="4" w:space="0" w:color="FFFFFF" w:themeColor="background1"/>
-              <w:right w:val="single" w:sz="4" w:space="0" w:color="FFFFFF" w:themeColor="background1"/>
+              <w:top w:val="single" w:sz="6" w:space="0" w:color="auto"/>
+              <w:left w:val="single" w:sz="6" w:space="0" w:color="auto"/>
+              <w:bottom w:val="single" w:sz="6" w:space="0" w:color="auto"/>
+              <w:right w:val="single" w:sz="6" w:space="0" w:color="auto"/>
             </w:tcBorders>
             <w:shd w:val="clear" w:color="auto" w:fill="E7E6E6" w:themeFill="background2"/>
+            <w:tcMar>
+              <w:left w:w="105" w:type="dxa"/>
+              <w:right w:w="105" w:type="dxa"/>
+            </w:tcMar>
           </w:tcPr>
           <w:p>
             <w:pPr>
-              <w:spacing w:line="276" w:lineRule="auto"/>
+              <w:spacing w:after="160" w:line="276" w:lineRule="auto"/>
               <w:jc w:val="both"/>
-              <w:cnfStyle w:val="000000000000" w:firstRow="0" w:lastRow="0" w:firstColumn="0" w:lastColumn="0" w:oddVBand="0" w:evenVBand="0" w:oddHBand="0" w:evenHBand="0" w:firstRowFirstColumn="0" w:firstRowLastColumn="0" w:lastRowFirstColumn="0" w:lastRowLastColumn="0"/>
-              <w:rPr>
-                <w:color w:val="002060"/>
-              </w:rPr>
-            </w:pPr>
-          </w:p>
-        </w:tc>
-        <w:tc>
-          <w:tcPr>
-            <w:tcW w:w="760" w:type="pct"/>
-            <w:tcBorders>
-              <w:top w:val="single" w:sz="4" w:space="0" w:color="FFFFFF" w:themeColor="background1"/>
-              <w:left w:val="single" w:sz="4" w:space="0" w:color="FFFFFF" w:themeColor="background1"/>
-              <w:bottom w:val="single" w:sz="4" w:space="0" w:color="FFFFFF" w:themeColor="background1"/>
-              <w:right w:val="single" w:sz="4" w:space="0" w:color="FFFFFF" w:themeColor="background1"/>
-            </w:tcBorders>
-            <w:shd w:val="clear" w:color="auto" w:fill="E7E6E6" w:themeFill="background2"/>
-          </w:tcPr>
-          <w:p>
-            <w:pPr>
-              <w:spacing w:line="276" w:lineRule="auto"/>
-              <w:jc w:val="center"/>
-              <w:cnfStyle w:val="000000000000" w:firstRow="0" w:lastRow="0" w:firstColumn="0" w:lastColumn="0" w:oddVBand="0" w:evenVBand="0" w:oddHBand="0" w:evenHBand="0" w:firstRowFirstColumn="0" w:firstRowLastColumn="0" w:lastRowFirstColumn="0" w:lastRowLastColumn="0"/>
-              <w:rPr>
-                <w:color w:val="002060"/>
-              </w:rPr>
-            </w:pPr>
-          </w:p>
-        </w:tc>
-        <w:tc>
-          <w:tcPr>
-            <w:tcW w:w="1250" w:type="pct"/>
-            <w:tcBorders>
-              <w:top w:val="single" w:sz="4" w:space="0" w:color="FFFFFF" w:themeColor="background1"/>
-              <w:left w:val="single" w:sz="4" w:space="0" w:color="FFFFFF" w:themeColor="background1"/>
-              <w:bottom w:val="single" w:sz="4" w:space="0" w:color="FFFFFF" w:themeColor="background1"/>
-              <w:right w:val="single" w:sz="4" w:space="0" w:color="FFFFFF" w:themeColor="background1"/>
-            </w:tcBorders>
-            <w:shd w:val="clear" w:color="auto" w:fill="E7E6E6" w:themeFill="background2"/>
-          </w:tcPr>
-          <w:p>
-            <w:pPr>
-              <w:spacing w:line="276" w:lineRule="auto"/>
-              <w:jc w:val="center"/>
               <w:cnfStyle w:val="000000000000" w:firstRow="0" w:lastRow="0" w:firstColumn="0" w:lastColumn="0" w:oddVBand="0" w:evenVBand="0" w:oddHBand="0" w:evenHBand="0" w:firstRowFirstColumn="0" w:firstRowLastColumn="0" w:lastRowFirstColumn="0" w:lastRowLastColumn="0"/>
               <w:rPr>
                 <w:color w:val="002060"/>
@@ -1431,16 +1278,72 @@
             <w:r>
               <w:rPr>
                 <w:color w:val="002060"/>
-                <w:szCs w:val="20"/>
               </w:rPr>
-              <w:t>2</w:t>
+              <w:t>Sachin Kumar</w:t>
             </w:r>
+          </w:p>
+        </w:tc>
+        <w:tc>
+          <w:tcPr>
+            <w:tcW w:w="1410" w:type="dxa"/>
+            <w:tcBorders>
+              <w:top w:val="single" w:sz="6" w:space="0" w:color="auto"/>
+              <w:left w:val="single" w:sz="6" w:space="0" w:color="auto"/>
+              <w:bottom w:val="single" w:sz="6" w:space="0" w:color="auto"/>
+              <w:right w:val="single" w:sz="6" w:space="0" w:color="auto"/>
+            </w:tcBorders>
+            <w:shd w:val="clear" w:color="auto" w:fill="E7E6E6" w:themeFill="background2"/>
+            <w:tcMar>
+              <w:left w:w="105" w:type="dxa"/>
+              <w:right w:w="105" w:type="dxa"/>
+            </w:tcMar>
+          </w:tcPr>
+          <w:p>
+            <w:pPr>
+              <w:spacing w:after="160" w:line="276" w:lineRule="auto"/>
+              <w:jc w:val="both"/>
+              <w:cnfStyle w:val="000000000000" w:firstRow="0" w:lastRow="0" w:firstColumn="0" w:lastColumn="0" w:oddVBand="0" w:evenVBand="0" w:oddHBand="0" w:evenHBand="0" w:firstRowFirstColumn="0" w:firstRowLastColumn="0" w:lastRowFirstColumn="0" w:lastRowLastColumn="0"/>
+              <w:rPr>
+                <w:color w:val="002060"/>
+              </w:rPr>
+            </w:pPr>
             <w:r>
               <w:rPr>
                 <w:color w:val="002060"/>
-                <w:szCs w:val="20"/>
               </w:rPr>
-              <w:t>.0</w:t>
+              <w:t>0.2</w:t>
+            </w:r>
+          </w:p>
+        </w:tc>
+        <w:tc>
+          <w:tcPr>
+            <w:tcW w:w="3390" w:type="dxa"/>
+            <w:tcBorders>
+              <w:top w:val="single" w:sz="6" w:space="0" w:color="auto"/>
+              <w:left w:val="single" w:sz="6" w:space="0" w:color="auto"/>
+              <w:bottom w:val="single" w:sz="6" w:space="0" w:color="auto"/>
+              <w:right w:val="single" w:sz="6" w:space="0" w:color="auto"/>
+            </w:tcBorders>
+            <w:shd w:val="clear" w:color="auto" w:fill="E7E6E6" w:themeFill="background2"/>
+            <w:tcMar>
+              <w:left w:w="105" w:type="dxa"/>
+              <w:right w:w="105" w:type="dxa"/>
+            </w:tcMar>
+          </w:tcPr>
+          <w:p>
+            <w:pPr>
+              <w:spacing w:after="160" w:line="276" w:lineRule="auto"/>
+              <w:jc w:val="both"/>
+              <w:cnfStyle w:val="000000000000" w:firstRow="0" w:lastRow="0" w:firstColumn="0" w:lastColumn="0" w:oddVBand="0" w:evenVBand="0" w:oddHBand="0" w:evenHBand="0" w:firstRowFirstColumn="0" w:firstRowLastColumn="0" w:lastRowFirstColumn="0" w:lastRowLastColumn="0"/>
+              <w:rPr>
+                <w:color w:val="002060"/>
+              </w:rPr>
+            </w:pPr>
+            <w:r>
+              <w:rPr>
+                <w:color w:val="002060"/>
+              </w:rPr>
+              <w:t>Document reviewed with suggested changes</w:t>
             </w:r>
           </w:p>
         </w:tc>
@@ -1450,6 +1353,11 @@
       <w:pPr>
         <w:spacing w:line="276" w:lineRule="auto"/>
         <w:jc w:val="both"/>
+        <w:rPr>
+          <w:rFonts w:eastAsia="Trebuchet MS" w:cs="Trebuchet MS"/>
+          <w:color w:val="595959" w:themeColor="text1" w:themeTint="A6"/>
+          <w:szCs w:val="20"/>
+        </w:rPr>
       </w:pPr>
     </w:p>
     <w:p>
@@ -1457,61 +1365,76 @@
         <w:spacing w:line="276" w:lineRule="auto"/>
         <w:jc w:val="both"/>
         <w:rPr>
+          <w:rFonts w:eastAsia="Trebuchet MS" w:cs="Trebuchet MS"/>
+          <w:color w:val="595959" w:themeColor="text1" w:themeTint="A6"/>
+          <w:sz w:val="44"/>
+          <w:szCs w:val="44"/>
+        </w:rPr>
+      </w:pPr>
+      <w:r>
+        <w:rPr>
+          <w:rFonts w:eastAsia="Trebuchet MS" w:cs="Trebuchet MS"/>
           <w:b/>
+          <w:bCs/>
+          <w:color w:val="595959" w:themeColor="text1" w:themeTint="A6"/>
           <w:sz w:val="44"/>
-          <w:szCs w:val="32"/>
-        </w:rPr>
-      </w:pPr>
-      <w:r>
-        <w:rPr>
-          <w:b/>
-          <w:sz w:val="44"/>
-          <w:szCs w:val="32"/>
-        </w:rPr>
-        <w:t>Distribution</w:t>
+          <w:szCs w:val="44"/>
+        </w:rPr>
+        <w:t xml:space="preserve">Review </w:t>
       </w:r>
     </w:p>
     <w:tbl>
       <w:tblPr>
-        <w:tblW w:w="5000" w:type="pct"/>
+        <w:tblW w:w="0" w:type="auto"/>
         <w:tblBorders>
-          <w:top w:val="single" w:sz="4" w:space="0" w:color="FFFFFF" w:themeColor="background1"/>
-          <w:left w:val="single" w:sz="4" w:space="0" w:color="FFFFFF" w:themeColor="background1"/>
-          <w:bottom w:val="single" w:sz="4" w:space="0" w:color="FFFFFF" w:themeColor="background1"/>
-          <w:right w:val="single" w:sz="4" w:space="0" w:color="FFFFFF" w:themeColor="background1"/>
-          <w:insideH w:val="single" w:sz="4" w:space="0" w:color="FFFFFF" w:themeColor="background1"/>
-          <w:insideV w:val="single" w:sz="4" w:space="0" w:color="FFFFFF" w:themeColor="background1"/>
+          <w:top w:val="single" w:sz="6" w:space="0" w:color="auto"/>
+          <w:left w:val="single" w:sz="6" w:space="0" w:color="auto"/>
+          <w:bottom w:val="single" w:sz="6" w:space="0" w:color="auto"/>
+          <w:right w:val="single" w:sz="6" w:space="0" w:color="auto"/>
         </w:tblBorders>
         <w:tblLook w:val="04A0" w:firstRow="1" w:lastRow="0" w:firstColumn="1" w:lastColumn="0" w:noHBand="0" w:noVBand="1"/>
       </w:tblPr>
       <w:tblGrid>
-        <w:gridCol w:w="2171"/>
-        <w:gridCol w:w="3891"/>
-        <w:gridCol w:w="1541"/>
-        <w:gridCol w:w="2534"/>
+        <w:gridCol w:w="1980"/>
+        <w:gridCol w:w="2415"/>
+        <w:gridCol w:w="1830"/>
+        <w:gridCol w:w="1830"/>
+        <w:gridCol w:w="1830"/>
       </w:tblGrid>
       <w:tr>
         <w:trPr>
-          <w:trHeight w:hRule="exact" w:val="340"/>
+          <w:trHeight w:val="330"/>
         </w:trPr>
         <w:tc>
           <w:tcPr>
-            <w:tcW w:w="1071" w:type="pct"/>
+            <w:tcW w:w="1980" w:type="dxa"/>
+            <w:tcBorders>
+              <w:top w:val="single" w:sz="6" w:space="0" w:color="auto"/>
+              <w:left w:val="single" w:sz="6" w:space="0" w:color="auto"/>
+              <w:bottom w:val="single" w:sz="6" w:space="0" w:color="auto"/>
+              <w:right w:val="single" w:sz="6" w:space="0" w:color="auto"/>
+            </w:tcBorders>
             <w:shd w:val="clear" w:color="auto" w:fill="98002E" w:themeFill="accent6"/>
+            <w:tcMar>
+              <w:left w:w="105" w:type="dxa"/>
+              <w:right w:w="105" w:type="dxa"/>
+            </w:tcMar>
           </w:tcPr>
           <w:p>
             <w:pPr>
               <w:spacing w:line="276" w:lineRule="auto"/>
               <w:jc w:val="center"/>
               <w:rPr>
-                <w:b/>
+                <w:rFonts w:eastAsia="Trebuchet MS" w:cs="Trebuchet MS"/>
                 <w:color w:val="FFFFFF" w:themeColor="background1"/>
                 <w:szCs w:val="20"/>
               </w:rPr>
             </w:pPr>
             <w:r>
               <w:rPr>
+                <w:rFonts w:eastAsia="Trebuchet MS" w:cs="Trebuchet MS"/>
                 <w:b/>
+                <w:bCs/>
                 <w:color w:val="FFFFFF" w:themeColor="background1"/>
                 <w:szCs w:val="20"/>
               </w:rPr>
@@ -1521,341 +1444,955 @@
         </w:tc>
         <w:tc>
           <w:tcPr>
-            <w:tcW w:w="1919" w:type="pct"/>
+            <w:tcW w:w="2415" w:type="dxa"/>
+            <w:tcBorders>
+              <w:top w:val="single" w:sz="6" w:space="0" w:color="auto"/>
+              <w:left w:val="single" w:sz="6" w:space="0" w:color="auto"/>
+              <w:bottom w:val="single" w:sz="6" w:space="0" w:color="auto"/>
+              <w:right w:val="single" w:sz="6" w:space="0" w:color="auto"/>
+            </w:tcBorders>
             <w:shd w:val="clear" w:color="auto" w:fill="98002E" w:themeFill="accent6"/>
+            <w:tcMar>
+              <w:left w:w="105" w:type="dxa"/>
+              <w:right w:w="105" w:type="dxa"/>
+            </w:tcMar>
           </w:tcPr>
           <w:p>
             <w:pPr>
               <w:spacing w:line="276" w:lineRule="auto"/>
               <w:jc w:val="center"/>
               <w:rPr>
-                <w:b/>
+                <w:rFonts w:eastAsia="Trebuchet MS" w:cs="Trebuchet MS"/>
                 <w:color w:val="FFFFFF" w:themeColor="background1"/>
                 <w:szCs w:val="20"/>
               </w:rPr>
             </w:pPr>
             <w:r>
               <w:rPr>
+                <w:rFonts w:eastAsia="Trebuchet MS" w:cs="Trebuchet MS"/>
                 <w:b/>
+                <w:bCs/>
                 <w:color w:val="FFFFFF" w:themeColor="background1"/>
                 <w:szCs w:val="20"/>
               </w:rPr>
-              <w:t>Title</w:t>
+              <w:t>Role</w:t>
             </w:r>
           </w:p>
         </w:tc>
         <w:tc>
           <w:tcPr>
-            <w:tcW w:w="760" w:type="pct"/>
+            <w:tcW w:w="1830" w:type="dxa"/>
+            <w:tcBorders>
+              <w:top w:val="single" w:sz="6" w:space="0" w:color="auto"/>
+              <w:left w:val="single" w:sz="6" w:space="0" w:color="auto"/>
+              <w:bottom w:val="single" w:sz="6" w:space="0" w:color="auto"/>
+              <w:right w:val="single" w:sz="6" w:space="0" w:color="auto"/>
+            </w:tcBorders>
             <w:shd w:val="clear" w:color="auto" w:fill="98002E" w:themeFill="accent6"/>
+            <w:tcMar>
+              <w:left w:w="105" w:type="dxa"/>
+              <w:right w:w="105" w:type="dxa"/>
+            </w:tcMar>
           </w:tcPr>
           <w:p>
             <w:pPr>
               <w:spacing w:line="276" w:lineRule="auto"/>
               <w:jc w:val="center"/>
               <w:rPr>
-                <w:b/>
+                <w:rFonts w:eastAsia="Trebuchet MS" w:cs="Trebuchet MS"/>
                 <w:color w:val="FFFFFF" w:themeColor="background1"/>
                 <w:szCs w:val="20"/>
               </w:rPr>
             </w:pPr>
             <w:r>
               <w:rPr>
+                <w:rFonts w:eastAsia="Trebuchet MS" w:cs="Trebuchet MS"/>
                 <w:b/>
+                <w:bCs/>
                 <w:color w:val="FFFFFF" w:themeColor="background1"/>
                 <w:szCs w:val="20"/>
               </w:rPr>
-              <w:t>Date of Issue</w:t>
+              <w:t>Date</w:t>
             </w:r>
           </w:p>
         </w:tc>
         <w:tc>
           <w:tcPr>
-            <w:tcW w:w="1250" w:type="pct"/>
+            <w:tcW w:w="1830" w:type="dxa"/>
+            <w:tcBorders>
+              <w:top w:val="single" w:sz="6" w:space="0" w:color="auto"/>
+              <w:left w:val="single" w:sz="6" w:space="0" w:color="auto"/>
+              <w:bottom w:val="single" w:sz="6" w:space="0" w:color="auto"/>
+              <w:right w:val="single" w:sz="6" w:space="0" w:color="auto"/>
+            </w:tcBorders>
             <w:shd w:val="clear" w:color="auto" w:fill="98002E" w:themeFill="accent6"/>
+            <w:tcMar>
+              <w:left w:w="105" w:type="dxa"/>
+              <w:right w:w="105" w:type="dxa"/>
+            </w:tcMar>
           </w:tcPr>
           <w:p>
             <w:pPr>
               <w:spacing w:line="276" w:lineRule="auto"/>
               <w:jc w:val="center"/>
               <w:rPr>
-                <w:b/>
+                <w:rFonts w:eastAsia="Trebuchet MS" w:cs="Trebuchet MS"/>
                 <w:color w:val="FFFFFF" w:themeColor="background1"/>
                 <w:szCs w:val="20"/>
               </w:rPr>
             </w:pPr>
             <w:r>
               <w:rPr>
+                <w:rFonts w:eastAsia="Trebuchet MS" w:cs="Trebuchet MS"/>
                 <w:b/>
+                <w:bCs/>
                 <w:color w:val="FFFFFF" w:themeColor="background1"/>
                 <w:szCs w:val="20"/>
               </w:rPr>
-              <w:t>Version</w:t>
+              <w:t>Comments</w:t>
+            </w:r>
+          </w:p>
+        </w:tc>
+        <w:tc>
+          <w:tcPr>
+            <w:tcW w:w="1830" w:type="dxa"/>
+            <w:tcBorders>
+              <w:top w:val="single" w:sz="6" w:space="0" w:color="auto"/>
+              <w:left w:val="single" w:sz="6" w:space="0" w:color="auto"/>
+              <w:bottom w:val="single" w:sz="6" w:space="0" w:color="auto"/>
+              <w:right w:val="single" w:sz="6" w:space="0" w:color="auto"/>
+            </w:tcBorders>
+            <w:shd w:val="clear" w:color="auto" w:fill="98002E" w:themeFill="accent6"/>
+            <w:tcMar>
+              <w:left w:w="105" w:type="dxa"/>
+              <w:right w:w="105" w:type="dxa"/>
+            </w:tcMar>
+          </w:tcPr>
+          <w:p>
+            <w:pPr>
+              <w:spacing w:line="276" w:lineRule="auto"/>
+              <w:jc w:val="center"/>
+              <w:rPr>
+                <w:rFonts w:eastAsia="Trebuchet MS" w:cs="Trebuchet MS"/>
+                <w:color w:val="FFFFFF" w:themeColor="background1"/>
+                <w:szCs w:val="20"/>
+              </w:rPr>
+            </w:pPr>
+            <w:r>
+              <w:rPr>
+                <w:rFonts w:eastAsia="Trebuchet MS" w:cs="Trebuchet MS"/>
+                <w:b/>
+                <w:bCs/>
+                <w:color w:val="FFFFFF" w:themeColor="background1"/>
+                <w:szCs w:val="20"/>
+              </w:rPr>
+              <w:t>Signature</w:t>
             </w:r>
           </w:p>
         </w:tc>
       </w:tr>
       <w:tr>
         <w:trPr>
-          <w:trHeight w:hRule="exact" w:val="340"/>
+          <w:trHeight w:val="600"/>
         </w:trPr>
         <w:tc>
           <w:tcPr>
-            <w:tcW w:w="1071" w:type="pct"/>
+            <w:tcW w:w="1980" w:type="dxa"/>
+            <w:tcBorders>
+              <w:top w:val="single" w:sz="6" w:space="0" w:color="auto"/>
+              <w:left w:val="single" w:sz="6" w:space="0" w:color="auto"/>
+              <w:bottom w:val="single" w:sz="6" w:space="0" w:color="auto"/>
+              <w:right w:val="single" w:sz="6" w:space="0" w:color="auto"/>
+            </w:tcBorders>
             <w:shd w:val="clear" w:color="auto" w:fill="E7E6E6" w:themeFill="background2"/>
+            <w:tcMar>
+              <w:left w:w="105" w:type="dxa"/>
+              <w:right w:w="105" w:type="dxa"/>
+            </w:tcMar>
+          </w:tcPr>
+          <w:p>
+            <w:pPr>
+              <w:spacing w:line="276" w:lineRule="auto"/>
+              <w:rPr>
+                <w:rFonts w:eastAsia="Trebuchet MS" w:cs="Trebuchet MS"/>
+                <w:color w:val="002060"/>
+                <w:szCs w:val="20"/>
+              </w:rPr>
+            </w:pPr>
+          </w:p>
+        </w:tc>
+        <w:tc>
+          <w:tcPr>
+            <w:tcW w:w="2415" w:type="dxa"/>
+            <w:tcBorders>
+              <w:top w:val="single" w:sz="6" w:space="0" w:color="auto"/>
+              <w:left w:val="single" w:sz="6" w:space="0" w:color="auto"/>
+              <w:bottom w:val="single" w:sz="6" w:space="0" w:color="auto"/>
+              <w:right w:val="single" w:sz="6" w:space="0" w:color="auto"/>
+            </w:tcBorders>
+            <w:shd w:val="clear" w:color="auto" w:fill="E7E6E6" w:themeFill="background2"/>
+            <w:tcMar>
+              <w:left w:w="105" w:type="dxa"/>
+              <w:right w:w="105" w:type="dxa"/>
+            </w:tcMar>
+          </w:tcPr>
+          <w:p>
+            <w:pPr>
+              <w:spacing w:line="276" w:lineRule="auto"/>
+              <w:rPr>
+                <w:rFonts w:eastAsia="Trebuchet MS" w:cs="Trebuchet MS"/>
+                <w:szCs w:val="20"/>
+              </w:rPr>
+            </w:pPr>
+          </w:p>
+        </w:tc>
+        <w:tc>
+          <w:tcPr>
+            <w:tcW w:w="1830" w:type="dxa"/>
+            <w:tcBorders>
+              <w:top w:val="single" w:sz="6" w:space="0" w:color="auto"/>
+              <w:left w:val="single" w:sz="6" w:space="0" w:color="auto"/>
+              <w:bottom w:val="single" w:sz="6" w:space="0" w:color="auto"/>
+              <w:right w:val="single" w:sz="6" w:space="0" w:color="auto"/>
+            </w:tcBorders>
+            <w:shd w:val="clear" w:color="auto" w:fill="E7E6E6" w:themeFill="background2"/>
+            <w:tcMar>
+              <w:left w:w="105" w:type="dxa"/>
+              <w:right w:w="105" w:type="dxa"/>
+            </w:tcMar>
+          </w:tcPr>
+          <w:p>
+            <w:pPr>
+              <w:spacing w:line="276" w:lineRule="auto"/>
+              <w:jc w:val="center"/>
+              <w:rPr>
+                <w:rFonts w:eastAsia="Trebuchet MS" w:cs="Trebuchet MS"/>
+                <w:color w:val="002060"/>
+                <w:szCs w:val="20"/>
+              </w:rPr>
+            </w:pPr>
+          </w:p>
+        </w:tc>
+        <w:tc>
+          <w:tcPr>
+            <w:tcW w:w="1830" w:type="dxa"/>
+            <w:tcBorders>
+              <w:top w:val="single" w:sz="6" w:space="0" w:color="auto"/>
+              <w:left w:val="single" w:sz="6" w:space="0" w:color="auto"/>
+              <w:bottom w:val="single" w:sz="6" w:space="0" w:color="auto"/>
+              <w:right w:val="single" w:sz="6" w:space="0" w:color="auto"/>
+            </w:tcBorders>
+            <w:shd w:val="clear" w:color="auto" w:fill="E7E6E6" w:themeFill="background2"/>
+            <w:tcMar>
+              <w:left w:w="105" w:type="dxa"/>
+              <w:right w:w="105" w:type="dxa"/>
+            </w:tcMar>
+          </w:tcPr>
+          <w:p>
+            <w:pPr>
+              <w:spacing w:line="276" w:lineRule="auto"/>
+              <w:jc w:val="center"/>
+              <w:rPr>
+                <w:rFonts w:eastAsia="Trebuchet MS" w:cs="Trebuchet MS"/>
+                <w:color w:val="002060"/>
+                <w:szCs w:val="20"/>
+              </w:rPr>
+            </w:pPr>
+          </w:p>
+        </w:tc>
+        <w:tc>
+          <w:tcPr>
+            <w:tcW w:w="1830" w:type="dxa"/>
+            <w:tcBorders>
+              <w:top w:val="single" w:sz="6" w:space="0" w:color="auto"/>
+              <w:left w:val="single" w:sz="6" w:space="0" w:color="auto"/>
+              <w:bottom w:val="single" w:sz="6" w:space="0" w:color="auto"/>
+              <w:right w:val="single" w:sz="6" w:space="0" w:color="auto"/>
+            </w:tcBorders>
+            <w:shd w:val="clear" w:color="auto" w:fill="E7E6E6" w:themeFill="background2"/>
+            <w:tcMar>
+              <w:left w:w="105" w:type="dxa"/>
+              <w:right w:w="105" w:type="dxa"/>
+            </w:tcMar>
+          </w:tcPr>
+          <w:p>
+            <w:pPr>
+              <w:spacing w:line="276" w:lineRule="auto"/>
+              <w:jc w:val="center"/>
+              <w:rPr>
+                <w:rFonts w:eastAsia="Trebuchet MS" w:cs="Trebuchet MS"/>
+                <w:color w:val="002060"/>
+                <w:szCs w:val="20"/>
+              </w:rPr>
+            </w:pPr>
+          </w:p>
+        </w:tc>
+      </w:tr>
+      <w:tr>
+        <w:trPr>
+          <w:trHeight w:val="330"/>
+        </w:trPr>
+        <w:tc>
+          <w:tcPr>
+            <w:tcW w:w="1980" w:type="dxa"/>
+            <w:tcBorders>
+              <w:top w:val="single" w:sz="6" w:space="0" w:color="auto"/>
+              <w:left w:val="single" w:sz="6" w:space="0" w:color="auto"/>
+              <w:bottom w:val="single" w:sz="6" w:space="0" w:color="auto"/>
+              <w:right w:val="single" w:sz="6" w:space="0" w:color="auto"/>
+            </w:tcBorders>
+            <w:shd w:val="clear" w:color="auto" w:fill="E7E6E6" w:themeFill="background2"/>
+            <w:tcMar>
+              <w:left w:w="105" w:type="dxa"/>
+              <w:right w:w="105" w:type="dxa"/>
+            </w:tcMar>
           </w:tcPr>
           <w:p>
             <w:pPr>
               <w:spacing w:line="276" w:lineRule="auto"/>
               <w:jc w:val="both"/>
               <w:rPr>
+                <w:rFonts w:eastAsia="Trebuchet MS" w:cs="Trebuchet MS"/>
                 <w:color w:val="002060"/>
                 <w:szCs w:val="20"/>
               </w:rPr>
             </w:pPr>
-            <w:r>
-              <w:rPr>
-                <w:color w:val="002060"/>
-                <w:szCs w:val="20"/>
-              </w:rPr>
-              <w:t>Ms. Deepa Ranjan</w:t>
-            </w:r>
           </w:p>
         </w:tc>
         <w:tc>
           <w:tcPr>
-            <w:tcW w:w="1919" w:type="pct"/>
+            <w:tcW w:w="2415" w:type="dxa"/>
+            <w:tcBorders>
+              <w:top w:val="single" w:sz="6" w:space="0" w:color="auto"/>
+              <w:left w:val="single" w:sz="6" w:space="0" w:color="auto"/>
+              <w:bottom w:val="single" w:sz="6" w:space="0" w:color="auto"/>
+              <w:right w:val="single" w:sz="6" w:space="0" w:color="auto"/>
+            </w:tcBorders>
             <w:shd w:val="clear" w:color="auto" w:fill="E7E6E6" w:themeFill="background2"/>
+            <w:tcMar>
+              <w:left w:w="105" w:type="dxa"/>
+              <w:right w:w="105" w:type="dxa"/>
+            </w:tcMar>
           </w:tcPr>
           <w:p>
             <w:pPr>
               <w:spacing w:line="276" w:lineRule="auto"/>
               <w:rPr>
+                <w:rFonts w:eastAsia="Trebuchet MS" w:cs="Trebuchet MS"/>
                 <w:color w:val="002060"/>
                 <w:szCs w:val="20"/>
               </w:rPr>
             </w:pPr>
-            <w:r>
-              <w:rPr>
-                <w:color w:val="002060"/>
-                <w:szCs w:val="20"/>
-              </w:rPr>
-              <w:t>Mission Director (</w:t>
-            </w:r>
-            <w:r>
-              <w:rPr>
-                <w:color w:val="002060"/>
-                <w:szCs w:val="20"/>
-              </w:rPr>
-              <w:t>MD</w:t>
-            </w:r>
-            <w:r>
-              <w:rPr>
-                <w:color w:val="002060"/>
-                <w:szCs w:val="20"/>
-              </w:rPr>
-              <w:t>),</w:t>
-            </w:r>
-            <w:r>
-              <w:rPr>
-                <w:color w:val="002060"/>
-                <w:szCs w:val="20"/>
-              </w:rPr>
-              <w:t xml:space="preserve"> UP</w:t>
-            </w:r>
-            <w:r>
-              <w:rPr>
-                <w:color w:val="002060"/>
-                <w:szCs w:val="20"/>
-              </w:rPr>
-              <w:t>SRLM</w:t>
-            </w:r>
           </w:p>
         </w:tc>
         <w:tc>
           <w:tcPr>
-            <w:tcW w:w="760" w:type="pct"/>
+            <w:tcW w:w="1830" w:type="dxa"/>
+            <w:tcBorders>
+              <w:top w:val="single" w:sz="6" w:space="0" w:color="auto"/>
+              <w:left w:val="single" w:sz="6" w:space="0" w:color="auto"/>
+              <w:bottom w:val="single" w:sz="6" w:space="0" w:color="auto"/>
+              <w:right w:val="single" w:sz="6" w:space="0" w:color="auto"/>
+            </w:tcBorders>
             <w:shd w:val="clear" w:color="auto" w:fill="E7E6E6" w:themeFill="background2"/>
+            <w:tcMar>
+              <w:left w:w="105" w:type="dxa"/>
+              <w:right w:w="105" w:type="dxa"/>
+            </w:tcMar>
           </w:tcPr>
           <w:p>
             <w:pPr>
               <w:spacing w:line="276" w:lineRule="auto"/>
               <w:jc w:val="center"/>
               <w:rPr>
+                <w:rFonts w:eastAsia="Trebuchet MS" w:cs="Trebuchet MS"/>
                 <w:color w:val="002060"/>
                 <w:szCs w:val="20"/>
               </w:rPr>
             </w:pPr>
-            <w:r>
-              <w:rPr>
-                <w:color w:val="002060"/>
-              </w:rPr>
-              <w:t>20-09-2025</w:t>
-            </w:r>
           </w:p>
         </w:tc>
         <w:tc>
           <w:tcPr>
-            <w:tcW w:w="1250" w:type="pct"/>
+            <w:tcW w:w="1830" w:type="dxa"/>
+            <w:tcBorders>
+              <w:top w:val="single" w:sz="6" w:space="0" w:color="auto"/>
+              <w:left w:val="single" w:sz="6" w:space="0" w:color="auto"/>
+              <w:bottom w:val="single" w:sz="6" w:space="0" w:color="auto"/>
+              <w:right w:val="single" w:sz="6" w:space="0" w:color="auto"/>
+            </w:tcBorders>
             <w:shd w:val="clear" w:color="auto" w:fill="E7E6E6" w:themeFill="background2"/>
+            <w:tcMar>
+              <w:left w:w="105" w:type="dxa"/>
+              <w:right w:w="105" w:type="dxa"/>
+            </w:tcMar>
           </w:tcPr>
           <w:p>
             <w:pPr>
               <w:spacing w:line="276" w:lineRule="auto"/>
               <w:jc w:val="center"/>
               <w:rPr>
+                <w:rFonts w:eastAsia="Trebuchet MS" w:cs="Trebuchet MS"/>
                 <w:color w:val="002060"/>
+                <w:szCs w:val="20"/>
+              </w:rPr>
+            </w:pPr>
+          </w:p>
+        </w:tc>
+        <w:tc>
+          <w:tcPr>
+            <w:tcW w:w="1830" w:type="dxa"/>
+            <w:tcBorders>
+              <w:top w:val="single" w:sz="6" w:space="0" w:color="auto"/>
+              <w:left w:val="single" w:sz="6" w:space="0" w:color="auto"/>
+              <w:bottom w:val="single" w:sz="6" w:space="0" w:color="auto"/>
+              <w:right w:val="single" w:sz="6" w:space="0" w:color="auto"/>
+            </w:tcBorders>
+            <w:shd w:val="clear" w:color="auto" w:fill="E7E6E6" w:themeFill="background2"/>
+            <w:tcMar>
+              <w:left w:w="105" w:type="dxa"/>
+              <w:right w:w="105" w:type="dxa"/>
+            </w:tcMar>
+          </w:tcPr>
+          <w:p>
+            <w:pPr>
+              <w:spacing w:line="276" w:lineRule="auto"/>
+              <w:jc w:val="center"/>
+              <w:rPr>
+                <w:rFonts w:eastAsia="Trebuchet MS" w:cs="Trebuchet MS"/>
+                <w:color w:val="002060"/>
+                <w:szCs w:val="20"/>
+              </w:rPr>
+            </w:pPr>
+          </w:p>
+        </w:tc>
+      </w:tr>
+    </w:tbl>
+    <w:p>
+      <w:pPr>
+        <w:spacing w:line="276" w:lineRule="auto"/>
+        <w:ind w:left="284"/>
+        <w:rPr>
+          <w:rFonts w:eastAsia="Trebuchet MS" w:cs="Trebuchet MS"/>
+          <w:color w:val="595959" w:themeColor="text1" w:themeTint="A6"/>
+          <w:szCs w:val="20"/>
+        </w:rPr>
+      </w:pPr>
+    </w:p>
+    <w:p>
+      <w:pPr>
+        <w:spacing w:line="276" w:lineRule="auto"/>
+        <w:jc w:val="both"/>
+        <w:rPr>
+          <w:rFonts w:eastAsia="Trebuchet MS" w:cs="Trebuchet MS"/>
+          <w:color w:val="595959" w:themeColor="text1" w:themeTint="A6"/>
+          <w:sz w:val="44"/>
+          <w:szCs w:val="44"/>
+        </w:rPr>
+      </w:pPr>
+      <w:r>
+        <w:rPr>
+          <w:rFonts w:eastAsia="Trebuchet MS" w:cs="Trebuchet MS"/>
+          <w:b/>
+          <w:bCs/>
+          <w:color w:val="595959" w:themeColor="text1" w:themeTint="A6"/>
+          <w:sz w:val="44"/>
+          <w:szCs w:val="44"/>
+        </w:rPr>
+        <w:t>Sign Off</w:t>
+      </w:r>
+    </w:p>
+    <w:tbl>
+      <w:tblPr>
+        <w:tblW w:w="0" w:type="auto"/>
+        <w:tblBorders>
+          <w:top w:val="single" w:sz="6" w:space="0" w:color="auto"/>
+          <w:left w:val="single" w:sz="6" w:space="0" w:color="auto"/>
+          <w:bottom w:val="single" w:sz="6" w:space="0" w:color="auto"/>
+          <w:right w:val="single" w:sz="6" w:space="0" w:color="auto"/>
+        </w:tblBorders>
+        <w:tblLook w:val="04A0" w:firstRow="1" w:lastRow="0" w:firstColumn="1" w:lastColumn="0" w:noHBand="0" w:noVBand="1"/>
+      </w:tblPr>
+      <w:tblGrid>
+        <w:gridCol w:w="1980"/>
+        <w:gridCol w:w="2415"/>
+        <w:gridCol w:w="1830"/>
+        <w:gridCol w:w="1830"/>
+        <w:gridCol w:w="1830"/>
+      </w:tblGrid>
+      <w:tr>
+        <w:trPr>
+          <w:trHeight w:val="330"/>
+        </w:trPr>
+        <w:tc>
+          <w:tcPr>
+            <w:tcW w:w="1980" w:type="dxa"/>
+            <w:tcBorders>
+              <w:top w:val="single" w:sz="6" w:space="0" w:color="auto"/>
+              <w:left w:val="single" w:sz="6" w:space="0" w:color="auto"/>
+              <w:bottom w:val="single" w:sz="6" w:space="0" w:color="auto"/>
+              <w:right w:val="single" w:sz="6" w:space="0" w:color="auto"/>
+            </w:tcBorders>
+            <w:shd w:val="clear" w:color="auto" w:fill="98002E" w:themeFill="accent6"/>
+            <w:tcMar>
+              <w:left w:w="105" w:type="dxa"/>
+              <w:right w:w="105" w:type="dxa"/>
+            </w:tcMar>
+          </w:tcPr>
+          <w:p>
+            <w:pPr>
+              <w:spacing w:line="276" w:lineRule="auto"/>
+              <w:jc w:val="center"/>
+              <w:rPr>
+                <w:rFonts w:eastAsia="Trebuchet MS" w:cs="Trebuchet MS"/>
+                <w:color w:val="FFFFFF" w:themeColor="background1"/>
                 <w:szCs w:val="20"/>
               </w:rPr>
             </w:pPr>
             <w:r>
               <w:rPr>
-                <w:color w:val="002060"/>
+                <w:rFonts w:eastAsia="Trebuchet MS" w:cs="Trebuchet MS"/>
+                <w:b/>
+                <w:bCs/>
+                <w:color w:val="FFFFFF" w:themeColor="background1"/>
                 <w:szCs w:val="20"/>
               </w:rPr>
-              <w:t>2</w:t>
+              <w:t>Name</w:t>
             </w:r>
+          </w:p>
+        </w:tc>
+        <w:tc>
+          <w:tcPr>
+            <w:tcW w:w="2415" w:type="dxa"/>
+            <w:tcBorders>
+              <w:top w:val="single" w:sz="6" w:space="0" w:color="auto"/>
+              <w:left w:val="single" w:sz="6" w:space="0" w:color="auto"/>
+              <w:bottom w:val="single" w:sz="6" w:space="0" w:color="auto"/>
+              <w:right w:val="single" w:sz="6" w:space="0" w:color="auto"/>
+            </w:tcBorders>
+            <w:shd w:val="clear" w:color="auto" w:fill="98002E" w:themeFill="accent6"/>
+            <w:tcMar>
+              <w:left w:w="105" w:type="dxa"/>
+              <w:right w:w="105" w:type="dxa"/>
+            </w:tcMar>
+          </w:tcPr>
+          <w:p>
+            <w:pPr>
+              <w:spacing w:line="276" w:lineRule="auto"/>
+              <w:jc w:val="center"/>
+              <w:rPr>
+                <w:rFonts w:eastAsia="Trebuchet MS" w:cs="Trebuchet MS"/>
+                <w:color w:val="FFFFFF" w:themeColor="background1"/>
+                <w:szCs w:val="20"/>
+              </w:rPr>
+            </w:pPr>
             <w:r>
               <w:rPr>
-                <w:color w:val="002060"/>
+                <w:rFonts w:eastAsia="Trebuchet MS" w:cs="Trebuchet MS"/>
+                <w:b/>
+                <w:bCs/>
+                <w:color w:val="FFFFFF" w:themeColor="background1"/>
                 <w:szCs w:val="20"/>
               </w:rPr>
-              <w:t>.0</w:t>
+              <w:t>Role</w:t>
+            </w:r>
+          </w:p>
+        </w:tc>
+        <w:tc>
+          <w:tcPr>
+            <w:tcW w:w="1830" w:type="dxa"/>
+            <w:tcBorders>
+              <w:top w:val="single" w:sz="6" w:space="0" w:color="auto"/>
+              <w:left w:val="single" w:sz="6" w:space="0" w:color="auto"/>
+              <w:bottom w:val="single" w:sz="6" w:space="0" w:color="auto"/>
+              <w:right w:val="single" w:sz="6" w:space="0" w:color="auto"/>
+            </w:tcBorders>
+            <w:shd w:val="clear" w:color="auto" w:fill="98002E" w:themeFill="accent6"/>
+            <w:tcMar>
+              <w:left w:w="105" w:type="dxa"/>
+              <w:right w:w="105" w:type="dxa"/>
+            </w:tcMar>
+          </w:tcPr>
+          <w:p>
+            <w:pPr>
+              <w:spacing w:line="276" w:lineRule="auto"/>
+              <w:jc w:val="center"/>
+              <w:rPr>
+                <w:rFonts w:eastAsia="Trebuchet MS" w:cs="Trebuchet MS"/>
+                <w:color w:val="FFFFFF" w:themeColor="background1"/>
+                <w:szCs w:val="20"/>
+              </w:rPr>
+            </w:pPr>
+            <w:r>
+              <w:rPr>
+                <w:rFonts w:eastAsia="Trebuchet MS" w:cs="Trebuchet MS"/>
+                <w:b/>
+                <w:bCs/>
+                <w:color w:val="FFFFFF" w:themeColor="background1"/>
+                <w:szCs w:val="20"/>
+              </w:rPr>
+              <w:t>Date</w:t>
+            </w:r>
+          </w:p>
+        </w:tc>
+        <w:tc>
+          <w:tcPr>
+            <w:tcW w:w="1830" w:type="dxa"/>
+            <w:tcBorders>
+              <w:top w:val="single" w:sz="6" w:space="0" w:color="auto"/>
+              <w:left w:val="single" w:sz="6" w:space="0" w:color="auto"/>
+              <w:bottom w:val="single" w:sz="6" w:space="0" w:color="auto"/>
+              <w:right w:val="single" w:sz="6" w:space="0" w:color="auto"/>
+            </w:tcBorders>
+            <w:shd w:val="clear" w:color="auto" w:fill="98002E" w:themeFill="accent6"/>
+            <w:tcMar>
+              <w:left w:w="105" w:type="dxa"/>
+              <w:right w:w="105" w:type="dxa"/>
+            </w:tcMar>
+          </w:tcPr>
+          <w:p>
+            <w:pPr>
+              <w:spacing w:line="276" w:lineRule="auto"/>
+              <w:jc w:val="center"/>
+              <w:rPr>
+                <w:rFonts w:eastAsia="Trebuchet MS" w:cs="Trebuchet MS"/>
+                <w:color w:val="FFFFFF" w:themeColor="background1"/>
+                <w:szCs w:val="20"/>
+              </w:rPr>
+            </w:pPr>
+            <w:r>
+              <w:rPr>
+                <w:rFonts w:eastAsia="Trebuchet MS" w:cs="Trebuchet MS"/>
+                <w:b/>
+                <w:bCs/>
+                <w:color w:val="FFFFFF" w:themeColor="background1"/>
+                <w:szCs w:val="20"/>
+              </w:rPr>
+              <w:t>Comments</w:t>
+            </w:r>
+          </w:p>
+        </w:tc>
+        <w:tc>
+          <w:tcPr>
+            <w:tcW w:w="1830" w:type="dxa"/>
+            <w:tcBorders>
+              <w:top w:val="single" w:sz="6" w:space="0" w:color="auto"/>
+              <w:left w:val="single" w:sz="6" w:space="0" w:color="auto"/>
+              <w:bottom w:val="single" w:sz="6" w:space="0" w:color="auto"/>
+              <w:right w:val="single" w:sz="6" w:space="0" w:color="auto"/>
+            </w:tcBorders>
+            <w:shd w:val="clear" w:color="auto" w:fill="98002E" w:themeFill="accent6"/>
+            <w:tcMar>
+              <w:left w:w="105" w:type="dxa"/>
+              <w:right w:w="105" w:type="dxa"/>
+            </w:tcMar>
+          </w:tcPr>
+          <w:p>
+            <w:pPr>
+              <w:spacing w:line="276" w:lineRule="auto"/>
+              <w:jc w:val="center"/>
+              <w:rPr>
+                <w:rFonts w:eastAsia="Trebuchet MS" w:cs="Trebuchet MS"/>
+                <w:color w:val="FFFFFF" w:themeColor="background1"/>
+                <w:szCs w:val="20"/>
+              </w:rPr>
+            </w:pPr>
+            <w:r>
+              <w:rPr>
+                <w:rFonts w:eastAsia="Trebuchet MS" w:cs="Trebuchet MS"/>
+                <w:b/>
+                <w:bCs/>
+                <w:color w:val="FFFFFF" w:themeColor="background1"/>
+                <w:szCs w:val="20"/>
+              </w:rPr>
+              <w:t>Signature</w:t>
             </w:r>
           </w:p>
         </w:tc>
       </w:tr>
       <w:tr>
         <w:trPr>
-          <w:trHeight w:hRule="exact" w:val="340"/>
+          <w:trHeight w:val="450"/>
         </w:trPr>
         <w:tc>
           <w:tcPr>
-            <w:tcW w:w="1071" w:type="pct"/>
+            <w:tcW w:w="1980" w:type="dxa"/>
+            <w:tcBorders>
+              <w:top w:val="single" w:sz="6" w:space="0" w:color="auto"/>
+              <w:left w:val="single" w:sz="6" w:space="0" w:color="auto"/>
+              <w:bottom w:val="single" w:sz="6" w:space="0" w:color="auto"/>
+              <w:right w:val="single" w:sz="6" w:space="0" w:color="auto"/>
+            </w:tcBorders>
             <w:shd w:val="clear" w:color="auto" w:fill="E7E6E6" w:themeFill="background2"/>
+            <w:tcMar>
+              <w:left w:w="105" w:type="dxa"/>
+              <w:right w:w="105" w:type="dxa"/>
+            </w:tcMar>
+          </w:tcPr>
+          <w:p>
+            <w:pPr>
+              <w:spacing w:line="276" w:lineRule="auto"/>
+              <w:rPr>
+                <w:rFonts w:eastAsia="Trebuchet MS" w:cs="Trebuchet MS"/>
+                <w:color w:val="002060"/>
+                <w:szCs w:val="20"/>
+              </w:rPr>
+            </w:pPr>
+          </w:p>
+        </w:tc>
+        <w:tc>
+          <w:tcPr>
+            <w:tcW w:w="2415" w:type="dxa"/>
+            <w:tcBorders>
+              <w:top w:val="single" w:sz="6" w:space="0" w:color="auto"/>
+              <w:left w:val="single" w:sz="6" w:space="0" w:color="auto"/>
+              <w:bottom w:val="single" w:sz="6" w:space="0" w:color="auto"/>
+              <w:right w:val="single" w:sz="6" w:space="0" w:color="auto"/>
+            </w:tcBorders>
+            <w:shd w:val="clear" w:color="auto" w:fill="E7E6E6" w:themeFill="background2"/>
+            <w:tcMar>
+              <w:left w:w="105" w:type="dxa"/>
+              <w:right w:w="105" w:type="dxa"/>
+            </w:tcMar>
+          </w:tcPr>
+          <w:p>
+            <w:pPr>
+              <w:spacing w:line="276" w:lineRule="auto"/>
+              <w:rPr>
+                <w:rFonts w:eastAsia="Trebuchet MS" w:cs="Trebuchet MS"/>
+                <w:szCs w:val="20"/>
+              </w:rPr>
+            </w:pPr>
+          </w:p>
+        </w:tc>
+        <w:tc>
+          <w:tcPr>
+            <w:tcW w:w="1830" w:type="dxa"/>
+            <w:tcBorders>
+              <w:top w:val="single" w:sz="6" w:space="0" w:color="auto"/>
+              <w:left w:val="single" w:sz="6" w:space="0" w:color="auto"/>
+              <w:bottom w:val="single" w:sz="6" w:space="0" w:color="auto"/>
+              <w:right w:val="single" w:sz="6" w:space="0" w:color="auto"/>
+            </w:tcBorders>
+            <w:shd w:val="clear" w:color="auto" w:fill="E7E6E6" w:themeFill="background2"/>
+            <w:tcMar>
+              <w:left w:w="105" w:type="dxa"/>
+              <w:right w:w="105" w:type="dxa"/>
+            </w:tcMar>
+          </w:tcPr>
+          <w:p>
+            <w:pPr>
+              <w:spacing w:line="276" w:lineRule="auto"/>
+              <w:jc w:val="center"/>
+              <w:rPr>
+                <w:rFonts w:eastAsia="Trebuchet MS" w:cs="Trebuchet MS"/>
+                <w:color w:val="002060"/>
+                <w:szCs w:val="20"/>
+              </w:rPr>
+            </w:pPr>
+          </w:p>
+        </w:tc>
+        <w:tc>
+          <w:tcPr>
+            <w:tcW w:w="1830" w:type="dxa"/>
+            <w:tcBorders>
+              <w:top w:val="single" w:sz="6" w:space="0" w:color="auto"/>
+              <w:left w:val="single" w:sz="6" w:space="0" w:color="auto"/>
+              <w:bottom w:val="single" w:sz="6" w:space="0" w:color="auto"/>
+              <w:right w:val="single" w:sz="6" w:space="0" w:color="auto"/>
+            </w:tcBorders>
+            <w:shd w:val="clear" w:color="auto" w:fill="E7E6E6" w:themeFill="background2"/>
+            <w:tcMar>
+              <w:left w:w="105" w:type="dxa"/>
+              <w:right w:w="105" w:type="dxa"/>
+            </w:tcMar>
+          </w:tcPr>
+          <w:p>
+            <w:pPr>
+              <w:spacing w:line="276" w:lineRule="auto"/>
+              <w:jc w:val="center"/>
+              <w:rPr>
+                <w:rFonts w:eastAsia="Trebuchet MS" w:cs="Trebuchet MS"/>
+                <w:color w:val="002060"/>
+                <w:szCs w:val="20"/>
+              </w:rPr>
+            </w:pPr>
+          </w:p>
+        </w:tc>
+        <w:tc>
+          <w:tcPr>
+            <w:tcW w:w="1830" w:type="dxa"/>
+            <w:tcBorders>
+              <w:top w:val="single" w:sz="6" w:space="0" w:color="auto"/>
+              <w:left w:val="single" w:sz="6" w:space="0" w:color="auto"/>
+              <w:bottom w:val="single" w:sz="6" w:space="0" w:color="auto"/>
+              <w:right w:val="single" w:sz="6" w:space="0" w:color="auto"/>
+            </w:tcBorders>
+            <w:shd w:val="clear" w:color="auto" w:fill="E7E6E6" w:themeFill="background2"/>
+            <w:tcMar>
+              <w:left w:w="105" w:type="dxa"/>
+              <w:right w:w="105" w:type="dxa"/>
+            </w:tcMar>
+          </w:tcPr>
+          <w:p>
+            <w:pPr>
+              <w:spacing w:line="276" w:lineRule="auto"/>
+              <w:jc w:val="center"/>
+              <w:rPr>
+                <w:rFonts w:eastAsia="Trebuchet MS" w:cs="Trebuchet MS"/>
+                <w:color w:val="002060"/>
+                <w:szCs w:val="20"/>
+              </w:rPr>
+            </w:pPr>
+          </w:p>
+        </w:tc>
+      </w:tr>
+      <w:tr>
+        <w:trPr>
+          <w:trHeight w:val="330"/>
+        </w:trPr>
+        <w:tc>
+          <w:tcPr>
+            <w:tcW w:w="1980" w:type="dxa"/>
+            <w:tcBorders>
+              <w:top w:val="single" w:sz="6" w:space="0" w:color="auto"/>
+              <w:left w:val="single" w:sz="6" w:space="0" w:color="auto"/>
+              <w:bottom w:val="single" w:sz="6" w:space="0" w:color="auto"/>
+              <w:right w:val="single" w:sz="6" w:space="0" w:color="auto"/>
+            </w:tcBorders>
+            <w:shd w:val="clear" w:color="auto" w:fill="E7E6E6" w:themeFill="background2"/>
+            <w:tcMar>
+              <w:left w:w="105" w:type="dxa"/>
+              <w:right w:w="105" w:type="dxa"/>
+            </w:tcMar>
           </w:tcPr>
           <w:p>
             <w:pPr>
               <w:spacing w:line="276" w:lineRule="auto"/>
               <w:jc w:val="both"/>
               <w:rPr>
+                <w:rFonts w:eastAsia="Trebuchet MS" w:cs="Trebuchet MS"/>
                 <w:color w:val="002060"/>
                 <w:szCs w:val="20"/>
               </w:rPr>
             </w:pPr>
-            <w:r>
-              <w:rPr>
-                <w:color w:val="002060"/>
-                <w:szCs w:val="20"/>
-              </w:rPr>
-              <w:t xml:space="preserve">Ms. Niti Shrivastav </w:t>
-            </w:r>
-            <w:r>
-              <w:rPr>
-                <w:color w:val="002060"/>
-                <w:szCs w:val="20"/>
-              </w:rPr>
-              <w:t xml:space="preserve"> </w:t>
-            </w:r>
           </w:p>
         </w:tc>
         <w:tc>
           <w:tcPr>
-            <w:tcW w:w="1919" w:type="pct"/>
+            <w:tcW w:w="2415" w:type="dxa"/>
+            <w:tcBorders>
+              <w:top w:val="single" w:sz="6" w:space="0" w:color="auto"/>
+              <w:left w:val="single" w:sz="6" w:space="0" w:color="auto"/>
+              <w:bottom w:val="single" w:sz="6" w:space="0" w:color="auto"/>
+              <w:right w:val="single" w:sz="6" w:space="0" w:color="auto"/>
+            </w:tcBorders>
             <w:shd w:val="clear" w:color="auto" w:fill="E7E6E6" w:themeFill="background2"/>
+            <w:tcMar>
+              <w:left w:w="105" w:type="dxa"/>
+              <w:right w:w="105" w:type="dxa"/>
+            </w:tcMar>
           </w:tcPr>
           <w:p>
             <w:pPr>
               <w:spacing w:line="276" w:lineRule="auto"/>
               <w:rPr>
+                <w:rFonts w:eastAsia="Trebuchet MS" w:cs="Trebuchet MS"/>
                 <w:color w:val="002060"/>
                 <w:szCs w:val="20"/>
               </w:rPr>
             </w:pPr>
-            <w:r>
-              <w:rPr>
-                <w:color w:val="002060"/>
-                <w:szCs w:val="20"/>
-              </w:rPr>
-              <w:t>Joint Mission Director (JMD),</w:t>
-            </w:r>
-            <w:r>
-              <w:rPr>
-                <w:color w:val="002060"/>
-                <w:szCs w:val="20"/>
-              </w:rPr>
-              <w:t xml:space="preserve"> UP</w:t>
-            </w:r>
-            <w:r>
-              <w:rPr>
-                <w:color w:val="002060"/>
-                <w:szCs w:val="20"/>
-              </w:rPr>
-              <w:t>SRLM</w:t>
-            </w:r>
-            <w:r>
-              <w:rPr>
-                <w:color w:val="002060"/>
-                <w:szCs w:val="20"/>
-              </w:rPr>
-              <w:t xml:space="preserve"> </w:t>
-            </w:r>
           </w:p>
         </w:tc>
         <w:tc>
           <w:tcPr>
-            <w:tcW w:w="760" w:type="pct"/>
+            <w:tcW w:w="1830" w:type="dxa"/>
+            <w:tcBorders>
+              <w:top w:val="single" w:sz="6" w:space="0" w:color="auto"/>
+              <w:left w:val="single" w:sz="6" w:space="0" w:color="auto"/>
+              <w:bottom w:val="single" w:sz="6" w:space="0" w:color="auto"/>
+              <w:right w:val="single" w:sz="6" w:space="0" w:color="auto"/>
+            </w:tcBorders>
             <w:shd w:val="clear" w:color="auto" w:fill="E7E6E6" w:themeFill="background2"/>
+            <w:tcMar>
+              <w:left w:w="105" w:type="dxa"/>
+              <w:right w:w="105" w:type="dxa"/>
+            </w:tcMar>
           </w:tcPr>
           <w:p>
             <w:pPr>
               <w:spacing w:line="276" w:lineRule="auto"/>
               <w:jc w:val="center"/>
               <w:rPr>
+                <w:rFonts w:eastAsia="Trebuchet MS" w:cs="Trebuchet MS"/>
                 <w:color w:val="002060"/>
                 <w:szCs w:val="20"/>
               </w:rPr>
             </w:pPr>
-            <w:r>
-              <w:rPr>
-                <w:color w:val="002060"/>
-              </w:rPr>
-              <w:t>20-09-2025</w:t>
-            </w:r>
           </w:p>
         </w:tc>
         <w:tc>
           <w:tcPr>
-            <w:tcW w:w="1250" w:type="pct"/>
+            <w:tcW w:w="1830" w:type="dxa"/>
+            <w:tcBorders>
+              <w:top w:val="single" w:sz="6" w:space="0" w:color="auto"/>
+              <w:left w:val="single" w:sz="6" w:space="0" w:color="auto"/>
+              <w:bottom w:val="single" w:sz="6" w:space="0" w:color="auto"/>
+              <w:right w:val="single" w:sz="6" w:space="0" w:color="auto"/>
+            </w:tcBorders>
             <w:shd w:val="clear" w:color="auto" w:fill="E7E6E6" w:themeFill="background2"/>
+            <w:tcMar>
+              <w:left w:w="105" w:type="dxa"/>
+              <w:right w:w="105" w:type="dxa"/>
+            </w:tcMar>
           </w:tcPr>
           <w:p>
             <w:pPr>
               <w:spacing w:line="276" w:lineRule="auto"/>
               <w:jc w:val="center"/>
               <w:rPr>
+                <w:rFonts w:eastAsia="Trebuchet MS" w:cs="Trebuchet MS"/>
                 <w:color w:val="002060"/>
                 <w:szCs w:val="20"/>
               </w:rPr>
             </w:pPr>
-            <w:r>
+          </w:p>
+        </w:tc>
+        <w:tc>
+          <w:tcPr>
+            <w:tcW w:w="1830" w:type="dxa"/>
+            <w:tcBorders>
+              <w:top w:val="single" w:sz="6" w:space="0" w:color="auto"/>
+              <w:left w:val="single" w:sz="6" w:space="0" w:color="auto"/>
+              <w:bottom w:val="single" w:sz="6" w:space="0" w:color="auto"/>
+              <w:right w:val="single" w:sz="6" w:space="0" w:color="auto"/>
+            </w:tcBorders>
+            <w:shd w:val="clear" w:color="auto" w:fill="E7E6E6" w:themeFill="background2"/>
+            <w:tcMar>
+              <w:left w:w="105" w:type="dxa"/>
+              <w:right w:w="105" w:type="dxa"/>
+            </w:tcMar>
+          </w:tcPr>
+          <w:p>
+            <w:pPr>
+              <w:spacing w:line="276" w:lineRule="auto"/>
+              <w:jc w:val="center"/>
               <w:rPr>
+                <w:rFonts w:eastAsia="Trebuchet MS" w:cs="Trebuchet MS"/>
                 <w:color w:val="002060"/>
                 <w:szCs w:val="20"/>
               </w:rPr>
-              <w:t>2</w:t>
-            </w:r>
-            <w:r>
-              <w:rPr>
-                <w:color w:val="002060"/>
-                <w:szCs w:val="20"/>
-              </w:rPr>
-              <w:t>.0</w:t>
-            </w:r>
+            </w:pPr>
           </w:p>
         </w:tc>
       </w:tr>
     </w:tbl>
+    <w:p>
+      <w:pPr>
+        <w:spacing w:line="276" w:lineRule="auto"/>
+        <w:jc w:val="both"/>
+      </w:pPr>
+    </w:p>
     <w:p>
       <w:pPr>
         <w:spacing w:line="276" w:lineRule="auto"/>
@@ -1970,7 +2507,7 @@
           <w:rPr>
             <w:webHidden/>
           </w:rPr>
-          <w:t>5</w:t>
+          <w:t>4</w:t>
         </w:r>
         <w:r>
           <w:rPr>
@@ -2033,7 +2570,7 @@
           <w:rPr>
             <w:webHidden/>
           </w:rPr>
-          <w:t>5</w:t>
+          <w:t>4</w:t>
         </w:r>
         <w:r>
           <w:rPr>
@@ -2106,7 +2643,7 @@
             <w:noProof/>
             <w:webHidden/>
           </w:rPr>
-          <w:t>5</w:t>
+          <w:t>4</w:t>
         </w:r>
         <w:r>
           <w:rPr>
@@ -2180,7 +2717,7 @@
             <w:noProof/>
             <w:webHidden/>
           </w:rPr>
-          <w:t>5</w:t>
+          <w:t>4</w:t>
         </w:r>
         <w:r>
           <w:rPr>
@@ -2254,7 +2791,7 @@
             <w:noProof/>
             <w:webHidden/>
           </w:rPr>
-          <w:t>5</w:t>
+          <w:t>4</w:t>
         </w:r>
         <w:r>
           <w:rPr>
@@ -2328,7 +2865,7 @@
             <w:noProof/>
             <w:webHidden/>
           </w:rPr>
-          <w:t>6</w:t>
+          <w:t>5</w:t>
         </w:r>
         <w:r>
           <w:rPr>
@@ -2402,7 +2939,7 @@
             <w:noProof/>
             <w:webHidden/>
           </w:rPr>
-          <w:t>6</w:t>
+          <w:t>5</w:t>
         </w:r>
         <w:r>
           <w:rPr>
@@ -2466,7 +3003,7 @@
           <w:rPr>
             <w:webHidden/>
           </w:rPr>
-          <w:t>6</w:t>
+          <w:t>5</w:t>
         </w:r>
         <w:r>
           <w:rPr>
@@ -2529,7 +3066,7 @@
           <w:rPr>
             <w:webHidden/>
           </w:rPr>
-          <w:t>7</w:t>
+          <w:t>6</w:t>
         </w:r>
         <w:r>
           <w:rPr>
@@ -2595,7 +3132,7 @@
           <w:rPr>
             <w:webHidden/>
           </w:rPr>
-          <w:t>8</w:t>
+          <w:t>7</w:t>
         </w:r>
         <w:r>
           <w:rPr>
@@ -2658,7 +3195,7 @@
           <w:rPr>
             <w:webHidden/>
           </w:rPr>
-          <w:t>8</w:t>
+          <w:t>7</w:t>
         </w:r>
         <w:r>
           <w:rPr>
@@ -2731,7 +3268,7 @@
             <w:noProof/>
             <w:webHidden/>
           </w:rPr>
-          <w:t>8</w:t>
+          <w:t>7</w:t>
         </w:r>
         <w:r>
           <w:rPr>
@@ -2805,7 +3342,7 @@
             <w:noProof/>
             <w:webHidden/>
           </w:rPr>
-          <w:t>8</w:t>
+          <w:t>7</w:t>
         </w:r>
         <w:r>
           <w:rPr>
@@ -2879,7 +3416,7 @@
             <w:noProof/>
             <w:webHidden/>
           </w:rPr>
-          <w:t>8</w:t>
+          <w:t>7</w:t>
         </w:r>
         <w:r>
           <w:rPr>
@@ -2953,7 +3490,7 @@
             <w:noProof/>
             <w:webHidden/>
           </w:rPr>
-          <w:t>8</w:t>
+          <w:t>7</w:t>
         </w:r>
         <w:r>
           <w:rPr>
@@ -3027,7 +3564,7 @@
             <w:noProof/>
             <w:webHidden/>
           </w:rPr>
-          <w:t>9</w:t>
+          <w:t>8</w:t>
         </w:r>
         <w:r>
           <w:rPr>
@@ -3101,7 +3638,7 @@
             <w:noProof/>
             <w:webHidden/>
           </w:rPr>
-          <w:t>9</w:t>
+          <w:t>8</w:t>
         </w:r>
         <w:r>
           <w:rPr>
@@ -3165,7 +3702,7 @@
           <w:rPr>
             <w:webHidden/>
           </w:rPr>
-          <w:t>9</w:t>
+          <w:t>8</w:t>
         </w:r>
         <w:r>
           <w:rPr>
@@ -3238,7 +3775,7 @@
             <w:noProof/>
             <w:webHidden/>
           </w:rPr>
-          <w:t>9</w:t>
+          <w:t>8</w:t>
         </w:r>
         <w:r>
           <w:rPr>
@@ -3312,7 +3849,7 @@
             <w:noProof/>
             <w:webHidden/>
           </w:rPr>
-          <w:t>9</w:t>
+          <w:t>8</w:t>
         </w:r>
         <w:r>
           <w:rPr>
@@ -3386,7 +3923,7 @@
             <w:noProof/>
             <w:webHidden/>
           </w:rPr>
-          <w:t>9</w:t>
+          <w:t>8</w:t>
         </w:r>
         <w:r>
           <w:rPr>
@@ -3460,7 +3997,7 @@
             <w:noProof/>
             <w:webHidden/>
           </w:rPr>
-          <w:t>9</w:t>
+          <w:t>8</w:t>
         </w:r>
         <w:r>
           <w:rPr>
@@ -7087,6 +7624,7 @@
         <w:adjustRightInd w:val="0"/>
         <w:spacing w:before="240" w:after="0" w:line="276" w:lineRule="auto"/>
         <w:ind w:right="-18"/>
+        <w:jc w:val="both"/>
         <w:rPr>
           <w:rFonts w:cs="Trebuchet MS"/>
           <w:color w:val="002060"/>
@@ -7097,7 +7635,35 @@
           <w:rFonts w:cs="Trebuchet MS"/>
           <w:color w:val="002060"/>
         </w:rPr>
-        <w:t>The Beneficiary Management System under Uttar Pradesh State Rural Livelihood Mission (UPSRLM) exists to systematically identify rural poor households, mobilize eligible women into Self Help Groups (SHGs), and track their progression across federated community institutions and financial inclusion services. Within DAY</w:t>
+        <w:t>The</w:t>
+      </w:r>
+      <w:r>
+        <w:rPr>
+          <w:rFonts w:cs="Trebuchet MS"/>
+          <w:color w:val="002060"/>
+        </w:rPr>
+        <w:t xml:space="preserve"> Database Management System (</w:t>
+      </w:r>
+      <w:r>
+        <w:rPr>
+          <w:rFonts w:cs="Trebuchet MS"/>
+          <w:color w:val="002060"/>
+        </w:rPr>
+        <w:t>Beneficiary Management System</w:t>
+      </w:r>
+      <w:r>
+        <w:rPr>
+          <w:rFonts w:cs="Trebuchet MS"/>
+          <w:color w:val="002060"/>
+        </w:rPr>
+        <w:t>)</w:t>
+      </w:r>
+      <w:r>
+        <w:rPr>
+          <w:rFonts w:cs="Trebuchet MS"/>
+          <w:color w:val="002060"/>
+        </w:rPr>
+        <w:t xml:space="preserve"> under Uttar Pradesh State Rural Livelihood Mission (UPSRLM) exists to systematically identify rural poor households, mobilize eligible women into Self Help Groups (SHGs), and track their progression across federated community institutions and financial inclusion services. Within DAY</w:t>
       </w:r>
       <w:r>
         <w:rPr>
@@ -7395,7 +7961,14 @@
           <w:rFonts w:cs="Trebuchet MS"/>
           <w:color w:val="002060"/>
         </w:rPr>
-        <w:t>Beneficiary management operates on the same three</w:t>
+        <w:t xml:space="preserve">Database Management System </w:t>
+      </w:r>
+      <w:r>
+        <w:rPr>
+          <w:rFonts w:cs="Trebuchet MS"/>
+          <w:color w:val="002060"/>
+        </w:rPr>
+        <w:t>operates on the same three</w:t>
       </w:r>
       <w:r>
         <w:rPr>
@@ -7517,6 +8090,7 @@
     </w:p>
     <w:p>
       <w:pPr>
+        <w:jc w:val="both"/>
         <w:rPr>
           <w:rFonts w:cs="Trebuchet MS"/>
           <w:color w:val="002060"/>
@@ -8062,6 +8636,7 @@
     </w:p>
     <w:p>
       <w:pPr>
+        <w:jc w:val="both"/>
         <w:rPr>
           <w:rFonts w:cs="Trebuchet MS"/>
           <w:color w:val="002060"/>
@@ -8116,6 +8691,7 @@
     </w:p>
     <w:p>
       <w:pPr>
+        <w:jc w:val="both"/>
         <w:rPr>
           <w:rFonts w:cs="Trebuchet MS"/>
           <w:color w:val="002060"/>
@@ -8131,6 +8707,7 @@
     </w:p>
     <w:p>
       <w:pPr>
+        <w:jc w:val="both"/>
         <w:rPr>
           <w:rFonts w:cs="Trebuchet MS"/>
           <w:color w:val="002060"/>
@@ -8139,6 +8716,7 @@
     </w:p>
     <w:p>
       <w:pPr>
+        <w:jc w:val="both"/>
         <w:rPr>
           <w:rFonts w:cs="Trebuchet MS"/>
           <w:color w:val="002060"/>
@@ -8146,8 +8724,7 @@
         <w:sectPr>
           <w:headerReference w:type="default" r:id="rId17"/>
           <w:footerReference w:type="default" r:id="rId18"/>
-          <w:headerReference w:type="first" r:id="rId19"/>
-          <w:footerReference w:type="first" r:id="rId20"/>
+          <w:footerReference w:type="first" r:id="rId19"/>
           <w:pgSz w:w="11906" w:h="16838"/>
           <w:pgMar w:top="993" w:right="851" w:bottom="964" w:left="1134" w:header="567" w:footer="0" w:gutter="0"/>
           <w:pgNumType w:start="0"/>
@@ -8161,7 +8738,63 @@
           <w:rFonts w:cs="Trebuchet MS"/>
           <w:color w:val="002060"/>
         </w:rPr>
-        <w:t>However, larger beneficiary surveys and state-wide social inclusion standards remain under the centralized control of the SMMU to ensure uniformity in targeting and equity monitoring. The FMTSA (Financial Management Technical Support Agency) provides critical support to the Chief Financial Accounts Officer (CFAO) at the State, assisting in the preparation of bank reconciliations for beneficiary-linked bank accounts and ensuring that all beneficiary-related financial transactions (such as revolving fund disbursement to SHGs and CIF transfers to VOs) are synchronized through the Tally accounting system.</w:t>
+        <w:t>However, larger beneficiary surveys and state-wide social inclusion standards remain under the centralized control of the SMMU to ensure uniformity in targeting and equity monitoring.</w:t>
+      </w:r>
+      <w:r>
+        <w:rPr>
+          <w:rFonts w:cs="Trebuchet MS"/>
+          <w:color w:val="002060"/>
+        </w:rPr>
+        <w:t xml:space="preserve"> </w:t>
+      </w:r>
+      <w:r>
+        <w:rPr>
+          <w:rFonts w:cs="Trebuchet MS"/>
+          <w:color w:val="002060"/>
+        </w:rPr>
+        <w:t>The FMTSA (Financial Management Technical Support Agency) provides critical support to the Chief Financial Accounts Officer (CFAO) at the State, assisting in the preparation of bank reconciliations for beneficiary-linked bank accounts and ensuring that all beneficiary-related financial transactions (such as revolving fund disbursement to SHGs and</w:t>
+      </w:r>
+      <w:r>
+        <w:rPr>
+          <w:rFonts w:cs="Trebuchet MS"/>
+          <w:color w:val="002060"/>
+        </w:rPr>
+        <w:t xml:space="preserve"> </w:t>
+      </w:r>
+      <w:r>
+        <w:rPr>
+          <w:rFonts w:cs="Trebuchet MS"/>
+          <w:color w:val="002060"/>
+        </w:rPr>
+        <w:t>CIF transfers to VOs)</w:t>
+      </w:r>
+      <w:r>
+        <w:rPr>
+          <w:rFonts w:cs="Trebuchet MS"/>
+          <w:color w:val="002060"/>
+        </w:rPr>
+        <w:t xml:space="preserve"> </w:t>
+      </w:r>
+      <w:r>
+        <w:rPr>
+          <w:rFonts w:cs="Trebuchet MS"/>
+          <w:color w:val="002060"/>
+        </w:rPr>
+        <w:t>are synchronized through</w:t>
+      </w:r>
+      <w:r>
+        <w:rPr>
+          <w:rFonts w:cs="Trebuchet MS"/>
+          <w:color w:val="002060"/>
+        </w:rPr>
+        <w:t xml:space="preserve"> </w:t>
+      </w:r>
+      <w:r>
+        <w:rPr>
+          <w:rFonts w:cs="Trebuchet MS"/>
+          <w:color w:val="002060"/>
+        </w:rPr>
+        <w:t>the Tally accounting system.</w:t>
       </w:r>
     </w:p>
     <w:p>
@@ -8241,6 +8874,7 @@
     </w:p>
     <w:p>
       <w:pPr>
+        <w:jc w:val="both"/>
         <w:rPr>
           <w:color w:val="002060"/>
         </w:rPr>
@@ -8281,21 +8915,40 @@
       </w:pPr>
       <w:bookmarkStart w:id="28" w:name="_Toc218960196"/>
       <w:r>
-        <w:t>Core Practices – The Panchasutra</w:t>
+        <w:t xml:space="preserve">Core Practices – The </w:t>
+      </w:r>
+      <w:proofErr w:type="spellStart"/>
+      <w:r>
+        <w:t>Panchasutra</w:t>
       </w:r>
       <w:bookmarkEnd w:id="28"/>
-    </w:p>
-    <w:p>
-      <w:pPr>
-        <w:rPr>
-          <w:color w:val="002060"/>
-        </w:rPr>
-      </w:pPr>
-      <w:r>
-        <w:rPr>
-          <w:color w:val="002060"/>
-        </w:rPr>
-        <w:t xml:space="preserve">Every SHG is expected to practice five fundamental disciplines, collectively called "Panchasutra": </w:t>
+      <w:proofErr w:type="spellEnd"/>
+    </w:p>
+    <w:p>
+      <w:pPr>
+        <w:rPr>
+          <w:color w:val="002060"/>
+        </w:rPr>
+      </w:pPr>
+      <w:r>
+        <w:rPr>
+          <w:color w:val="002060"/>
+        </w:rPr>
+        <w:t>Every SHG is expected to practice five fundamental disciplines, collectively called "</w:t>
+      </w:r>
+      <w:proofErr w:type="spellStart"/>
+      <w:r>
+        <w:rPr>
+          <w:color w:val="002060"/>
+        </w:rPr>
+        <w:t>Panchasutra</w:t>
+      </w:r>
+      <w:proofErr w:type="spellEnd"/>
+      <w:r>
+        <w:rPr>
+          <w:color w:val="002060"/>
+        </w:rPr>
+        <w:t xml:space="preserve">": </w:t>
       </w:r>
     </w:p>
     <w:p>
@@ -8454,7 +9107,21 @@
         <w:rPr>
           <w:color w:val="002060"/>
         </w:rPr>
-        <w:t xml:space="preserve"> Presides over SHG meetings, represents the SHG at higher forums (VO, CLF, banks), enforces group norms, and ensures compliance with Panchasutra. The President is typically the first signatory on the SHG bank account.</w:t>
+        <w:t xml:space="preserve"> Presides over SHG meetings, represents the SHG at higher forums (VO, CLF, banks), enforces group norms, and ensures compliance with </w:t>
+      </w:r>
+      <w:proofErr w:type="spellStart"/>
+      <w:r>
+        <w:rPr>
+          <w:color w:val="002060"/>
+        </w:rPr>
+        <w:t>Panchasutra</w:t>
+      </w:r>
+      <w:proofErr w:type="spellEnd"/>
+      <w:r>
+        <w:rPr>
+          <w:color w:val="002060"/>
+        </w:rPr>
+        <w:t>. The President is typically the first signatory on the SHG bank account.</w:t>
       </w:r>
     </w:p>
     <w:p>
@@ -8659,7 +9326,21 @@
         <w:rPr>
           <w:color w:val="002060"/>
         </w:rPr>
-        <w:t>Minimum 6 months of active existence and practice of Panchasutra to be eligible for government support (Revolving Fund, Capital Subsidy)</w:t>
+        <w:t xml:space="preserve">Minimum 6 months of active existence and practice of </w:t>
+      </w:r>
+      <w:proofErr w:type="spellStart"/>
+      <w:r>
+        <w:rPr>
+          <w:color w:val="002060"/>
+        </w:rPr>
+        <w:t>Panchasutra</w:t>
+      </w:r>
+      <w:proofErr w:type="spellEnd"/>
+      <w:r>
+        <w:rPr>
+          <w:color w:val="002060"/>
+        </w:rPr>
+        <w:t xml:space="preserve"> to be eligible for government support (Revolving Fund, Capital Subsidy)</w:t>
       </w:r>
     </w:p>
     <w:p>
@@ -8894,7 +9575,21 @@
         <w:rPr>
           <w:color w:val="002060"/>
         </w:rPr>
-        <w:t xml:space="preserve"> Offering training and capacity building to member SHGs, providing book keeping support, conducting audits, and ensuring adherence to Panchasutra norms</w:t>
+        <w:t xml:space="preserve"> Offering training and capacity building to member SHGs, providing book keeping support, conducting audits, and ensuring adherence to </w:t>
+      </w:r>
+      <w:proofErr w:type="spellStart"/>
+      <w:r>
+        <w:rPr>
+          <w:color w:val="002060"/>
+        </w:rPr>
+        <w:t>Panchasutra</w:t>
+      </w:r>
+      <w:proofErr w:type="spellEnd"/>
+      <w:r>
+        <w:rPr>
+          <w:color w:val="002060"/>
+        </w:rPr>
+        <w:t xml:space="preserve"> norms</w:t>
       </w:r>
     </w:p>
     <w:p>
@@ -8974,7 +9669,14 @@
         <w:rPr>
           <w:color w:val="002060"/>
         </w:rPr>
-        <w:t xml:space="preserve"> M</w:t>
+        <w:t xml:space="preserve"> </w:t>
+      </w:r>
+      <w:proofErr w:type="spellStart"/>
+      <w:r>
+        <w:rPr>
+          <w:color w:val="002060"/>
+        </w:rPr>
+        <w:t>M</w:t>
       </w:r>
       <w:r>
         <w:rPr>
@@ -8986,7 +9688,14 @@
         <w:rPr>
           <w:color w:val="002060"/>
         </w:rPr>
-        <w:t>onitoring the performance and health of member SHGs, conducting regular audits, managing VO finances, and maintaining transparent governance</w:t>
+        <w:t>onitoring</w:t>
+      </w:r>
+      <w:proofErr w:type="spellEnd"/>
+      <w:r>
+        <w:rPr>
+          <w:color w:val="002060"/>
+        </w:rPr>
+        <w:t xml:space="preserve"> the performance and health of member SHGs, conducting regular audits, managing VO finances, and maintaining transparent governance</w:t>
       </w:r>
     </w:p>
     <w:p>
@@ -10676,13 +11385,23 @@
                 <w:color w:val="FFFFFF" w:themeColor="background1"/>
               </w:rPr>
             </w:pPr>
+            <w:proofErr w:type="spellStart"/>
             <w:r>
               <w:rPr>
                 <w:b/>
                 <w:bCs/>
                 <w:color w:val="FFFFFF" w:themeColor="background1"/>
               </w:rPr>
-              <w:t>SNo.</w:t>
+              <w:t>SNo</w:t>
+            </w:r>
+            <w:proofErr w:type="spellEnd"/>
+            <w:r>
+              <w:rPr>
+                <w:b/>
+                <w:bCs/>
+                <w:color w:val="FFFFFF" w:themeColor="background1"/>
+              </w:rPr>
+              <w:t>.</w:t>
             </w:r>
           </w:p>
         </w:tc>
@@ -10895,6 +11614,7 @@
               <w:spacing w:after="160" w:line="259" w:lineRule="auto"/>
             </w:pPr>
             <w:r>
+              <w:lastRenderedPageBreak/>
               <w:t>3</w:t>
             </w:r>
           </w:p>
@@ -11769,19 +12489,30 @@
       </w:pPr>
       <w:bookmarkStart w:id="56" w:name="_Toc218960220"/>
       <w:r>
+        <w:t>Process Map</w:t>
+      </w:r>
+      <w:bookmarkEnd w:id="56"/>
+    </w:p>
+    <w:p>
+      <w:pPr>
+        <w:rPr>
+          <w:lang w:val="en-US"/>
+        </w:rPr>
+      </w:pPr>
+      <w:r>
         <w:rPr>
           <w:noProof/>
         </w:rPr>
         <w:drawing>
-          <wp:anchor distT="0" distB="0" distL="114300" distR="114300" simplePos="0" relativeHeight="251657728" behindDoc="0" locked="0" layoutInCell="1" allowOverlap="1" wp14:anchorId="07BB5B6B" wp14:editId="3D7ABEFF">
+          <wp:anchor distT="0" distB="0" distL="114300" distR="114300" simplePos="0" relativeHeight="251657216" behindDoc="0" locked="0" layoutInCell="1" allowOverlap="1" wp14:anchorId="07BB5B6B" wp14:editId="6F22222F">
             <wp:simplePos x="0" y="0"/>
             <wp:positionH relativeFrom="column">
-              <wp:posOffset>499110</wp:posOffset>
+              <wp:posOffset>493395</wp:posOffset>
             </wp:positionH>
             <wp:positionV relativeFrom="paragraph">
-              <wp:posOffset>60325</wp:posOffset>
+              <wp:posOffset>10795</wp:posOffset>
             </wp:positionV>
-            <wp:extent cx="5124450" cy="7910311"/>
+            <wp:extent cx="5123815" cy="7200265"/>
             <wp:effectExtent l="0" t="0" r="0" b="0"/>
             <wp:wrapNone/>
             <wp:docPr id="1916734556" name="Picture 14"/>
@@ -11797,15 +12528,15 @@
                       <a:picLocks noChangeAspect="1" noChangeArrowheads="1"/>
                     </pic:cNvPicPr>
                   </pic:nvPicPr>
-                  <pic:blipFill>
-                    <a:blip r:embed="rId21">
+                  <pic:blipFill rotWithShape="1">
+                    <a:blip r:embed="rId20">
                       <a:extLst>
                         <a:ext uri="{28A0092B-C50C-407E-A947-70E740481C1C}">
                           <a14:useLocalDpi xmlns:a14="http://schemas.microsoft.com/office/drawing/2010/main" val="0"/>
                         </a:ext>
                       </a:extLst>
                     </a:blip>
-                    <a:srcRect/>
+                    <a:srcRect t="8968"/>
                     <a:stretch>
                       <a:fillRect/>
                     </a:stretch>
@@ -11813,12 +12544,20 @@
                   <pic:spPr bwMode="auto">
                     <a:xfrm>
                       <a:off x="0" y="0"/>
-                      <a:ext cx="5124450" cy="7910311"/>
+                      <a:ext cx="5123815" cy="7200265"/>
                     </a:xfrm>
                     <a:prstGeom prst="rect">
                       <a:avLst/>
                     </a:prstGeom>
                     <a:noFill/>
+                    <a:ln>
+                      <a:noFill/>
+                    </a:ln>
+                    <a:extLst>
+                      <a:ext uri="{53640926-AAD7-44D8-BBD7-CCE9431645EC}">
+                        <a14:shadowObscured xmlns:a14="http://schemas.microsoft.com/office/drawing/2010/main"/>
+                      </a:ext>
+                    </a:extLst>
                   </pic:spPr>
                 </pic:pic>
               </a:graphicData>
@@ -11832,17 +12571,6 @@
           </wp:anchor>
         </w:drawing>
       </w:r>
-      <w:r>
-        <w:t>Process Map</w:t>
-      </w:r>
-      <w:bookmarkEnd w:id="56"/>
-    </w:p>
-    <w:p>
-      <w:pPr>
-        <w:rPr>
-          <w:lang w:val="en-US"/>
-        </w:rPr>
-      </w:pPr>
     </w:p>
     <w:p>
       <w:pPr>
@@ -12248,6 +12976,7 @@
     <w:p>
       <w:pPr>
         <w:pStyle w:val="BDOH1"/>
+        <w:ind w:hanging="3621"/>
       </w:pPr>
       <w:bookmarkStart w:id="60" w:name="_Toc218960224"/>
       <w:bookmarkEnd w:id="10"/>
@@ -12313,7 +13042,21 @@
         <w:rPr>
           <w:color w:val="002060"/>
         </w:rPr>
-        <w:t>To identify eligible poor rural women, mobilize them into voluntary peer groups (SHGs), establish democratic governance and financial practices (Panchasutra), and register the SHG for formal recognition and access to government and bank services.</w:t>
+        <w:t>To identify eligible poor rural women, mobilize them into voluntary peer groups (SHGs), establish democratic governance and financial practices (</w:t>
+      </w:r>
+      <w:proofErr w:type="spellStart"/>
+      <w:r>
+        <w:rPr>
+          <w:color w:val="002060"/>
+        </w:rPr>
+        <w:t>Panchasutra</w:t>
+      </w:r>
+      <w:proofErr w:type="spellEnd"/>
+      <w:r>
+        <w:rPr>
+          <w:color w:val="002060"/>
+        </w:rPr>
+        <w:t>), and register the SHG for formal recognition and access to government and bank services.</w:t>
       </w:r>
     </w:p>
     <w:p>
@@ -12416,7 +13159,21 @@
         <w:rPr>
           <w:color w:val="002060"/>
         </w:rPr>
-        <w:t xml:space="preserve"> Social map document, list of all villages households, identified key opinion leaders and potential group facilitators</w:t>
+        <w:t xml:space="preserve"> Social map document, list of all </w:t>
+      </w:r>
+      <w:proofErr w:type="gramStart"/>
+      <w:r>
+        <w:rPr>
+          <w:color w:val="002060"/>
+        </w:rPr>
+        <w:t>villages</w:t>
+      </w:r>
+      <w:proofErr w:type="gramEnd"/>
+      <w:r>
+        <w:rPr>
+          <w:color w:val="002060"/>
+        </w:rPr>
+        <w:t xml:space="preserve"> households, identified key opinion leaders and potential group facilitators</w:t>
       </w:r>
     </w:p>
     <w:p>
@@ -12477,7 +13234,21 @@
         <w:rPr>
           <w:color w:val="002060"/>
         </w:rPr>
-        <w:t xml:space="preserve"> Using participatory tools and processes, community members themselves identify which households in the village are poor, using locally-defined poverty indicators (such as housing quality, food security, asset ownership). SECC deprivation criteria are also cross-referenced. This PIP process is facilitated in community settings (village commons, school grounds) and involves visual tools like household mapping, ranking exercises, and community scoring. [web:40][web:43]</w:t>
+        <w:t xml:space="preserve"> Using participatory tools and processes, community members themselves identify which households in the village are poor, using locally-defined poverty indicators (such as housing quality, food security, asset ownership). SECC deprivation criteria are also cross-referenced. This PIP process is facilitated in community settings (village commons, school grounds) and involves visual tools like household mapping, ranking exercises, and community scoring. [web:</w:t>
+      </w:r>
+      <w:proofErr w:type="gramStart"/>
+      <w:r>
+        <w:rPr>
+          <w:color w:val="002060"/>
+        </w:rPr>
+        <w:t>40][</w:t>
+      </w:r>
+      <w:proofErr w:type="gramEnd"/>
+      <w:r>
+        <w:rPr>
+          <w:color w:val="002060"/>
+        </w:rPr>
+        <w:t>web:43]</w:t>
       </w:r>
     </w:p>
     <w:p>
@@ -12582,7 +13353,14 @@
         <w:rPr>
           <w:color w:val="002060"/>
         </w:rPr>
-        <w:t>The list of poor households identified through PIP is presented to the Gram Sabha (village assembly) for final validation and approval. Community members</w:t>
+        <w:t xml:space="preserve">The list of poor households identified through PIP is presented to the Gram Sabha (village assembly) for final validation and approval. Community </w:t>
+      </w:r>
+      <w:proofErr w:type="spellStart"/>
+      <w:r>
+        <w:rPr>
+          <w:color w:val="002060"/>
+        </w:rPr>
+        <w:t>members</w:t>
       </w:r>
       <w:r>
         <w:rPr>
@@ -12590,6 +13368,7 @@
         </w:rPr>
         <w:t>s</w:t>
       </w:r>
+      <w:proofErr w:type="spellEnd"/>
       <w:r>
         <w:rPr>
           <w:color w:val="002060"/>
@@ -13030,7 +13809,14 @@
         <w:rPr>
           <w:color w:val="002060"/>
         </w:rPr>
-        <w:t xml:space="preserve"> The group collectively develops a set of bylaws (rules and regulations) governing group conduct, member rights and responsibilities, meeting frequency, savings rates, internal lending norms, and disp</w:t>
+        <w:t xml:space="preserve"> The group collectively develops a set of bylaws (rules and regulations) governing group conduct, member rights and responsibilities, meeting frequency, savings rates, internal lending norms, and </w:t>
+      </w:r>
+      <w:proofErr w:type="spellStart"/>
+      <w:r>
+        <w:rPr>
+          <w:color w:val="002060"/>
+        </w:rPr>
+        <w:t>disp</w:t>
       </w:r>
       <w:r>
         <w:rPr>
@@ -13042,14 +13828,35 @@
         <w:rPr>
           <w:color w:val="002060"/>
         </w:rPr>
-        <w:t xml:space="preserve">ute resolution mechanisms. The bylaws are typically written by the CRP in consultation with the group and adopted by consensus in the group's first formal meeting. Bylaws </w:t>
+        <w:t>ute</w:t>
+      </w:r>
+      <w:proofErr w:type="spellEnd"/>
+      <w:r>
+        <w:rPr>
+          <w:color w:val="002060"/>
+        </w:rPr>
+        <w:t xml:space="preserve"> resolution mechanisms. The bylaws are typically written by the CRP in consultation with the group and adopted by consensus in the group's first formal meeting. Bylaws </w:t>
       </w:r>
       <w:r>
         <w:rPr>
           <w:color w:val="002060"/>
         </w:rPr>
         <w:lastRenderedPageBreak/>
-        <w:t>should incorporate NRLM principles (Panchasutra, leadership rotation, social inclusion) while allowing flexibility for local adaptation.</w:t>
+        <w:t>should incorporate NRLM principles (</w:t>
+      </w:r>
+      <w:proofErr w:type="spellStart"/>
+      <w:r>
+        <w:rPr>
+          <w:color w:val="002060"/>
+        </w:rPr>
+        <w:t>Panchasutra</w:t>
+      </w:r>
+      <w:proofErr w:type="spellEnd"/>
+      <w:r>
+        <w:rPr>
+          <w:color w:val="002060"/>
+        </w:rPr>
+        <w:t>, leadership rotation, social inclusion) while allowing flexibility for local adaptation.</w:t>
       </w:r>
     </w:p>
     <w:p>
@@ -13688,9 +14495,14 @@
       </w:pPr>
       <w:bookmarkStart w:id="77" w:name="_Toc218960241"/>
       <w:r>
-        <w:t>Step 11: Savings Mobilization and Practice of  Panchasutra</w:t>
+        <w:t xml:space="preserve">Step 11: Savings Mobilization and Practice of  </w:t>
+      </w:r>
+      <w:proofErr w:type="spellStart"/>
+      <w:r>
+        <w:t>Panchasutra</w:t>
       </w:r>
       <w:bookmarkEnd w:id="77"/>
+      <w:proofErr w:type="spellEnd"/>
     </w:p>
     <w:p>
       <w:pPr>
@@ -13733,7 +14545,21 @@
         <w:rPr>
           <w:color w:val="002060"/>
         </w:rPr>
-        <w:t xml:space="preserve"> Members begin regular savings deposits (typically ₹50–₹200 per member per month) into a common SHG fund. The group maintains a savings passbook and records member contributions in individual ledgers. The first internal lending cycles begin, with members borrowing from the pooled savings for consumption needs or small productive activities. The group practices the five disciplines of Panchasutra: regular meetings, regular savings, regular internal lending, timely repayment, and up-to-date books.</w:t>
+        <w:t xml:space="preserve"> Members begin regular savings deposits (typically ₹50–₹200 per member per month) into a common SHG fund. The group maintains a savings passbook and records member contributions in individual ledgers. The first internal lending cycles begin, with members borrowing from the pooled savings for consumption needs or small productive activities. The group practices the five disciplines of </w:t>
+      </w:r>
+      <w:proofErr w:type="spellStart"/>
+      <w:r>
+        <w:rPr>
+          <w:color w:val="002060"/>
+        </w:rPr>
+        <w:t>Panchasutra</w:t>
+      </w:r>
+      <w:proofErr w:type="spellEnd"/>
+      <w:r>
+        <w:rPr>
+          <w:color w:val="002060"/>
+        </w:rPr>
+        <w:t>: regular meetings, regular savings, regular internal lending, timely repayment, and up-to-date books.</w:t>
       </w:r>
     </w:p>
     <w:p>
@@ -13755,7 +14581,21 @@
         <w:rPr>
           <w:color w:val="002060"/>
         </w:rPr>
-        <w:t>: Typically 3–6 months of consistent practice before the SHG is eligible for bank linkage</w:t>
+        <w:t xml:space="preserve">: </w:t>
+      </w:r>
+      <w:proofErr w:type="gramStart"/>
+      <w:r>
+        <w:rPr>
+          <w:color w:val="002060"/>
+        </w:rPr>
+        <w:t>Typically</w:t>
+      </w:r>
+      <w:proofErr w:type="gramEnd"/>
+      <w:r>
+        <w:rPr>
+          <w:color w:val="002060"/>
+        </w:rPr>
+        <w:t xml:space="preserve"> 3–6 months of consistent practice before the SHG is eligible for bank linkage</w:t>
       </w:r>
     </w:p>
     <w:p>
@@ -13973,11 +14813,19 @@
         </w:rPr>
         <w:t xml:space="preserve">Duration: </w:t>
       </w:r>
-      <w:r>
-        <w:rPr>
-          <w:color w:val="002060"/>
-        </w:rPr>
-        <w:t>Typically 3–5 days of training spread over several weeks</w:t>
+      <w:proofErr w:type="gramStart"/>
+      <w:r>
+        <w:rPr>
+          <w:color w:val="002060"/>
+        </w:rPr>
+        <w:t>Typically</w:t>
+      </w:r>
+      <w:proofErr w:type="gramEnd"/>
+      <w:r>
+        <w:rPr>
+          <w:color w:val="002060"/>
+        </w:rPr>
+        <w:t xml:space="preserve"> 3–5 days of training spread over several weeks</w:t>
       </w:r>
     </w:p>
     <w:p>
@@ -14060,7 +14908,21 @@
         <w:rPr>
           <w:color w:val="002060"/>
         </w:rPr>
-        <w:t xml:space="preserve"> After 6 months of existence and demonstrated practice of Panchasutra, the SHG office bearers approach a partnering bank to open a savings account for the SHG. The bank verifies the SHG's bylaws, office bearer authorization letters, and ownership proof (typically </w:t>
+        <w:t xml:space="preserve"> After 6 months of existence and demonstrated practice of </w:t>
+      </w:r>
+      <w:proofErr w:type="spellStart"/>
+      <w:r>
+        <w:rPr>
+          <w:color w:val="002060"/>
+        </w:rPr>
+        <w:t>Panchasutra</w:t>
+      </w:r>
+      <w:proofErr w:type="spellEnd"/>
+      <w:r>
+        <w:rPr>
+          <w:color w:val="002060"/>
+        </w:rPr>
+        <w:t xml:space="preserve">, the SHG office bearers approach a partnering bank to open a savings account for the SHG. The bank verifies the SHG's bylaws, office bearer authorization letters, and ownership proof (typically </w:t>
       </w:r>
       <w:r>
         <w:rPr>
@@ -14111,7 +14973,21 @@
         <w:rPr>
           <w:color w:val="002060"/>
         </w:rPr>
-        <w:t>: Typically any two of the three signatories (President, Secretary, Treasurer) can conduct bank transactions</w:t>
+        <w:t xml:space="preserve">: </w:t>
+      </w:r>
+      <w:proofErr w:type="gramStart"/>
+      <w:r>
+        <w:rPr>
+          <w:color w:val="002060"/>
+        </w:rPr>
+        <w:t>Typically</w:t>
+      </w:r>
+      <w:proofErr w:type="gramEnd"/>
+      <w:r>
+        <w:rPr>
+          <w:color w:val="002060"/>
+        </w:rPr>
+        <w:t xml:space="preserve"> any two of the three signatories (President, Secretary, Treasurer) can conduct bank transactions</w:t>
       </w:r>
     </w:p>
     <w:p>
@@ -14238,7 +15114,21 @@
         <w:rPr>
           <w:color w:val="002060"/>
         </w:rPr>
-        <w:t xml:space="preserve"> Typically 2–3 months of consultative planning</w:t>
+        <w:t xml:space="preserve"> </w:t>
+      </w:r>
+      <w:proofErr w:type="gramStart"/>
+      <w:r>
+        <w:rPr>
+          <w:color w:val="002060"/>
+        </w:rPr>
+        <w:t>Typically</w:t>
+      </w:r>
+      <w:proofErr w:type="gramEnd"/>
+      <w:r>
+        <w:rPr>
+          <w:color w:val="002060"/>
+        </w:rPr>
+        <w:t xml:space="preserve"> 2–3 months of consultative planning</w:t>
       </w:r>
     </w:p>
     <w:p>
@@ -14324,15 +15214,30 @@
     <w:p>
       <w:pPr>
         <w:ind w:left="1080"/>
-        <w:rPr>
-          <w:color w:val="002060"/>
-        </w:rPr>
-      </w:pPr>
-      <w:r>
-        <w:rPr>
-          <w:color w:val="002060"/>
-        </w:rPr>
-        <w:t>Description: Upon successful completion of 6 months and demonstration of Panchasutra practice, the SHG becomes eligible for government Revolving Fund (RF) support. The RF (typically ₹15,000–₹25,000 per SHG) is transferred to the SHG bank account to augment the group's capital for internal lending to members. The RF is managed by the SHG and rotated among members based on need and repayment capacity.</w:t>
+        <w:jc w:val="both"/>
+        <w:rPr>
+          <w:color w:val="002060"/>
+        </w:rPr>
+      </w:pPr>
+      <w:r>
+        <w:rPr>
+          <w:color w:val="002060"/>
+        </w:rPr>
+        <w:t xml:space="preserve">Description: Upon successful completion of 6 months and demonstration of </w:t>
+      </w:r>
+      <w:proofErr w:type="spellStart"/>
+      <w:r>
+        <w:rPr>
+          <w:color w:val="002060"/>
+        </w:rPr>
+        <w:t>Panchasutra</w:t>
+      </w:r>
+      <w:proofErr w:type="spellEnd"/>
+      <w:r>
+        <w:rPr>
+          <w:color w:val="002060"/>
+        </w:rPr>
+        <w:t xml:space="preserve"> practice, the SHG becomes eligible for government Revolving Fund (RF) support. The RF (typically ₹15,000–₹25,000 per SHG) is transferred to the SHG bank account to augment the group's capital for internal lending to members. The RF is managed by the SHG and rotated among members based on need and repayment capacity.</w:t>
       </w:r>
     </w:p>
     <w:p>
@@ -14388,7 +15293,21 @@
         <w:rPr>
           <w:color w:val="002060"/>
         </w:rPr>
-        <w:t>Practicing Panchasutra (regular meetings, savings, internal lending, repayment, accounts)</w:t>
+        <w:t xml:space="preserve">Practicing </w:t>
+      </w:r>
+      <w:proofErr w:type="spellStart"/>
+      <w:r>
+        <w:rPr>
+          <w:color w:val="002060"/>
+        </w:rPr>
+        <w:t>Panchasutra</w:t>
+      </w:r>
+      <w:proofErr w:type="spellEnd"/>
+      <w:r>
+        <w:rPr>
+          <w:color w:val="002060"/>
+        </w:rPr>
+        <w:t xml:space="preserve"> (regular meetings, savings, internal lending, repayment, accounts)</w:t>
       </w:r>
     </w:p>
     <w:p>
@@ -14501,7 +15420,21 @@
         <w:rPr>
           <w:color w:val="002060"/>
         </w:rPr>
-        <w:t>Based on the quality of the SHG group (strong governance, practice of Panchasutra, inclusive membership), track record in managing savings and internal lending, and livelihood potential shown in the MIP, the SHG may be assessed for Capital Subsidy (CS) support. CS (typically ₹30,000–₹50,000 per SHG, prioritizing poorest groups) provides additional capital for on-lending to members for productive activities.</w:t>
+        <w:t xml:space="preserve">Based on the quality of the SHG group (strong governance, practice of </w:t>
+      </w:r>
+      <w:proofErr w:type="spellStart"/>
+      <w:r>
+        <w:rPr>
+          <w:color w:val="002060"/>
+        </w:rPr>
+        <w:t>Panchasutra</w:t>
+      </w:r>
+      <w:proofErr w:type="spellEnd"/>
+      <w:r>
+        <w:rPr>
+          <w:color w:val="002060"/>
+        </w:rPr>
+        <w:t>, inclusive membership), track record in managing savings and internal lending, and livelihood potential shown in the MIP, the SHG may be assessed for Capital Subsidy (CS) support. CS (typically ₹30,000–₹50,000 per SHG, prioritizing poorest groups) provides additional capital for on-lending to members for productive activities.</w:t>
       </w:r>
     </w:p>
     <w:p>
@@ -14594,6 +15527,7 @@
     <w:p>
       <w:pPr>
         <w:ind w:left="1080"/>
+        <w:jc w:val="both"/>
         <w:rPr>
           <w:color w:val="002060"/>
         </w:rPr>
@@ -14662,8 +15596,16 @@
         <w:rPr>
           <w:color w:val="002060"/>
         </w:rPr>
-        <w:t>Good practice of Panchasutra</w:t>
-      </w:r>
+        <w:t xml:space="preserve">Good practice of </w:t>
+      </w:r>
+      <w:proofErr w:type="spellStart"/>
+      <w:r>
+        <w:rPr>
+          <w:color w:val="002060"/>
+        </w:rPr>
+        <w:t>Panchasutra</w:t>
+      </w:r>
+      <w:proofErr w:type="spellEnd"/>
     </w:p>
     <w:p>
       <w:pPr>
@@ -15513,7 +16455,7 @@
                     </pic:cNvPicPr>
                   </pic:nvPicPr>
                   <pic:blipFill>
-                    <a:blip r:embed="rId22">
+                    <a:blip r:embed="rId21">
                       <a:extLst>
                         <a:ext uri="{28A0092B-C50C-407E-A947-70E740481C1C}">
                           <a14:useLocalDpi xmlns:a14="http://schemas.microsoft.com/office/drawing/2010/main" val="0"/>
@@ -15925,7 +16867,27 @@
           <w:szCs w:val="18"/>
           <w:lang w:val="en-US"/>
         </w:rPr>
-        <w:t>In case, we come across information which may have bearing on the findings and observation made in this report subsequent to submission of report, we have no responsibility to update this Report. In circumstances, where any additional information become available from or with respect to the engagement to us, we would be glad to carry out additional procedure as may be separately agreed with the Client.</w:t>
+        <w:t xml:space="preserve">In case, we come across information which may have bearing on the findings and observation made in this report subsequent to submission of report, we have no responsibility to update this Report. In circumstances, where any additional information </w:t>
+      </w:r>
+      <w:r>
+        <w:rPr>
+          <w:rFonts w:cstheme="majorHAnsi"/>
+          <w:color w:val="002060"/>
+          <w:sz w:val="18"/>
+          <w:szCs w:val="18"/>
+          <w:lang w:val="en-US"/>
+        </w:rPr>
+        <w:t xml:space="preserve">may </w:t>
+      </w:r>
+      <w:r>
+        <w:rPr>
+          <w:rFonts w:cstheme="majorHAnsi"/>
+          <w:color w:val="002060"/>
+          <w:sz w:val="18"/>
+          <w:szCs w:val="18"/>
+          <w:lang w:val="en-US"/>
+        </w:rPr>
+        <w:t>become available from or with respect to the engagement to us, we would be glad to carry out additional procedure as may be separately agreed with the Client.</w:t>
       </w:r>
     </w:p>
     <w:p>
@@ -17866,7 +18828,7 @@
           </mc:Choice>
           <mc:Fallback>
             <w:pict>
-              <v:group w14:anchorId="24DCB43C" id="Group 73" o:spid="_x0000_s1026" style="position:absolute;margin-left:276pt;margin-top:-52.6pt;width:230pt;height:450.35pt;z-index:-251657216;mso-height-relative:margin" coordsize="29215,57199" o:gfxdata="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">
+              <v:group w14:anchorId="45988BE5" id="Group 73" o:spid="_x0000_s1026" style="position:absolute;margin-left:276pt;margin-top:-52.6pt;width:230pt;height:450.35pt;z-index:-251657216;mso-height-relative:margin" coordsize="29215,57199" o:gfxdata="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">
                 <v:shape id="Freeform 45" o:spid="_x0000_s1027" style="position:absolute;left:23234;top:8544;width:5831;height:16520;visibility:visible;mso-wrap-style:square;v-text-anchor:top" coordsize="729,1953" o:gfxdata="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" path="m683,1037r,-122l,,,1953,683,1037xe" fillcolor="#710022" stroked="f">
                   <v:path arrowok="t" o:connecttype="custom" o:connectlocs="546307,877197;546307,773998;0,0;0,1652041;546307,877197" o:connectangles="0,0,0,0,0"/>
                 </v:shape>
@@ -18988,7 +19950,6 @@
     <w:sdtPr>
       <w:rPr>
         <w:color w:val="000000" w:themeColor="text1"/>
-        <w:szCs w:val="20"/>
       </w:rPr>
       <w:id w:val="23450150"/>
       <w:docPartObj>
@@ -19001,7 +19962,6 @@
         <w:sdtPr>
           <w:rPr>
             <w:color w:val="000000" w:themeColor="text1"/>
-            <w:szCs w:val="20"/>
           </w:rPr>
           <w:id w:val="1666431516"/>
           <w:docPartObj>
@@ -19029,7 +19989,7 @@
               <mc:AlternateContent>
                 <mc:Choice Requires="wps">
                   <w:drawing>
-                    <wp:anchor distT="0" distB="0" distL="114300" distR="114300" simplePos="0" relativeHeight="251656704" behindDoc="1" locked="0" layoutInCell="1" allowOverlap="1" wp14:anchorId="5E64E9A4" wp14:editId="60641078">
+                    <wp:anchor distT="0" distB="0" distL="114300" distR="114300" simplePos="0" relativeHeight="251656192" behindDoc="1" locked="0" layoutInCell="1" allowOverlap="1" wp14:anchorId="5E64E9A4" wp14:editId="60641078">
                       <wp:simplePos x="0" y="0"/>
                       <wp:positionH relativeFrom="column">
                         <wp:posOffset>-7207</wp:posOffset>
@@ -19145,7 +20105,7 @@
                 </mc:Choice>
                 <mc:Fallback>
                   <w:pict>
-                    <v:shape w14:anchorId="163E1B59" id="Freeform: Shape 321392566" o:spid="_x0000_s1026" style="position:absolute;margin-left:-.55pt;margin-top:-10.25pt;width:7.65pt;height:45.05pt;rotation:180;z-index:-251659776;visibility:visible;mso-wrap-style:square;mso-width-percent:0;mso-height-percent:0;mso-wrap-distance-left:9pt;mso-wrap-distance-top:0;mso-wrap-distance-right:9pt;mso-wrap-distance-bottom:0;mso-position-horizontal:absolute;mso-position-horizontal-relative:text;mso-position-vertical:absolute;mso-position-vertical-relative:text;mso-width-percent:0;mso-height-percent:0;mso-width-relative:margin;mso-height-relative:margin;v-text-anchor:top" coordsize="144,1401" o:gfxdata="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" path="m144,1140l144,,,,,1401,144,1140xe" fillcolor="#ec1a3a" stroked="f">
+                    <v:shape w14:anchorId="742757C6" id="Freeform: Shape 321392566" o:spid="_x0000_s1026" style="position:absolute;margin-left:-.55pt;margin-top:-10.25pt;width:7.65pt;height:45.05pt;rotation:180;z-index:-251660288;visibility:visible;mso-wrap-style:square;mso-width-percent:0;mso-height-percent:0;mso-wrap-distance-left:9pt;mso-wrap-distance-top:0;mso-wrap-distance-right:9pt;mso-wrap-distance-bottom:0;mso-position-horizontal:absolute;mso-position-horizontal-relative:text;mso-position-vertical:absolute;mso-position-vertical-relative:text;mso-width-percent:0;mso-height-percent:0;mso-width-relative:margin;mso-height-relative:margin;v-text-anchor:top" coordsize="144,1401" o:gfxdata="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" path="m144,1140l144,,,,,1401,144,1140xe" fillcolor="#ec1a3a" stroked="f">
                       <v:path arrowok="t" o:connecttype="custom" o:connectlocs="97156,465473;97156,0;0,0;0,572042;97156,465473" o:connectangles="0,0,0,0,0"/>
                     </v:shape>
                   </w:pict>
@@ -19276,7 +20236,6 @@
     <w:sdtPr>
       <w:rPr>
         <w:color w:val="000000" w:themeColor="text1"/>
-        <w:szCs w:val="20"/>
       </w:rPr>
       <w:id w:val="837271432"/>
       <w:docPartObj>
@@ -19289,7 +20248,6 @@
         <w:sdtPr>
           <w:rPr>
             <w:color w:val="000000" w:themeColor="text1"/>
-            <w:szCs w:val="20"/>
           </w:rPr>
           <w:id w:val="682478960"/>
           <w:docPartObj>
@@ -19317,7 +20275,7 @@
               <mc:AlternateContent>
                 <mc:Choice Requires="wps">
                   <w:drawing>
-                    <wp:anchor distT="0" distB="0" distL="114300" distR="114300" simplePos="0" relativeHeight="251659776" behindDoc="1" locked="0" layoutInCell="1" allowOverlap="1" wp14:anchorId="439BF4B9" wp14:editId="510827FC">
+                    <wp:anchor distT="0" distB="0" distL="114300" distR="114300" simplePos="0" relativeHeight="251660288" behindDoc="1" locked="0" layoutInCell="1" allowOverlap="1" wp14:anchorId="439BF4B9" wp14:editId="510827FC">
                       <wp:simplePos x="0" y="0"/>
                       <wp:positionH relativeFrom="column">
                         <wp:posOffset>-7207</wp:posOffset>
@@ -19433,7 +20391,7 @@
                 </mc:Choice>
                 <mc:Fallback>
                   <w:pict>
-                    <v:shape w14:anchorId="324DC75E" id="Freeform: Shape 321392566" o:spid="_x0000_s1026" style="position:absolute;margin-left:-.55pt;margin-top:-10.25pt;width:7.65pt;height:45.05pt;rotation:180;z-index:-251656704;visibility:visible;mso-wrap-style:square;mso-width-percent:0;mso-height-percent:0;mso-wrap-distance-left:9pt;mso-wrap-distance-top:0;mso-wrap-distance-right:9pt;mso-wrap-distance-bottom:0;mso-position-horizontal:absolute;mso-position-horizontal-relative:text;mso-position-vertical:absolute;mso-position-vertical-relative:text;mso-width-percent:0;mso-height-percent:0;mso-width-relative:margin;mso-height-relative:margin;v-text-anchor:top" coordsize="144,1401" o:gfxdata="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" path="m144,1140l144,,,,,1401,144,1140xe" fillcolor="#ec1a3a" stroked="f">
+                    <v:shape w14:anchorId="6D373B72" id="Freeform: Shape 321392566" o:spid="_x0000_s1026" style="position:absolute;margin-left:-.55pt;margin-top:-10.25pt;width:7.65pt;height:45.05pt;rotation:180;z-index:-251656192;visibility:visible;mso-wrap-style:square;mso-width-percent:0;mso-height-percent:0;mso-wrap-distance-left:9pt;mso-wrap-distance-top:0;mso-wrap-distance-right:9pt;mso-wrap-distance-bottom:0;mso-position-horizontal:absolute;mso-position-horizontal-relative:text;mso-position-vertical:absolute;mso-position-vertical-relative:text;mso-width-percent:0;mso-height-percent:0;mso-width-relative:margin;mso-height-relative:margin;v-text-anchor:top" coordsize="144,1401" o:gfxdata="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" path="m144,1140l144,,,,,1401,144,1140xe" fillcolor="#ec1a3a" stroked="f">
                       <v:path arrowok="t" o:connecttype="custom" o:connectlocs="97156,465473;97156,0;0,0;0,572042;97156,465473" o:connectangles="0,0,0,0,0"/>
                     </v:shape>
                   </w:pict>
@@ -19596,7 +20554,7 @@
       <mc:AlternateContent>
         <mc:Choice Requires="wps">
           <w:drawing>
-            <wp:anchor distT="0" distB="0" distL="114300" distR="114300" simplePos="0" relativeHeight="251646976" behindDoc="0" locked="0" layoutInCell="1" allowOverlap="1" wp14:anchorId="47D770D7" wp14:editId="2F10D547">
+            <wp:anchor distT="0" distB="0" distL="114300" distR="114300" simplePos="0" relativeHeight="251645952" behindDoc="0" locked="0" layoutInCell="1" allowOverlap="1" wp14:anchorId="47D770D7" wp14:editId="2F10D547">
               <wp:simplePos x="0" y="0"/>
               <wp:positionH relativeFrom="column">
                 <wp:posOffset>382905</wp:posOffset>
@@ -19680,62 +20638,6 @@
                               <w:color w:val="EC1A3A"/>
                               <w:sz w:val="18"/>
                             </w:rPr>
-                            <w:t xml:space="preserve"> – </w:t>
-                          </w:r>
-                          <w:r>
-                            <w:rPr>
-                              <w:color w:val="EC1A3A"/>
-                              <w:sz w:val="18"/>
-                            </w:rPr>
-                            <w:t>1</w:t>
-                          </w:r>
-                          <w:r>
-                            <w:rPr>
-                              <w:color w:val="EC1A3A"/>
-                              <w:sz w:val="18"/>
-                            </w:rPr>
-                            <w:t>7</w:t>
-                          </w:r>
-                          <w:r>
-                            <w:rPr>
-                              <w:color w:val="EC1A3A"/>
-                              <w:sz w:val="18"/>
-                            </w:rPr>
-                            <w:t xml:space="preserve"> September</w:t>
-                          </w:r>
-                          <w:r>
-                            <w:rPr>
-                              <w:color w:val="EC1A3A"/>
-                              <w:sz w:val="18"/>
-                            </w:rPr>
-                            <w:t xml:space="preserve"> 2025 to </w:t>
-                          </w:r>
-                          <w:r>
-                            <w:rPr>
-                              <w:color w:val="EC1A3A"/>
-                              <w:sz w:val="18"/>
-                            </w:rPr>
-                            <w:t>20</w:t>
-                          </w:r>
-                          <w:r>
-                            <w:rPr>
-                              <w:color w:val="EC1A3A"/>
-                              <w:sz w:val="18"/>
-                            </w:rPr>
-                            <w:t xml:space="preserve"> September</w:t>
-                          </w:r>
-                          <w:r>
-                            <w:rPr>
-                              <w:color w:val="EC1A3A"/>
-                              <w:sz w:val="18"/>
-                            </w:rPr>
-                            <w:t xml:space="preserve"> 2025</w:t>
-                          </w:r>
-                          <w:r>
-                            <w:rPr>
-                              <w:color w:val="EC1A3A"/>
-                              <w:sz w:val="18"/>
-                            </w:rPr>
                             <w:t xml:space="preserve"> </w:t>
                           </w:r>
                           <w:r>
@@ -19743,21 +20645,7 @@
                               <w:color w:val="002060"/>
                               <w:sz w:val="18"/>
                             </w:rPr>
-                            <w:t>| UP</w:t>
-                          </w:r>
-                          <w:r>
-                            <w:rPr>
-                              <w:color w:val="002060"/>
-                              <w:sz w:val="18"/>
-                            </w:rPr>
-                            <w:t>SRLM</w:t>
-                          </w:r>
-                          <w:r>
-                            <w:rPr>
-                              <w:color w:val="002060"/>
-                              <w:sz w:val="18"/>
-                            </w:rPr>
-                            <w:t xml:space="preserve"> | </w:t>
+                            <w:t xml:space="preserve">| </w:t>
                           </w:r>
                           <w:bookmarkEnd w:id="20"/>
                           <w:bookmarkEnd w:id="21"/>
@@ -19773,7 +20661,7 @@
                               <w:color w:val="002060"/>
                               <w:sz w:val="18"/>
                             </w:rPr>
-                            <w:t>MS PRAGATI SETU 1.0</w:t>
+                            <w:t>MS PRAGATI SETU</w:t>
                           </w:r>
                         </w:p>
                       </w:txbxContent>
@@ -19802,7 +20690,7 @@
               <v:stroke joinstyle="miter"/>
               <v:path gradientshapeok="t" o:connecttype="rect"/>
             </v:shapetype>
-            <v:shape id="Text Box 321392868" o:spid="_x0000_s1027" type="#_x0000_t202" style="position:absolute;margin-left:30.15pt;margin-top:-7.8pt;width:469.3pt;height:23.6pt;z-index:251646976;visibility:visible;mso-wrap-style:square;mso-width-percent:0;mso-height-percent:0;mso-wrap-distance-left:9pt;mso-wrap-distance-top:0;mso-wrap-distance-right:9pt;mso-wrap-distance-bottom:0;mso-position-horizontal:absolute;mso-position-horizontal-relative:text;mso-position-vertical:absolute;mso-position-vertical-relative:text;mso-width-percent:0;mso-height-percent:0;mso-width-relative:margin;mso-height-relative:margin;v-text-anchor:top" o:gfxdata="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" fillcolor="white [3201]" stroked="f" strokeweight=".5pt">
+            <v:shape id="Text Box 321392868" o:spid="_x0000_s1027" type="#_x0000_t202" style="position:absolute;margin-left:30.15pt;margin-top:-7.8pt;width:469.3pt;height:23.6pt;z-index:251645952;visibility:visible;mso-wrap-style:square;mso-width-percent:0;mso-height-percent:0;mso-wrap-distance-left:9pt;mso-wrap-distance-top:0;mso-wrap-distance-right:9pt;mso-wrap-distance-bottom:0;mso-position-horizontal:absolute;mso-position-horizontal-relative:text;mso-position-vertical:absolute;mso-position-vertical-relative:text;mso-width-percent:0;mso-height-percent:0;mso-width-relative:margin;mso-height-relative:margin;v-text-anchor:top" o:gfxdata="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" fillcolor="white [3201]" stroked="f" strokeweight=".5pt">
               <v:textbox>
                 <w:txbxContent>
                   <w:p>
@@ -19855,62 +20743,6 @@
                         <w:color w:val="EC1A3A"/>
                         <w:sz w:val="18"/>
                       </w:rPr>
-                      <w:t xml:space="preserve"> – </w:t>
-                    </w:r>
-                    <w:r>
-                      <w:rPr>
-                        <w:color w:val="EC1A3A"/>
-                        <w:sz w:val="18"/>
-                      </w:rPr>
-                      <w:t>1</w:t>
-                    </w:r>
-                    <w:r>
-                      <w:rPr>
-                        <w:color w:val="EC1A3A"/>
-                        <w:sz w:val="18"/>
-                      </w:rPr>
-                      <w:t>7</w:t>
-                    </w:r>
-                    <w:r>
-                      <w:rPr>
-                        <w:color w:val="EC1A3A"/>
-                        <w:sz w:val="18"/>
-                      </w:rPr>
-                      <w:t xml:space="preserve"> September</w:t>
-                    </w:r>
-                    <w:r>
-                      <w:rPr>
-                        <w:color w:val="EC1A3A"/>
-                        <w:sz w:val="18"/>
-                      </w:rPr>
-                      <w:t xml:space="preserve"> 2025 to </w:t>
-                    </w:r>
-                    <w:r>
-                      <w:rPr>
-                        <w:color w:val="EC1A3A"/>
-                        <w:sz w:val="18"/>
-                      </w:rPr>
-                      <w:t>20</w:t>
-                    </w:r>
-                    <w:r>
-                      <w:rPr>
-                        <w:color w:val="EC1A3A"/>
-                        <w:sz w:val="18"/>
-                      </w:rPr>
-                      <w:t xml:space="preserve"> September</w:t>
-                    </w:r>
-                    <w:r>
-                      <w:rPr>
-                        <w:color w:val="EC1A3A"/>
-                        <w:sz w:val="18"/>
-                      </w:rPr>
-                      <w:t xml:space="preserve"> 2025</w:t>
-                    </w:r>
-                    <w:r>
-                      <w:rPr>
-                        <w:color w:val="EC1A3A"/>
-                        <w:sz w:val="18"/>
-                      </w:rPr>
                       <w:t xml:space="preserve"> </w:t>
                     </w:r>
                     <w:r>
@@ -19918,21 +20750,7 @@
                         <w:color w:val="002060"/>
                         <w:sz w:val="18"/>
                       </w:rPr>
-                      <w:t>| UP</w:t>
-                    </w:r>
-                    <w:r>
-                      <w:rPr>
-                        <w:color w:val="002060"/>
-                        <w:sz w:val="18"/>
-                      </w:rPr>
-                      <w:t>SRLM</w:t>
-                    </w:r>
-                    <w:r>
-                      <w:rPr>
-                        <w:color w:val="002060"/>
-                        <w:sz w:val="18"/>
-                      </w:rPr>
-                      <w:t xml:space="preserve"> | </w:t>
+                      <w:t xml:space="preserve">| </w:t>
                     </w:r>
                     <w:bookmarkEnd w:id="22"/>
                     <w:bookmarkEnd w:id="23"/>
@@ -19948,7 +20766,7 @@
                         <w:color w:val="002060"/>
                         <w:sz w:val="18"/>
                       </w:rPr>
-                      <w:t>MS PRAGATI SETU 1.0</w:t>
+                      <w:t>MS PRAGATI SETU</w:t>
                     </w:r>
                   </w:p>
                 </w:txbxContent>
@@ -19966,7 +20784,7 @@
       <mc:AlternateContent>
         <mc:Choice Requires="wps">
           <w:drawing>
-            <wp:anchor distT="0" distB="0" distL="114300" distR="114300" simplePos="0" relativeHeight="251656192" behindDoc="0" locked="0" layoutInCell="1" allowOverlap="1" wp14:anchorId="33D2D139" wp14:editId="39B135AC">
+            <wp:anchor distT="0" distB="0" distL="114300" distR="114300" simplePos="0" relativeHeight="251652096" behindDoc="0" locked="0" layoutInCell="1" allowOverlap="1" wp14:anchorId="33D2D139" wp14:editId="39B135AC">
               <wp:simplePos x="0" y="0"/>
               <wp:positionH relativeFrom="margin">
                 <wp:posOffset>-3175</wp:posOffset>
@@ -20082,7 +20900,7 @@
         </mc:Choice>
         <mc:Fallback>
           <w:pict>
-            <v:shape w14:anchorId="5673B25C" id="Freeform: Shape 91" o:spid="_x0000_s1026" style="position:absolute;margin-left:-.25pt;margin-top:-26.9pt;width:7.15pt;height:42.95pt;z-index:251656192;visibility:visible;mso-wrap-style:square;mso-width-percent:0;mso-height-percent:0;mso-wrap-distance-left:9pt;mso-wrap-distance-top:0;mso-wrap-distance-right:9pt;mso-wrap-distance-bottom:0;mso-position-horizontal:absolute;mso-position-horizontal-relative:margin;mso-position-vertical:absolute;mso-position-vertical-relative:text;mso-width-percent:0;mso-height-percent:0;mso-width-relative:margin;mso-height-relative:margin;v-text-anchor:top" coordsize="144,1401" o:gfxdata="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" path="m144,1140l144,,,,,1401,144,1140xe" fillcolor="#ec1a3a" stroked="f">
+            <v:shape w14:anchorId="674E5226" id="Freeform: Shape 91" o:spid="_x0000_s1026" style="position:absolute;margin-left:-.25pt;margin-top:-26.9pt;width:7.15pt;height:42.95pt;z-index:251652096;visibility:visible;mso-wrap-style:square;mso-width-percent:0;mso-height-percent:0;mso-wrap-distance-left:9pt;mso-wrap-distance-top:0;mso-wrap-distance-right:9pt;mso-wrap-distance-bottom:0;mso-position-horizontal:absolute;mso-position-horizontal-relative:margin;mso-position-vertical:absolute;mso-position-vertical-relative:text;mso-width-percent:0;mso-height-percent:0;mso-width-relative:margin;mso-height-relative:margin;v-text-anchor:top" coordsize="144,1401" o:gfxdata="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" path="m144,1140l144,,,,,1401,144,1140xe" fillcolor="#ec1a3a" stroked="f">
               <v:path arrowok="t" o:connecttype="custom" o:connectlocs="90805,443847;90805,0;0,0;0,545465;90805,443847" o:connectangles="0,0,0,0,0"/>
               <w10:wrap anchorx="margin"/>
             </v:shape>
@@ -20090,459 +20908,6 @@
         </mc:Fallback>
       </mc:AlternateContent>
     </w:r>
-  </w:p>
-</w:hdr>
-</file>
-
-<file path=word/header2.xml><?xml version="1.0" encoding="utf-8"?>
-<w:hdr xmlns:wpc="http://schemas.microsoft.com/office/word/2010/wordprocessingCanvas" xmlns:cx="http://schemas.microsoft.com/office/drawing/2014/chartex" xmlns:cx1="http://schemas.microsoft.com/office/drawing/2015/9/8/chartex" xmlns:cx2="http://schemas.microsoft.com/office/drawing/2015/10/21/chartex" xmlns:cx3="http://schemas.microsoft.com/office/drawing/2016/5/9/chartex" xmlns:cx4="http://schemas.microsoft.com/office/drawing/2016/5/10/chartex" xmlns:cx5="http://schemas.microsoft.com/office/drawing/2016/5/11/chartex" xmlns:cx6="http://schemas.microsoft.com/office/drawing/2016/5/12/chartex" xmlns:cx7="http://schemas.microsoft.com/office/drawing/2016/5/13/chartex" xmlns:cx8="http://schemas.microsoft.com/office/drawing/2016/5/14/chartex" xmlns:mc="http://schemas.openxmlformats.org/markup-compatibility/2006" xmlns:aink="http://schemas.microsoft.com/office/drawing/2016/ink" xmlns:am3d="http://schemas.microsoft.com/office/drawing/2017/model3d" xmlns:o="urn:schemas-microsoft-com:office:office" xmlns:oel="http://schemas.microsoft.com/office/2019/extlst" xmlns:r="http://schemas.openxmlformats.org/officeDocument/2006/relationships" xmlns:m="http://schemas.openxmlformats.org/officeDocument/2006/math" xmlns:v="urn:schemas-microsoft-com:vml" xmlns:wp14="http://schemas.microsoft.com/office/word/2010/wordprocessingDrawing" xmlns:wp="http://schemas.openxmlformats.org/drawingml/2006/wordprocessingDrawing" xmlns:w10="urn:schemas-microsoft-com:office:word" xmlns:w="http://schemas.openxmlformats.org/wordprocessingml/2006/main" xmlns:w14="http://schemas.microsoft.com/office/word/2010/wordml" xmlns:w15="http://schemas.microsoft.com/office/word/2012/wordml" xmlns:w16cex="http://schemas.microsoft.com/office/word/2018/wordml/cex" xmlns:w16cid="http://schemas.microsoft.com/office/word/2016/wordml/cid" xmlns:w16="http://schemas.microsoft.com/office/word/2018/wordml" xmlns:w16du="http://schemas.microsoft.com/office/word/2023/wordml/word16du" xmlns:w16sdtdh="http://schemas.microsoft.com/office/word/2020/wordml/sdtdatahash" xmlns:w16sdtfl="http://schemas.microsoft.com/office/word/2024/wordml/sdtformatlock" xmlns:w16se="http://schemas.microsoft.com/office/word/2015/wordml/symex" xmlns:wpg="http://schemas.microsoft.com/office/word/2010/wordprocessingGroup" xmlns:wpi="http://schemas.microsoft.com/office/word/2010/wordprocessingInk" xmlns:wne="http://schemas.microsoft.com/office/word/2006/wordml" xmlns:wps="http://schemas.microsoft.com/office/word/2010/wordprocessingShape" mc:Ignorable="w14 w15 w16se w16cid w16 w16cex w16sdtdh w16sdtfl w16du wp14">
-  <w:p>
-    <w:pPr>
-      <w:pStyle w:val="Header"/>
-    </w:pPr>
-    <w:r>
-      <w:rPr>
-        <w:noProof/>
-        <w:lang w:eastAsia="en-IN"/>
-      </w:rPr>
-      <mc:AlternateContent>
-        <mc:Choice Requires="wps">
-          <w:drawing>
-            <wp:anchor distT="0" distB="0" distL="114300" distR="114300" simplePos="0" relativeHeight="251667456" behindDoc="0" locked="0" layoutInCell="1" allowOverlap="1" wp14:anchorId="6489856F" wp14:editId="0AD0D6D5">
-              <wp:simplePos x="0" y="0"/>
-              <wp:positionH relativeFrom="column">
-                <wp:posOffset>382905</wp:posOffset>
-              </wp:positionH>
-              <wp:positionV relativeFrom="paragraph">
-                <wp:posOffset>-99060</wp:posOffset>
-              </wp:positionV>
-              <wp:extent cx="5960125" cy="299720"/>
-              <wp:effectExtent l="0" t="0" r="2540" b="5080"/>
-              <wp:wrapNone/>
-              <wp:docPr id="7" name="Text Box 7"/>
-              <wp:cNvGraphicFramePr/>
-              <a:graphic xmlns:a="http://schemas.openxmlformats.org/drawingml/2006/main">
-                <a:graphicData uri="http://schemas.microsoft.com/office/word/2010/wordprocessingShape">
-                  <wps:wsp>
-                    <wps:cNvSpPr txBox="1"/>
-                    <wps:spPr>
-                      <a:xfrm>
-                        <a:off x="0" y="0"/>
-                        <a:ext cx="5960125" cy="299720"/>
-                      </a:xfrm>
-                      <a:prstGeom prst="rect">
-                        <a:avLst/>
-                      </a:prstGeom>
-                      <a:solidFill>
-                        <a:schemeClr val="lt1"/>
-                      </a:solidFill>
-                      <a:ln w="6350">
-                        <a:noFill/>
-                      </a:ln>
-                    </wps:spPr>
-                    <wps:txbx>
-                      <w:txbxContent>
-                        <w:p>
-                          <w:pPr>
-                            <w:jc w:val="right"/>
-                            <w:rPr>
-                              <w:color w:val="002060"/>
-                              <w:sz w:val="18"/>
-                            </w:rPr>
-                          </w:pPr>
-                          <w:r>
-                            <w:rPr>
-                              <w:color w:val="EC1A3A"/>
-                              <w:sz w:val="18"/>
-                            </w:rPr>
-                            <w:t xml:space="preserve"> </w:t>
-                          </w:r>
-                          <w:r>
-                            <w:rPr>
-                              <w:color w:val="EC1A3A"/>
-                              <w:sz w:val="18"/>
-                            </w:rPr>
-                            <w:t xml:space="preserve">BDO | </w:t>
-                          </w:r>
-                          <w:r>
-                            <w:rPr>
-                              <w:color w:val="EC1A3A"/>
-                              <w:sz w:val="18"/>
-                            </w:rPr>
-                            <w:t>As-Is Process Study – 1</w:t>
-                          </w:r>
-                          <w:r>
-                            <w:rPr>
-                              <w:color w:val="EC1A3A"/>
-                              <w:sz w:val="18"/>
-                            </w:rPr>
-                            <w:t>7</w:t>
-                          </w:r>
-                          <w:r>
-                            <w:rPr>
-                              <w:color w:val="EC1A3A"/>
-                              <w:sz w:val="18"/>
-                            </w:rPr>
-                            <w:t xml:space="preserve"> September</w:t>
-                          </w:r>
-                          <w:r>
-                            <w:rPr>
-                              <w:color w:val="EC1A3A"/>
-                              <w:sz w:val="18"/>
-                            </w:rPr>
-                            <w:t xml:space="preserve"> 2025 to </w:t>
-                          </w:r>
-                          <w:r>
-                            <w:rPr>
-                              <w:color w:val="EC1A3A"/>
-                              <w:sz w:val="18"/>
-                            </w:rPr>
-                            <w:t>20</w:t>
-                          </w:r>
-                          <w:r>
-                            <w:rPr>
-                              <w:color w:val="EC1A3A"/>
-                              <w:sz w:val="18"/>
-                            </w:rPr>
-                            <w:t xml:space="preserve"> September</w:t>
-                          </w:r>
-                          <w:r>
-                            <w:rPr>
-                              <w:color w:val="EC1A3A"/>
-                              <w:sz w:val="18"/>
-                            </w:rPr>
-                            <w:t xml:space="preserve"> 2025</w:t>
-                          </w:r>
-                          <w:r>
-                            <w:rPr>
-                              <w:color w:val="EC1A3A"/>
-                              <w:sz w:val="18"/>
-                            </w:rPr>
-                            <w:t xml:space="preserve"> </w:t>
-                          </w:r>
-                          <w:r>
-                            <w:rPr>
-                              <w:color w:val="002060"/>
-                              <w:sz w:val="18"/>
-                            </w:rPr>
-                            <w:t>| UP</w:t>
-                          </w:r>
-                          <w:r>
-                            <w:rPr>
-                              <w:color w:val="002060"/>
-                              <w:sz w:val="18"/>
-                            </w:rPr>
-                            <w:t>SRLM</w:t>
-                          </w:r>
-                          <w:r>
-                            <w:rPr>
-                              <w:color w:val="002060"/>
-                              <w:sz w:val="18"/>
-                            </w:rPr>
-                            <w:t xml:space="preserve"> | </w:t>
-                          </w:r>
-                          <w:r>
-                            <w:rPr>
-                              <w:color w:val="002060"/>
-                              <w:sz w:val="18"/>
-                            </w:rPr>
-                            <w:t>B</w:t>
-                          </w:r>
-                          <w:r>
-                            <w:rPr>
-                              <w:color w:val="002060"/>
-                              <w:sz w:val="18"/>
-                            </w:rPr>
-                            <w:t>MS PRAGATI SETU 1.0</w:t>
-                          </w:r>
-                        </w:p>
-                      </w:txbxContent>
-                    </wps:txbx>
-                    <wps:bodyPr rot="0" spcFirstLastPara="0" vertOverflow="overflow" horzOverflow="overflow" vert="horz" wrap="square" lIns="91440" tIns="45720" rIns="91440" bIns="45720" numCol="1" spcCol="0" rtlCol="0" fromWordArt="0" anchor="t" anchorCtr="0" forceAA="0" compatLnSpc="1">
-                      <a:prstTxWarp prst="textNoShape">
-                        <a:avLst/>
-                      </a:prstTxWarp>
-                      <a:noAutofit/>
-                    </wps:bodyPr>
-                  </wps:wsp>
-                </a:graphicData>
-              </a:graphic>
-              <wp14:sizeRelH relativeFrom="margin">
-                <wp14:pctWidth>0</wp14:pctWidth>
-              </wp14:sizeRelH>
-              <wp14:sizeRelV relativeFrom="margin">
-                <wp14:pctHeight>0</wp14:pctHeight>
-              </wp14:sizeRelV>
-            </wp:anchor>
-          </w:drawing>
-        </mc:Choice>
-        <mc:Fallback>
-          <w:pict>
-            <v:shapetype w14:anchorId="6489856F" id="_x0000_t202" coordsize="21600,21600" o:spt="202" path="m,l,21600r21600,l21600,xe">
-              <v:stroke joinstyle="miter"/>
-              <v:path gradientshapeok="t" o:connecttype="rect"/>
-            </v:shapetype>
-            <v:shape id="Text Box 7" o:spid="_x0000_s1028" type="#_x0000_t202" style="position:absolute;margin-left:30.15pt;margin-top:-7.8pt;width:469.3pt;height:23.6pt;z-index:251667456;visibility:visible;mso-wrap-style:square;mso-width-percent:0;mso-height-percent:0;mso-wrap-distance-left:9pt;mso-wrap-distance-top:0;mso-wrap-distance-right:9pt;mso-wrap-distance-bottom:0;mso-position-horizontal:absolute;mso-position-horizontal-relative:text;mso-position-vertical:absolute;mso-position-vertical-relative:text;mso-width-percent:0;mso-height-percent:0;mso-width-relative:margin;mso-height-relative:margin;v-text-anchor:top" o:gfxdata="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" fillcolor="white [3201]" stroked="f" strokeweight=".5pt">
-              <v:textbox>
-                <w:txbxContent>
-                  <w:p>
-                    <w:pPr>
-                      <w:jc w:val="right"/>
-                      <w:rPr>
-                        <w:color w:val="002060"/>
-                        <w:sz w:val="18"/>
-                      </w:rPr>
-                    </w:pPr>
-                    <w:r>
-                      <w:rPr>
-                        <w:color w:val="EC1A3A"/>
-                        <w:sz w:val="18"/>
-                      </w:rPr>
-                      <w:t xml:space="preserve"> </w:t>
-                    </w:r>
-                    <w:r>
-                      <w:rPr>
-                        <w:color w:val="EC1A3A"/>
-                        <w:sz w:val="18"/>
-                      </w:rPr>
-                      <w:t xml:space="preserve">BDO | </w:t>
-                    </w:r>
-                    <w:r>
-                      <w:rPr>
-                        <w:color w:val="EC1A3A"/>
-                        <w:sz w:val="18"/>
-                      </w:rPr>
-                      <w:t>As-Is Process Study – 1</w:t>
-                    </w:r>
-                    <w:r>
-                      <w:rPr>
-                        <w:color w:val="EC1A3A"/>
-                        <w:sz w:val="18"/>
-                      </w:rPr>
-                      <w:t>7</w:t>
-                    </w:r>
-                    <w:r>
-                      <w:rPr>
-                        <w:color w:val="EC1A3A"/>
-                        <w:sz w:val="18"/>
-                      </w:rPr>
-                      <w:t xml:space="preserve"> September</w:t>
-                    </w:r>
-                    <w:r>
-                      <w:rPr>
-                        <w:color w:val="EC1A3A"/>
-                        <w:sz w:val="18"/>
-                      </w:rPr>
-                      <w:t xml:space="preserve"> 2025 to </w:t>
-                    </w:r>
-                    <w:r>
-                      <w:rPr>
-                        <w:color w:val="EC1A3A"/>
-                        <w:sz w:val="18"/>
-                      </w:rPr>
-                      <w:t>20</w:t>
-                    </w:r>
-                    <w:r>
-                      <w:rPr>
-                        <w:color w:val="EC1A3A"/>
-                        <w:sz w:val="18"/>
-                      </w:rPr>
-                      <w:t xml:space="preserve"> September</w:t>
-                    </w:r>
-                    <w:r>
-                      <w:rPr>
-                        <w:color w:val="EC1A3A"/>
-                        <w:sz w:val="18"/>
-                      </w:rPr>
-                      <w:t xml:space="preserve"> 2025</w:t>
-                    </w:r>
-                    <w:r>
-                      <w:rPr>
-                        <w:color w:val="EC1A3A"/>
-                        <w:sz w:val="18"/>
-                      </w:rPr>
-                      <w:t xml:space="preserve"> </w:t>
-                    </w:r>
-                    <w:r>
-                      <w:rPr>
-                        <w:color w:val="002060"/>
-                        <w:sz w:val="18"/>
-                      </w:rPr>
-                      <w:t>| UP</w:t>
-                    </w:r>
-                    <w:r>
-                      <w:rPr>
-                        <w:color w:val="002060"/>
-                        <w:sz w:val="18"/>
-                      </w:rPr>
-                      <w:t>SRLM</w:t>
-                    </w:r>
-                    <w:r>
-                      <w:rPr>
-                        <w:color w:val="002060"/>
-                        <w:sz w:val="18"/>
-                      </w:rPr>
-                      <w:t xml:space="preserve"> | </w:t>
-                    </w:r>
-                    <w:r>
-                      <w:rPr>
-                        <w:color w:val="002060"/>
-                        <w:sz w:val="18"/>
-                      </w:rPr>
-                      <w:t>B</w:t>
-                    </w:r>
-                    <w:r>
-                      <w:rPr>
-                        <w:color w:val="002060"/>
-                        <w:sz w:val="18"/>
-                      </w:rPr>
-                      <w:t>MS PRAGATI SETU 1.0</w:t>
-                    </w:r>
-                  </w:p>
-                </w:txbxContent>
-              </v:textbox>
-            </v:shape>
-          </w:pict>
-        </mc:Fallback>
-      </mc:AlternateContent>
-    </w:r>
-    <w:r>
-      <w:rPr>
-        <w:noProof/>
-        <w:lang w:eastAsia="en-IN"/>
-      </w:rPr>
-      <mc:AlternateContent>
-        <mc:Choice Requires="wps">
-          <w:drawing>
-            <wp:anchor distT="0" distB="0" distL="114300" distR="114300" simplePos="0" relativeHeight="251672576" behindDoc="0" locked="0" layoutInCell="1" allowOverlap="1" wp14:anchorId="08CE6540" wp14:editId="710F00BE">
-              <wp:simplePos x="0" y="0"/>
-              <wp:positionH relativeFrom="margin">
-                <wp:posOffset>-3175</wp:posOffset>
-              </wp:positionH>
-              <wp:positionV relativeFrom="paragraph">
-                <wp:posOffset>-341630</wp:posOffset>
-              </wp:positionV>
-              <wp:extent cx="90805" cy="545465"/>
-              <wp:effectExtent l="0" t="0" r="0" b="6985"/>
-              <wp:wrapNone/>
-              <wp:docPr id="8" name="Freeform: Shape 91"/>
-              <wp:cNvGraphicFramePr>
-                <a:graphicFrameLocks xmlns:a="http://schemas.openxmlformats.org/drawingml/2006/main"/>
-              </wp:cNvGraphicFramePr>
-              <a:graphic xmlns:a="http://schemas.openxmlformats.org/drawingml/2006/main">
-                <a:graphicData uri="http://schemas.microsoft.com/office/word/2010/wordprocessingShape">
-                  <wps:wsp>
-                    <wps:cNvSpPr>
-                      <a:spLocks/>
-                    </wps:cNvSpPr>
-                    <wps:spPr bwMode="auto">
-                      <a:xfrm>
-                        <a:off x="0" y="0"/>
-                        <a:ext cx="90805" cy="545465"/>
-                      </a:xfrm>
-                      <a:custGeom>
-                        <a:avLst/>
-                        <a:gdLst>
-                          <a:gd name="T0" fmla="*/ 144 w 144"/>
-                          <a:gd name="T1" fmla="*/ 1140 h 1401"/>
-                          <a:gd name="T2" fmla="*/ 144 w 144"/>
-                          <a:gd name="T3" fmla="*/ 0 h 1401"/>
-                          <a:gd name="T4" fmla="*/ 0 w 144"/>
-                          <a:gd name="T5" fmla="*/ 0 h 1401"/>
-                          <a:gd name="T6" fmla="*/ 0 w 144"/>
-                          <a:gd name="T7" fmla="*/ 1401 h 1401"/>
-                          <a:gd name="T8" fmla="*/ 144 w 144"/>
-                          <a:gd name="T9" fmla="*/ 1140 h 1401"/>
-                        </a:gdLst>
-                        <a:ahLst/>
-                        <a:cxnLst>
-                          <a:cxn ang="0">
-                            <a:pos x="T0" y="T1"/>
-                          </a:cxn>
-                          <a:cxn ang="0">
-                            <a:pos x="T2" y="T3"/>
-                          </a:cxn>
-                          <a:cxn ang="0">
-                            <a:pos x="T4" y="T5"/>
-                          </a:cxn>
-                          <a:cxn ang="0">
-                            <a:pos x="T6" y="T7"/>
-                          </a:cxn>
-                          <a:cxn ang="0">
-                            <a:pos x="T8" y="T9"/>
-                          </a:cxn>
-                        </a:cxnLst>
-                        <a:rect l="0" t="0" r="r" b="b"/>
-                        <a:pathLst>
-                          <a:path w="144" h="1401">
-                            <a:moveTo>
-                              <a:pt x="144" y="1140"/>
-                            </a:moveTo>
-                            <a:lnTo>
-                              <a:pt x="144" y="0"/>
-                            </a:lnTo>
-                            <a:lnTo>
-                              <a:pt x="0" y="0"/>
-                            </a:lnTo>
-                            <a:lnTo>
-                              <a:pt x="0" y="1401"/>
-                            </a:lnTo>
-                            <a:lnTo>
-                              <a:pt x="144" y="1140"/>
-                            </a:lnTo>
-                            <a:close/>
-                          </a:path>
-                        </a:pathLst>
-                      </a:custGeom>
-                      <a:solidFill>
-                        <a:srgbClr val="EC1A3A"/>
-                      </a:solidFill>
-                      <a:ln>
-                        <a:noFill/>
-                      </a:ln>
-                      <a:extLst>
-                        <a:ext uri="{91240B29-F687-4F45-9708-019B960494DF}">
-                          <a14:hiddenLine xmlns:a14="http://schemas.microsoft.com/office/drawing/2010/main" w="9525">
-                            <a:solidFill>
-                              <a:srgbClr val="000000"/>
-                            </a:solidFill>
-                            <a:round/>
-                            <a:headEnd/>
-                            <a:tailEnd/>
-                          </a14:hiddenLine>
-                        </a:ext>
-                      </a:extLst>
-                    </wps:spPr>
-                    <wps:bodyPr rot="0" vert="horz" wrap="square" lIns="91440" tIns="45720" rIns="91440" bIns="45720" anchor="t" anchorCtr="0" upright="1">
-                      <a:noAutofit/>
-                    </wps:bodyPr>
-                  </wps:wsp>
-                </a:graphicData>
-              </a:graphic>
-              <wp14:sizeRelH relativeFrom="margin">
-                <wp14:pctWidth>0</wp14:pctWidth>
-              </wp14:sizeRelH>
-              <wp14:sizeRelV relativeFrom="margin">
-                <wp14:pctHeight>0</wp14:pctHeight>
-              </wp14:sizeRelV>
-            </wp:anchor>
-          </w:drawing>
-        </mc:Choice>
-        <mc:Fallback>
-          <w:pict>
-            <v:shape w14:anchorId="3AA7CEB5" id="Freeform: Shape 91" o:spid="_x0000_s1026" style="position:absolute;margin-left:-.25pt;margin-top:-26.9pt;width:7.15pt;height:42.95pt;z-index:251672576;visibility:visible;mso-wrap-style:square;mso-width-percent:0;mso-height-percent:0;mso-wrap-distance-left:9pt;mso-wrap-distance-top:0;mso-wrap-distance-right:9pt;mso-wrap-distance-bottom:0;mso-position-horizontal:absolute;mso-position-horizontal-relative:margin;mso-position-vertical:absolute;mso-position-vertical-relative:text;mso-width-percent:0;mso-height-percent:0;mso-width-relative:margin;mso-height-relative:margin;v-text-anchor:top" coordsize="144,1401" o:gfxdata="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" path="m144,1140l144,,,,,1401,144,1140xe" fillcolor="#ec1a3a" stroked="f">
-              <v:path arrowok="t" o:connecttype="custom" o:connectlocs="90805,443847;90805,0;0,0;0,545465;90805,443847" o:connectangles="0,0,0,0,0"/>
-              <w10:wrap anchorx="margin"/>
-            </v:shape>
-          </w:pict>
-        </mc:Fallback>
-      </mc:AlternateContent>
-    </w:r>
-  </w:p>
-  <w:p>
-    <w:pPr>
-      <w:pStyle w:val="Header"/>
-    </w:pPr>
   </w:p>
 </w:hdr>
 </file>
@@ -28902,6 +29267,129 @@
       <w:color w:val="605E5C"/>
       <w:shd w:val="clear" w:color="auto" w:fill="E1DFDD"/>
     </w:rPr>
+  </w:style>
+  <w:style w:type="table" w:styleId="ListTable3-Accent6">
+    <w:name w:val="List Table 3 Accent 6"/>
+    <w:basedOn w:val="TableNormal"/>
+    <w:uiPriority w:val="48"/>
+    <w:pPr>
+      <w:spacing w:after="0" w:line="240" w:lineRule="auto"/>
+    </w:pPr>
+    <w:tblPr>
+      <w:tblStyleRowBandSize w:val="1"/>
+      <w:tblStyleColBandSize w:val="1"/>
+      <w:tblBorders>
+        <w:top w:val="single" w:sz="4" w:space="0" w:color="98002E" w:themeColor="accent6"/>
+        <w:left w:val="single" w:sz="4" w:space="0" w:color="98002E" w:themeColor="accent6"/>
+        <w:bottom w:val="single" w:sz="4" w:space="0" w:color="98002E" w:themeColor="accent6"/>
+        <w:right w:val="single" w:sz="4" w:space="0" w:color="98002E" w:themeColor="accent6"/>
+      </w:tblBorders>
+    </w:tblPr>
+    <w:tblStylePr w:type="firstRow">
+      <w:rPr>
+        <w:b/>
+        <w:bCs/>
+        <w:color w:val="FFFFFF" w:themeColor="background1"/>
+      </w:rPr>
+      <w:tblPr/>
+      <w:tcPr>
+        <w:shd w:val="clear" w:color="auto" w:fill="98002E" w:themeFill="accent6"/>
+      </w:tcPr>
+    </w:tblStylePr>
+    <w:tblStylePr w:type="lastRow">
+      <w:rPr>
+        <w:b/>
+        <w:bCs/>
+      </w:rPr>
+      <w:tblPr/>
+      <w:tcPr>
+        <w:tcBorders>
+          <w:top w:val="double" w:sz="4" w:space="0" w:color="98002E" w:themeColor="accent6"/>
+        </w:tcBorders>
+        <w:shd w:val="clear" w:color="auto" w:fill="FFFFFF" w:themeFill="background1"/>
+      </w:tcPr>
+    </w:tblStylePr>
+    <w:tblStylePr w:type="firstCol">
+      <w:rPr>
+        <w:b/>
+        <w:bCs/>
+      </w:rPr>
+      <w:tblPr/>
+      <w:tcPr>
+        <w:tcBorders>
+          <w:right w:val="nil"/>
+        </w:tcBorders>
+        <w:shd w:val="clear" w:color="auto" w:fill="FFFFFF" w:themeFill="background1"/>
+      </w:tcPr>
+    </w:tblStylePr>
+    <w:tblStylePr w:type="lastCol">
+      <w:rPr>
+        <w:b/>
+        <w:bCs/>
+      </w:rPr>
+      <w:tblPr/>
+      <w:tcPr>
+        <w:tcBorders>
+          <w:left w:val="nil"/>
+        </w:tcBorders>
+        <w:shd w:val="clear" w:color="auto" w:fill="FFFFFF" w:themeFill="background1"/>
+      </w:tcPr>
+    </w:tblStylePr>
+    <w:tblStylePr w:type="band1Vert">
+      <w:tblPr/>
+      <w:tcPr>
+        <w:tcBorders>
+          <w:left w:val="single" w:sz="4" w:space="0" w:color="98002E" w:themeColor="accent6"/>
+          <w:right w:val="single" w:sz="4" w:space="0" w:color="98002E" w:themeColor="accent6"/>
+        </w:tcBorders>
+      </w:tcPr>
+    </w:tblStylePr>
+    <w:tblStylePr w:type="band1Horz">
+      <w:tblPr/>
+      <w:tcPr>
+        <w:tcBorders>
+          <w:top w:val="single" w:sz="4" w:space="0" w:color="98002E" w:themeColor="accent6"/>
+          <w:bottom w:val="single" w:sz="4" w:space="0" w:color="98002E" w:themeColor="accent6"/>
+          <w:insideH w:val="nil"/>
+        </w:tcBorders>
+      </w:tcPr>
+    </w:tblStylePr>
+    <w:tblStylePr w:type="neCell">
+      <w:tblPr/>
+      <w:tcPr>
+        <w:tcBorders>
+          <w:left w:val="nil"/>
+          <w:bottom w:val="nil"/>
+        </w:tcBorders>
+      </w:tcPr>
+    </w:tblStylePr>
+    <w:tblStylePr w:type="nwCell">
+      <w:tblPr/>
+      <w:tcPr>
+        <w:tcBorders>
+          <w:bottom w:val="nil"/>
+          <w:right w:val="nil"/>
+        </w:tcBorders>
+      </w:tcPr>
+    </w:tblStylePr>
+    <w:tblStylePr w:type="seCell">
+      <w:tblPr/>
+      <w:tcPr>
+        <w:tcBorders>
+          <w:top w:val="double" w:sz="4" w:space="0" w:color="98002E" w:themeColor="accent6"/>
+          <w:left w:val="nil"/>
+        </w:tcBorders>
+      </w:tcPr>
+    </w:tblStylePr>
+    <w:tblStylePr w:type="swCell">
+      <w:tblPr/>
+      <w:tcPr>
+        <w:tcBorders>
+          <w:top w:val="double" w:sz="4" w:space="0" w:color="98002E" w:themeColor="accent6"/>
+          <w:right w:val="nil"/>
+        </w:tcBorders>
+      </w:tcPr>
+    </w:tblStylePr>
   </w:style>
 </w:styles>
 </file>
@@ -33407,7 +33895,6 @@
     <w:sig w:usb0="E4002EFF" w:usb1="C200247B" w:usb2="00000009" w:usb3="00000000" w:csb0="000001FF" w:csb1="00000000"/>
   </w:font>
   <w:font w:name="Yu Gothic Light">
-    <w:altName w:val="游ゴシック Light"/>
     <w:panose1 w:val="020B0300000000000000"/>
     <w:charset w:val="80"/>
     <w:family w:val="swiss"/>
@@ -33415,7 +33902,6 @@
     <w:sig w:usb0="E00002FF" w:usb1="2AC7FDFF" w:usb2="00000016" w:usb3="00000000" w:csb0="0002009F" w:csb1="00000000"/>
   </w:font>
   <w:font w:name="Yu Mincho">
-    <w:altName w:val="游明朝"/>
     <w:charset w:val="80"/>
     <w:family w:val="roman"/>
     <w:pitch w:val="variable"/>
@@ -33465,11 +33951,10 @@
   </w:font>
   <w:font w:name="Latha">
     <w:panose1 w:val="02000400000000000000"/>
-    <w:charset w:val="01"/>
-    <w:family w:val="roman"/>
-    <w:notTrueType/>
+    <w:charset w:val="00"/>
+    <w:family w:val="swiss"/>
     <w:pitch w:val="variable"/>
-    <w:sig w:usb0="00040000" w:usb1="00000000" w:usb2="00000000" w:usb3="00000000" w:csb0="00000000" w:csb1="00000000"/>
+    <w:sig w:usb0="00100003" w:usb1="00000000" w:usb2="00000000" w:usb3="00000000" w:csb0="00000001" w:csb1="00000000"/>
   </w:font>
 </w:fonts>
 </file>
@@ -33504,6 +33989,9 @@
     <w:rsid w:val="000B2F62"/>
     <w:rsid w:val="000B6F61"/>
     <w:rsid w:val="000C67DC"/>
+    <w:rsid w:val="000E0884"/>
+    <w:rsid w:val="000F10F5"/>
+    <w:rsid w:val="000F63BF"/>
     <w:rsid w:val="001017ED"/>
     <w:rsid w:val="00106B16"/>
     <w:rsid w:val="00107512"/>
@@ -33539,6 +34027,7 @@
     <w:rsid w:val="002E7734"/>
     <w:rsid w:val="002E7FE0"/>
     <w:rsid w:val="002F55EC"/>
+    <w:rsid w:val="00311BA7"/>
     <w:rsid w:val="0031422E"/>
     <w:rsid w:val="0035718F"/>
     <w:rsid w:val="00371FB0"/>
@@ -33555,6 +34044,7 @@
     <w:rsid w:val="003D1AED"/>
     <w:rsid w:val="003D1AF7"/>
     <w:rsid w:val="003E5E98"/>
+    <w:rsid w:val="004204C3"/>
     <w:rsid w:val="0042218E"/>
     <w:rsid w:val="00440EE1"/>
     <w:rsid w:val="00447B84"/>
@@ -33586,9 +34076,11 @@
     <w:rsid w:val="00627767"/>
     <w:rsid w:val="00660E3D"/>
     <w:rsid w:val="0068029B"/>
+    <w:rsid w:val="006817B5"/>
     <w:rsid w:val="00685330"/>
     <w:rsid w:val="00696419"/>
     <w:rsid w:val="006A1CB1"/>
+    <w:rsid w:val="006C5173"/>
     <w:rsid w:val="006C550B"/>
     <w:rsid w:val="006D1038"/>
     <w:rsid w:val="006E1442"/>
@@ -33700,12 +34192,14 @@
     <w:rsid w:val="00D5708A"/>
     <w:rsid w:val="00D62A28"/>
     <w:rsid w:val="00D65226"/>
+    <w:rsid w:val="00D7029E"/>
     <w:rsid w:val="00D94E74"/>
     <w:rsid w:val="00DB2C15"/>
     <w:rsid w:val="00DB6994"/>
     <w:rsid w:val="00DB7DD9"/>
     <w:rsid w:val="00DC0E9D"/>
     <w:rsid w:val="00DC7C23"/>
+    <w:rsid w:val="00DD5E4E"/>
     <w:rsid w:val="00DE048D"/>
     <w:rsid w:val="00DE18F2"/>
     <w:rsid w:val="00DE49AB"/>
@@ -33719,12 +34213,15 @@
     <w:rsid w:val="00E51E39"/>
     <w:rsid w:val="00E5594C"/>
     <w:rsid w:val="00EC341F"/>
+    <w:rsid w:val="00EC4494"/>
+    <w:rsid w:val="00ED5279"/>
     <w:rsid w:val="00ED7B57"/>
     <w:rsid w:val="00EE4FA5"/>
     <w:rsid w:val="00F174DD"/>
     <w:rsid w:val="00F76554"/>
     <w:rsid w:val="00F82763"/>
     <w:rsid w:val="00F9256E"/>
+    <w:rsid w:val="00FA1651"/>
     <w:rsid w:val="00FA66BF"/>
     <w:rsid w:val="00FA6FB2"/>
     <w:rsid w:val="00FB2D5B"/>
@@ -34510,16 +35007,6 @@
 </file>
 
 <file path=customXml/item1.xml><?xml version="1.0" encoding="utf-8"?>
-<p:properties xmlns:p="http://schemas.microsoft.com/office/2006/metadata/properties" xmlns:xsi="http://www.w3.org/2001/XMLSchema-instance" xmlns:pc="http://schemas.microsoft.com/office/infopath/2007/PartnerControls">
-  <documentManagement/>
-</p:properties>
-</file>
-
-<file path=customXml/item2.xml><?xml version="1.0" encoding="utf-8"?>
-<b:Sources xmlns:b="http://schemas.openxmlformats.org/officeDocument/2006/bibliography" xmlns="http://schemas.openxmlformats.org/officeDocument/2006/bibliography" SelectedStyle="\APASixthEditionOfficeOnline.xsl" StyleName="APA" Version="6"/>
-</file>
-
-<file path=customXml/item3.xml><?xml version="1.0" encoding="utf-8"?>
 <ct:contentTypeSchema xmlns:ct="http://schemas.microsoft.com/office/2006/metadata/contentType" xmlns:ma="http://schemas.microsoft.com/office/2006/metadata/properties/metaAttributes" ct:_="" ma:_="" ma:contentTypeName="Document" ma:contentTypeID="0x010100917474A3A7D3EB47B9068A73915CF386" ma:contentTypeVersion="12" ma:contentTypeDescription="Create a new document." ma:contentTypeScope="" ma:versionID="ab7f9aa9f31fcd561bfdb27ef57ecb44">
   <xsd:schema xmlns:xsd="http://www.w3.org/2001/XMLSchema" xmlns:xs="http://www.w3.org/2001/XMLSchema" xmlns:p="http://schemas.microsoft.com/office/2006/metadata/properties" xmlns:ns3="828d191c-c65d-40dc-b767-745be014a698" xmlns:ns4="818d14fa-51b2-4be0-8db0-978f291905db" targetNamespace="http://schemas.microsoft.com/office/2006/metadata/properties" ma:root="true" ma:fieldsID="45f91ab97306ba0c44facc5e9d36c242" ns3:_="" ns4:_="">
     <xsd:import namespace="828d191c-c65d-40dc-b767-745be014a698"/>
@@ -34736,7 +35223,7 @@
 </ct:contentTypeSchema>
 </file>
 
-<file path=customXml/item4.xml><?xml version="1.0" encoding="utf-8"?>
+<file path=customXml/item2.xml><?xml version="1.0" encoding="utf-8"?>
 <?mso-contentType ?>
 <FormTemplates xmlns="http://schemas.microsoft.com/sharepoint/v3/contenttype/forms">
   <Display>DocumentLibraryForm</Display>
@@ -34745,24 +35232,17 @@
 </FormTemplates>
 </file>
 
-<file path=customXml/itemProps1.xml><?xml version="1.0" encoding="utf-8"?>
-<ds:datastoreItem xmlns:ds="http://schemas.openxmlformats.org/officeDocument/2006/customXml" ds:itemID="{F9188B79-9B54-4905-9177-FD77E8C14A4F}">
-  <ds:schemaRefs>
-    <ds:schemaRef ds:uri="http://schemas.microsoft.com/office/2006/metadata/properties"/>
-    <ds:schemaRef ds:uri="http://schemas.microsoft.com/office/infopath/2007/PartnerControls"/>
-  </ds:schemaRefs>
-</ds:datastoreItem>
+<file path=customXml/item3.xml><?xml version="1.0" encoding="utf-8"?>
+<p:properties xmlns:p="http://schemas.microsoft.com/office/2006/metadata/properties" xmlns:xsi="http://www.w3.org/2001/XMLSchema-instance" xmlns:pc="http://schemas.microsoft.com/office/infopath/2007/PartnerControls">
+  <documentManagement/>
+</p:properties>
 </file>
 
-<file path=customXml/itemProps2.xml><?xml version="1.0" encoding="utf-8"?>
-<ds:datastoreItem xmlns:ds="http://schemas.openxmlformats.org/officeDocument/2006/customXml" ds:itemID="{314E7F07-E265-47B0-9781-3B7A15F26A0A}">
-  <ds:schemaRefs>
-    <ds:schemaRef ds:uri="http://schemas.openxmlformats.org/officeDocument/2006/bibliography"/>
-  </ds:schemaRefs>
-</ds:datastoreItem>
+<file path=customXml/item4.xml><?xml version="1.0" encoding="utf-8"?>
+<b:Sources xmlns:b="http://schemas.openxmlformats.org/officeDocument/2006/bibliography" xmlns="http://schemas.openxmlformats.org/officeDocument/2006/bibliography" SelectedStyle="\APASixthEditionOfficeOnline.xsl" StyleName="APA" Version="6"/>
 </file>
 
-<file path=customXml/itemProps3.xml><?xml version="1.0" encoding="utf-8"?>
+<file path=customXml/itemProps1.xml><?xml version="1.0" encoding="utf-8"?>
 <ds:datastoreItem xmlns:ds="http://schemas.openxmlformats.org/officeDocument/2006/customXml" ds:itemID="{195AC1B3-0095-4B2A-8CFC-8456B1FB5A99}">
   <ds:schemaRefs>
     <ds:schemaRef ds:uri="http://schemas.microsoft.com/office/2006/metadata/contentType"/>
@@ -34781,10 +35261,27 @@
 </ds:datastoreItem>
 </file>
 
-<file path=customXml/itemProps4.xml><?xml version="1.0" encoding="utf-8"?>
+<file path=customXml/itemProps2.xml><?xml version="1.0" encoding="utf-8"?>
 <ds:datastoreItem xmlns:ds="http://schemas.openxmlformats.org/officeDocument/2006/customXml" ds:itemID="{7F468372-A99D-4376-AE9B-441AC3F9C203}">
   <ds:schemaRefs>
     <ds:schemaRef ds:uri="http://schemas.microsoft.com/sharepoint/v3/contenttype/forms"/>
   </ds:schemaRefs>
 </ds:datastoreItem>
+</file>
+
+<file path=customXml/itemProps3.xml><?xml version="1.0" encoding="utf-8"?>
+<ds:datastoreItem xmlns:ds="http://schemas.openxmlformats.org/officeDocument/2006/customXml" ds:itemID="{F9188B79-9B54-4905-9177-FD77E8C14A4F}">
+  <ds:schemaRefs>
+    <ds:schemaRef ds:uri="http://schemas.microsoft.com/office/2006/metadata/properties"/>
+    <ds:schemaRef ds:uri="http://schemas.microsoft.com/office/infopath/2007/PartnerControls"/>
+  </ds:schemaRefs>
+</ds:datastoreItem>
+</file>
+
+<file path=customXml/itemProps4.xml><?xml version="1.0" encoding="utf-8"?>
+<ds:datastoreItem xmlns:ds="http://schemas.openxmlformats.org/officeDocument/2006/customXml" ds:itemID="{314E7F07-E265-47B0-9781-3B7A15F26A0A}">
+  <ds:schemaRefs>
+    <ds:schemaRef ds:uri="http://schemas.openxmlformats.org/officeDocument/2006/bibliography"/>
+  </ds:schemaRefs>
+</ds:datastoreItem>
 </file>
</xml_diff>